<commit_message>
add readme and fix typos in documentation
</commit_message>
<xml_diff>
--- a/project_documentation.docx
+++ b/project_documentation.docx
@@ -1,6 +1,6 @@
 
 <file path=word/document.xml><?xml version="1.0" encoding="utf-8"?>
-<w:document xmlns:wpc="http://schemas.microsoft.com/office/word/2010/wordprocessingCanvas" xmlns:mc="http://schemas.openxmlformats.org/markup-compatibility/2006" xmlns:o="urn:schemas-microsoft-com:office:office" xmlns:r="http://schemas.openxmlformats.org/officeDocument/2006/relationships" xmlns:m="http://schemas.openxmlformats.org/officeDocument/2006/math" xmlns:v="urn:schemas-microsoft-com:vml" xmlns:wp14="http://schemas.microsoft.com/office/word/2010/wordprocessingDrawing" xmlns:wp="http://schemas.openxmlformats.org/drawingml/2006/wordprocessingDrawing" xmlns:w10="urn:schemas-microsoft-com:office:word" xmlns:w="http://schemas.openxmlformats.org/wordprocessingml/2006/main" xmlns:w14="http://schemas.microsoft.com/office/word/2010/wordml" xmlns:wpg="http://schemas.microsoft.com/office/word/2010/wordprocessingGroup" xmlns:wpi="http://schemas.microsoft.com/office/word/2010/wordprocessingInk" xmlns:wne="http://schemas.microsoft.com/office/word/2006/wordml" xmlns:wps="http://schemas.microsoft.com/office/word/2010/wordprocessingShape" mc:Ignorable="w14 wp14">
+<w:document xmlns:wpc="http://schemas.microsoft.com/office/word/2010/wordprocessingCanvas" xmlns:mc="http://schemas.openxmlformats.org/markup-compatibility/2006" xmlns:o="urn:schemas-microsoft-com:office:office" xmlns:r="http://schemas.openxmlformats.org/officeDocument/2006/relationships" xmlns:m="http://schemas.openxmlformats.org/officeDocument/2006/math" xmlns:v="urn:schemas-microsoft-com:vml" xmlns:wp14="http://schemas.microsoft.com/office/word/2010/wordprocessingDrawing" xmlns:wp="http://schemas.openxmlformats.org/drawingml/2006/wordprocessingDrawing" xmlns:w10="urn:schemas-microsoft-com:office:word" xmlns:w="http://schemas.openxmlformats.org/wordprocessingml/2006/main" xmlns:w14="http://schemas.microsoft.com/office/word/2010/wordml" xmlns:w15="http://schemas.microsoft.com/office/word/2012/wordml" xmlns:wpg="http://schemas.microsoft.com/office/word/2010/wordprocessingGroup" xmlns:wpi="http://schemas.microsoft.com/office/word/2010/wordprocessingInk" xmlns:wne="http://schemas.microsoft.com/office/word/2006/wordml" xmlns:wps="http://schemas.microsoft.com/office/word/2010/wordprocessingShape" mc:Ignorable="w14 w15 wp14">
   <w:body>
     <w:p>
       <w:pPr>
@@ -201,7 +201,7 @@
                     </pic:cNvPicPr>
                   </pic:nvPicPr>
                   <pic:blipFill>
-                    <a:blip r:embed="rId9">
+                    <a:blip r:embed="rId8">
                       <a:extLst>
                         <a:ext uri="{28A0092B-C50C-407E-A947-70E740481C1C}">
                           <a14:useLocalDpi xmlns:a14="http://schemas.microsoft.com/office/drawing/2010/main" val="0"/>
@@ -397,7 +397,7 @@
         </w:rPr>
         <w:t xml:space="preserve">Android applications can be used to get things done and increase creativity, but many users use apps simply to entertain themselves. Maybe they are waiting at a bus stop or cooking food in the microwave and need to pass the time. An app on their phone is perfect for this purpose. Therefore, this project is an interactive app that people can play with for a short amount of time, based on </w:t>
       </w:r>
-      <w:hyperlink r:id="rId10" w:history="1">
+      <w:hyperlink r:id="rId9" w:history="1">
         <w:r>
           <w:rPr>
             <w:rStyle w:val="Hyperlink"/>
@@ -435,7 +435,23 @@
           <w:rFonts w:ascii="Times New Roman" w:hAnsi="Times New Roman" w:cs="Times New Roman"/>
           <w:sz w:val="24"/>
         </w:rPr>
-        <w:t>Animation in Android apps is done using custom view classes and threads that redraw objects on this canvas periodically (e.g. 50 times a second). Stanford University has released code[1] for the foundation of these classes and threads, which provides the mechanisms for creating a single simple object with a random, unchanging velocity that will bounce off the sides of the screen. In addition to this, the project implements the following features:</w:t>
+        <w:t xml:space="preserve">Animation in Android apps is done using custom view classes and threads that redraw objects on this canvas periodically (e.g. 50 times a second). Stanford University has released </w:t>
+      </w:r>
+      <w:proofErr w:type="gramStart"/>
+      <w:r>
+        <w:rPr>
+          <w:rFonts w:ascii="Times New Roman" w:hAnsi="Times New Roman" w:cs="Times New Roman"/>
+          <w:sz w:val="24"/>
+        </w:rPr>
+        <w:t>code[</w:t>
+      </w:r>
+      <w:proofErr w:type="gramEnd"/>
+      <w:r>
+        <w:rPr>
+          <w:rFonts w:ascii="Times New Roman" w:hAnsi="Times New Roman" w:cs="Times New Roman"/>
+          <w:sz w:val="24"/>
+        </w:rPr>
+        <w:t>1] for the foundation of these classes and threads, which provides the mechanisms for creating a single simple object with a random, unchanging velocity that will bounce off the sides of the screen. In addition to this, the project implements the following features:</w:t>
       </w:r>
     </w:p>
     <w:p>
@@ -846,7 +862,7 @@
         </w:rPr>
         <w:t xml:space="preserve">). Retrieved May 19, 2015, from </w:t>
       </w:r>
-      <w:hyperlink r:id="rId11" w:history="1">
+      <w:hyperlink r:id="rId10" w:history="1">
         <w:r>
           <w:rPr>
             <w:rStyle w:val="Hyperlink"/>
@@ -983,7 +999,7 @@
                           </pic:cNvPicPr>
                         </pic:nvPicPr>
                         <pic:blipFill>
-                          <a:blip r:embed="rId12" cstate="print">
+                          <a:blip r:embed="rId11" cstate="print">
                             <a:extLst>
                               <a:ext uri="{28A0092B-C50C-407E-A947-70E740481C1C}">
                                 <a14:useLocalDpi xmlns:a14="http://schemas.microsoft.com/office/drawing/2010/main" val="0"/>
@@ -1058,7 +1074,7 @@
                           </pic:cNvPicPr>
                         </pic:nvPicPr>
                         <pic:blipFill>
-                          <a:blip r:embed="rId13" cstate="print">
+                          <a:blip r:embed="rId12" cstate="print">
                             <a:extLst>
                               <a:ext uri="{28A0092B-C50C-407E-A947-70E740481C1C}">
                                 <a14:useLocalDpi xmlns:a14="http://schemas.microsoft.com/office/drawing/2010/main" val="0"/>
@@ -1138,7 +1154,7 @@
                           </pic:cNvPicPr>
                         </pic:nvPicPr>
                         <pic:blipFill>
-                          <a:blip r:embed="rId14" cstate="print">
+                          <a:blip r:embed="rId13" cstate="print">
                             <a:extLst>
                               <a:ext uri="{28A0092B-C50C-407E-A947-70E740481C1C}">
                                 <a14:useLocalDpi xmlns:a14="http://schemas.microsoft.com/office/drawing/2010/main" val="0"/>
@@ -1213,7 +1229,7 @@
                           </pic:cNvPicPr>
                         </pic:nvPicPr>
                         <pic:blipFill>
-                          <a:blip r:embed="rId15" cstate="print">
+                          <a:blip r:embed="rId14" cstate="print">
                             <a:extLst>
                               <a:ext uri="{28A0092B-C50C-407E-A947-70E740481C1C}">
                                 <a14:useLocalDpi xmlns:a14="http://schemas.microsoft.com/office/drawing/2010/main" val="0"/>
@@ -1286,8 +1302,6 @@
         </w:rPr>
       </w:pPr>
     </w:p>
-    <w:bookmarkStart w:id="0" w:name="_GoBack"/>
-    <w:bookmarkEnd w:id="0"/>
     <w:p>
       <w:pPr>
         <w:tabs>
@@ -1361,7 +1375,7 @@
           </mc:Choice>
           <mc:Fallback>
             <w:pict>
-              <v:shapetype id="_x0000_t32" coordsize="21600,21600" o:spt="32" o:oned="t" path="m,l21600,21600e" filled="f">
+              <v:shapetype w14:anchorId="756E1FDB" id="_x0000_t32" coordsize="21600,21600" o:spt="32" o:oned="t" path="m,l21600,21600e" filled="f">
                 <v:path arrowok="t" fillok="f" o:connecttype="none"/>
                 <o:lock v:ext="edit" shapetype="t"/>
               </v:shapetype>
@@ -1431,7 +1445,7 @@
           </mc:Choice>
           <mc:Fallback>
             <w:pict>
-              <v:line id="Straight Connector 290" o:spid="_x0000_s1026" style="position:absolute;flip:y;z-index:251692032;visibility:visible;mso-wrap-style:square;mso-wrap-distance-left:9pt;mso-wrap-distance-top:0;mso-wrap-distance-right:9pt;mso-wrap-distance-bottom:0;mso-position-horizontal:absolute;mso-position-horizontal-relative:text;mso-position-vertical:absolute;mso-position-vertical-relative:text" from="275.4pt,96pt" to="275.4pt,162.6pt" o:gfxdata="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" strokecolor="black [3040]"/>
+              <v:line w14:anchorId="571B16E5" id="Straight Connector 290" o:spid="_x0000_s1026" style="position:absolute;flip:y;z-index:251692032;visibility:visible;mso-wrap-style:square;mso-wrap-distance-left:9pt;mso-wrap-distance-top:0;mso-wrap-distance-right:9pt;mso-wrap-distance-bottom:0;mso-position-horizontal:absolute;mso-position-horizontal-relative:text;mso-position-vertical:absolute;mso-position-vertical-relative:text" from="275.4pt,96pt" to="275.4pt,162.6pt" o:gfxdata="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" strokecolor="black [3040]"/>
             </w:pict>
           </mc:Fallback>
         </mc:AlternateContent>
@@ -1495,7 +1509,7 @@
           </mc:Choice>
           <mc:Fallback>
             <w:pict>
-              <v:line id="Straight Connector 289" o:spid="_x0000_s1026" style="position:absolute;flip:x;z-index:251691008;visibility:visible;mso-wrap-style:square;mso-wrap-distance-left:9pt;mso-wrap-distance-top:0;mso-wrap-distance-right:9pt;mso-wrap-distance-bottom:0;mso-position-horizontal:absolute;mso-position-horizontal-relative:text;mso-position-vertical:absolute;mso-position-vertical-relative:text" from="275.4pt,162.6pt" to="312pt,162.6pt" o:gfxdata="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" strokecolor="black [3040]"/>
+              <v:line w14:anchorId="1D595F57" id="Straight Connector 289" o:spid="_x0000_s1026" style="position:absolute;flip:x;z-index:251691008;visibility:visible;mso-wrap-style:square;mso-wrap-distance-left:9pt;mso-wrap-distance-top:0;mso-wrap-distance-right:9pt;mso-wrap-distance-bottom:0;mso-position-horizontal:absolute;mso-position-horizontal-relative:text;mso-position-vertical:absolute;mso-position-vertical-relative:text" from="275.4pt,162.6pt" to="312pt,162.6pt" o:gfxdata="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" strokecolor="black [3040]"/>
             </w:pict>
           </mc:Fallback>
         </mc:AlternateContent>
@@ -1562,7 +1576,7 @@
           </mc:Choice>
           <mc:Fallback>
             <w:pict>
-              <v:shape id="Straight Arrow Connector 29" o:spid="_x0000_s1026" type="#_x0000_t32" style="position:absolute;margin-left:378.6pt;margin-top:116.4pt;width:0;height:20.4pt;z-index:251689984;visibility:visible;mso-wrap-style:square;mso-wrap-distance-left:9pt;mso-wrap-distance-top:0;mso-wrap-distance-right:9pt;mso-wrap-distance-bottom:0;mso-position-horizontal:absolute;mso-position-horizontal-relative:text;mso-position-vertical:absolute;mso-position-vertical-relative:text" o:gfxdata="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" strokecolor="black [3040]">
+              <v:shape w14:anchorId="0CF12AD3" id="Straight Arrow Connector 29" o:spid="_x0000_s1026" type="#_x0000_t32" style="position:absolute;margin-left:378.6pt;margin-top:116.4pt;width:0;height:20.4pt;z-index:251689984;visibility:visible;mso-wrap-style:square;mso-wrap-distance-left:9pt;mso-wrap-distance-top:0;mso-wrap-distance-right:9pt;mso-wrap-distance-bottom:0;mso-position-horizontal:absolute;mso-position-horizontal-relative:text;mso-position-vertical:absolute;mso-position-vertical-relative:text" o:gfxdata="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" strokecolor="black [3040]">
                 <v:stroke endarrow="open"/>
               </v:shape>
             </w:pict>
@@ -1631,7 +1645,7 @@
           </mc:Choice>
           <mc:Fallback>
             <w:pict>
-              <v:shape id="Straight Arrow Connector 28" o:spid="_x0000_s1026" type="#_x0000_t32" style="position:absolute;margin-left:378pt;margin-top:51.6pt;width:0;height:17.4pt;z-index:251688960;visibility:visible;mso-wrap-style:square;mso-wrap-distance-left:9pt;mso-wrap-distance-top:0;mso-wrap-distance-right:9pt;mso-wrap-distance-bottom:0;mso-position-horizontal:absolute;mso-position-horizontal-relative:text;mso-position-vertical:absolute;mso-position-vertical-relative:text" o:gfxdata="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" strokecolor="black [3040]">
+              <v:shape w14:anchorId="34A52E4B" id="Straight Arrow Connector 28" o:spid="_x0000_s1026" type="#_x0000_t32" style="position:absolute;margin-left:378pt;margin-top:51.6pt;width:0;height:17.4pt;z-index:251688960;visibility:visible;mso-wrap-style:square;mso-wrap-distance-left:9pt;mso-wrap-distance-top:0;mso-wrap-distance-right:9pt;mso-wrap-distance-bottom:0;mso-position-horizontal:absolute;mso-position-horizontal-relative:text;mso-position-vertical:absolute;mso-position-vertical-relative:text" o:gfxdata="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" strokecolor="black [3040]">
                 <v:stroke endarrow="open"/>
               </v:shape>
             </w:pict>
@@ -1716,7 +1730,7 @@
           </mc:Choice>
           <mc:Fallback>
             <w:pict>
-              <v:shapetype id="_x0000_t112" coordsize="21600,21600" o:spt="112" path="m,l,21600r21600,l21600,xem2610,nfl2610,21600em18990,nfl18990,21600e">
+              <v:shapetype w14:anchorId="1B61297F" id="_x0000_t112" coordsize="21600,21600" o:spt="112" path="m,l,21600r21600,l21600,xem2610,nfl2610,21600em18990,nfl18990,21600e">
                 <v:stroke joinstyle="miter"/>
                 <v:path o:extrusionok="f" gradientshapeok="t" o:connecttype="rect" textboxrect="2610,0,18990,21600"/>
               </v:shapetype>
@@ -1822,7 +1836,7 @@
           </mc:Choice>
           <mc:Fallback>
             <w:pict>
-              <v:shapetype id="_x0000_t109" coordsize="21600,21600" o:spt="109" path="m,l,21600r21600,l21600,xe">
+              <v:shapetype w14:anchorId="7F9C1A71" id="_x0000_t109" coordsize="21600,21600" o:spt="109" path="m,l,21600r21600,l21600,xe">
                 <v:stroke joinstyle="miter"/>
                 <v:path gradientshapeok="t" o:connecttype="rect"/>
               </v:shapetype>
@@ -1909,7 +1923,7 @@
           </mc:Choice>
           <mc:Fallback>
             <w:pict>
-              <v:shape id="Straight Arrow Connector 20" o:spid="_x0000_s1026" type="#_x0000_t32" style="position:absolute;margin-left:66.6pt;margin-top:48.6pt;width:0;height:16.8pt;z-index:251680768;visibility:visible;mso-wrap-style:square;mso-height-percent:0;mso-wrap-distance-left:9pt;mso-wrap-distance-top:0;mso-wrap-distance-right:9pt;mso-wrap-distance-bottom:0;mso-position-horizontal:absolute;mso-position-horizontal-relative:text;mso-position-vertical:absolute;mso-position-vertical-relative:text;mso-height-percent:0;mso-height-relative:margin" o:gfxdata="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" strokecolor="black [3040]">
+              <v:shape w14:anchorId="4E2A3218" id="Straight Arrow Connector 20" o:spid="_x0000_s1026" type="#_x0000_t32" style="position:absolute;margin-left:66.6pt;margin-top:48.6pt;width:0;height:16.8pt;z-index:251680768;visibility:visible;mso-wrap-style:square;mso-height-percent:0;mso-wrap-distance-left:9pt;mso-wrap-distance-top:0;mso-wrap-distance-right:9pt;mso-wrap-distance-bottom:0;mso-position-horizontal:absolute;mso-position-horizontal-relative:text;mso-position-vertical:absolute;mso-position-vertical-relative:text;mso-height-percent:0;mso-height-relative:margin" o:gfxdata="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" strokecolor="black [3040]">
                 <v:stroke endarrow="open"/>
               </v:shape>
             </w:pict>
@@ -1978,11 +1992,7 @@
           </mc:Choice>
           <mc:Fallback>
             <w:pict>
-              <v:shapetype id="_x0000_t32" coordsize="21600,21600" o:spt="32" o:oned="t" path="m,l21600,21600e" filled="f">
-                <v:path arrowok="t" fillok="f" o:connecttype="none"/>
-                <o:lock v:ext="edit" shapetype="t"/>
-              </v:shapetype>
-              <v:shape id="Straight Arrow Connector 24" o:spid="_x0000_s1026" type="#_x0000_t32" style="position:absolute;margin-left:62.4pt;margin-top:345.6pt;width:0;height:25.2pt;z-index:251684864;visibility:visible;mso-wrap-style:square;mso-wrap-distance-left:9pt;mso-wrap-distance-top:0;mso-wrap-distance-right:9pt;mso-wrap-distance-bottom:0;mso-position-horizontal:absolute;mso-position-horizontal-relative:text;mso-position-vertical:absolute;mso-position-vertical-relative:text" o:gfxdata="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" strokecolor="black [3040]">
+              <v:shape w14:anchorId="7FBEB912" id="Straight Arrow Connector 24" o:spid="_x0000_s1026" type="#_x0000_t32" style="position:absolute;margin-left:62.4pt;margin-top:345.6pt;width:0;height:25.2pt;z-index:251684864;visibility:visible;mso-wrap-style:square;mso-wrap-distance-left:9pt;mso-wrap-distance-top:0;mso-wrap-distance-right:9pt;mso-wrap-distance-bottom:0;mso-position-horizontal:absolute;mso-position-horizontal-relative:text;mso-position-vertical:absolute;mso-position-vertical-relative:text" o:gfxdata="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" strokecolor="black [3040]">
                 <v:stroke endarrow="open"/>
               </v:shape>
             </w:pict>
@@ -2051,7 +2061,7 @@
           </mc:Choice>
           <mc:Fallback>
             <w:pict>
-              <v:shape id="Straight Arrow Connector 23" o:spid="_x0000_s1026" type="#_x0000_t32" style="position:absolute;margin-left:62.4pt;margin-top:281.4pt;width:0;height:21.6pt;z-index:251683840;visibility:visible;mso-wrap-style:square;mso-wrap-distance-left:9pt;mso-wrap-distance-top:0;mso-wrap-distance-right:9pt;mso-wrap-distance-bottom:0;mso-position-horizontal:absolute;mso-position-horizontal-relative:text;mso-position-vertical:absolute;mso-position-vertical-relative:text" o:gfxdata="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" strokecolor="black [3040]">
+              <v:shape w14:anchorId="1229C17C" id="Straight Arrow Connector 23" o:spid="_x0000_s1026" type="#_x0000_t32" style="position:absolute;margin-left:62.4pt;margin-top:281.4pt;width:0;height:21.6pt;z-index:251683840;visibility:visible;mso-wrap-style:square;mso-wrap-distance-left:9pt;mso-wrap-distance-top:0;mso-wrap-distance-right:9pt;mso-wrap-distance-bottom:0;mso-position-horizontal:absolute;mso-position-horizontal-relative:text;mso-position-vertical:absolute;mso-position-vertical-relative:text" o:gfxdata="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" strokecolor="black [3040]">
                 <v:stroke endarrow="open"/>
               </v:shape>
             </w:pict>
@@ -2120,7 +2130,7 @@
           </mc:Choice>
           <mc:Fallback>
             <w:pict>
-              <v:shape id="Straight Arrow Connector 22" o:spid="_x0000_s1026" type="#_x0000_t32" style="position:absolute;margin-left:62.4pt;margin-top:189.6pt;width:0;height:21pt;z-index:251682816;visibility:visible;mso-wrap-style:square;mso-wrap-distance-left:9pt;mso-wrap-distance-top:0;mso-wrap-distance-right:9pt;mso-wrap-distance-bottom:0;mso-position-horizontal:absolute;mso-position-horizontal-relative:text;mso-position-vertical:absolute;mso-position-vertical-relative:text" o:gfxdata="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" strokecolor="black [3040]">
+              <v:shape w14:anchorId="5D681F90" id="Straight Arrow Connector 22" o:spid="_x0000_s1026" type="#_x0000_t32" style="position:absolute;margin-left:62.4pt;margin-top:189.6pt;width:0;height:21pt;z-index:251682816;visibility:visible;mso-wrap-style:square;mso-wrap-distance-left:9pt;mso-wrap-distance-top:0;mso-wrap-distance-right:9pt;mso-wrap-distance-bottom:0;mso-position-horizontal:absolute;mso-position-horizontal-relative:text;mso-position-vertical:absolute;mso-position-vertical-relative:text" o:gfxdata="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" strokecolor="black [3040]">
                 <v:stroke endarrow="open"/>
               </v:shape>
             </w:pict>
@@ -2189,7 +2199,7 @@
           </mc:Choice>
           <mc:Fallback>
             <w:pict>
-              <v:shape id="Straight Arrow Connector 21" o:spid="_x0000_s1026" type="#_x0000_t32" style="position:absolute;margin-left:62.4pt;margin-top:119.4pt;width:0;height:20.4pt;z-index:251681792;visibility:visible;mso-wrap-style:square;mso-wrap-distance-left:9pt;mso-wrap-distance-top:0;mso-wrap-distance-right:9pt;mso-wrap-distance-bottom:0;mso-position-horizontal:absolute;mso-position-horizontal-relative:text;mso-position-vertical:absolute;mso-position-vertical-relative:text" o:gfxdata="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" strokecolor="black [3040]">
+              <v:shape w14:anchorId="70573441" id="Straight Arrow Connector 21" o:spid="_x0000_s1026" type="#_x0000_t32" style="position:absolute;margin-left:62.4pt;margin-top:119.4pt;width:0;height:20.4pt;z-index:251681792;visibility:visible;mso-wrap-style:square;mso-wrap-distance-left:9pt;mso-wrap-distance-top:0;mso-wrap-distance-right:9pt;mso-wrap-distance-bottom:0;mso-position-horizontal:absolute;mso-position-horizontal-relative:text;mso-position-vertical:absolute;mso-position-vertical-relative:text" o:gfxdata="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" strokecolor="black [3040]">
                 <v:stroke endarrow="open"/>
               </v:shape>
             </w:pict>
@@ -2278,7 +2288,7 @@
           </mc:Choice>
           <mc:Fallback>
             <w:pict>
-              <v:shape id="Flowchart: Predefined Process 18" o:spid="_x0000_s1028" type="#_x0000_t112" style="position:absolute;margin-left:.6pt;margin-top:306pt;width:136.8pt;height:39.6pt;z-index:251678720;visibility:visible;mso-wrap-style:square;mso-width-percent:0;mso-height-percent:0;mso-wrap-distance-left:9pt;mso-wrap-distance-top:0;mso-wrap-distance-right:9pt;mso-wrap-distance-bottom:0;mso-position-horizontal:absolute;mso-position-horizontal-relative:text;mso-position-vertical:absolute;mso-position-vertical-relative:text;mso-width-percent:0;mso-height-percent:0;mso-width-relative:margin;mso-height-relative:margin;v-text-anchor:middle" o:gfxdata="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" fillcolor="white [3201]" strokecolor="black [3200]" strokeweight="2pt">
+              <v:shape w14:anchorId="73FC1C8B" id="Flowchart: Predefined Process 18" o:spid="_x0000_s1028" type="#_x0000_t112" style="position:absolute;margin-left:.6pt;margin-top:306pt;width:136.8pt;height:39.6pt;z-index:251678720;visibility:visible;mso-wrap-style:square;mso-width-percent:0;mso-height-percent:0;mso-wrap-distance-left:9pt;mso-wrap-distance-top:0;mso-wrap-distance-right:9pt;mso-wrap-distance-bottom:0;mso-position-horizontal:absolute;mso-position-horizontal-relative:text;mso-position-vertical:absolute;mso-position-vertical-relative:text;mso-width-percent:0;mso-height-percent:0;mso-width-relative:margin;mso-height-relative:margin;v-text-anchor:middle" o:gfxdata="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" fillcolor="white [3201]" strokecolor="black [3200]" strokeweight="2pt">
                 <v:textbox>
                   <w:txbxContent>
                     <w:p>
@@ -2378,7 +2388,7 @@
           </mc:Choice>
           <mc:Fallback>
             <w:pict>
-              <v:shape id="Flowchart: Process 17" o:spid="_x0000_s1029" type="#_x0000_t109" style="position:absolute;margin-left:1.8pt;margin-top:214.8pt;width:135.6pt;height:66.6pt;z-index:251677696;visibility:visible;mso-wrap-style:square;mso-width-percent:0;mso-height-percent:0;mso-wrap-distance-left:9pt;mso-wrap-distance-top:0;mso-wrap-distance-right:9pt;mso-wrap-distance-bottom:0;mso-position-horizontal:absolute;mso-position-horizontal-relative:text;mso-position-vertical:absolute;mso-position-vertical-relative:text;mso-width-percent:0;mso-height-percent:0;mso-width-relative:margin;mso-height-relative:margin;v-text-anchor:middle" o:gfxdata="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" fillcolor="white [3201]" strokecolor="black [3200]" strokeweight="2pt">
+              <v:shape w14:anchorId="0F59FDDE" id="Flowchart: Process 17" o:spid="_x0000_s1029" type="#_x0000_t109" style="position:absolute;margin-left:1.8pt;margin-top:214.8pt;width:135.6pt;height:66.6pt;z-index:251677696;visibility:visible;mso-wrap-style:square;mso-width-percent:0;mso-height-percent:0;mso-wrap-distance-left:9pt;mso-wrap-distance-top:0;mso-wrap-distance-right:9pt;mso-wrap-distance-bottom:0;mso-position-horizontal:absolute;mso-position-horizontal-relative:text;mso-position-vertical:absolute;mso-position-vertical-relative:text;mso-width-percent:0;mso-height-percent:0;mso-width-relative:margin;mso-height-relative:margin;v-text-anchor:middle" o:gfxdata="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" fillcolor="white [3201]" strokecolor="black [3200]" strokeweight="2pt">
                 <v:textbox>
                   <w:txbxContent>
                     <w:p>
@@ -2475,7 +2485,7 @@
           </mc:Choice>
           <mc:Fallback>
             <w:pict>
-              <v:shape id="Flowchart: Process 14" o:spid="_x0000_s1030" type="#_x0000_t109" style="position:absolute;margin-left:24.6pt;margin-top:142.8pt;width:87pt;height:46.8pt;z-index:251676672;visibility:visible;mso-wrap-style:square;mso-height-percent:0;mso-wrap-distance-left:9pt;mso-wrap-distance-top:0;mso-wrap-distance-right:9pt;mso-wrap-distance-bottom:0;mso-position-horizontal:absolute;mso-position-horizontal-relative:text;mso-position-vertical:absolute;mso-position-vertical-relative:text;mso-height-percent:0;mso-height-relative:margin;v-text-anchor:middle" o:gfxdata="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" fillcolor="white [3201]" strokecolor="black [3200]" strokeweight="2pt">
+              <v:shape w14:anchorId="0E13B9A7" id="Flowchart: Process 14" o:spid="_x0000_s1030" type="#_x0000_t109" style="position:absolute;margin-left:24.6pt;margin-top:142.8pt;width:87pt;height:46.8pt;z-index:251676672;visibility:visible;mso-wrap-style:square;mso-height-percent:0;mso-wrap-distance-left:9pt;mso-wrap-distance-top:0;mso-wrap-distance-right:9pt;mso-wrap-distance-bottom:0;mso-position-horizontal:absolute;mso-position-horizontal-relative:text;mso-position-vertical:absolute;mso-position-vertical-relative:text;mso-height-percent:0;mso-height-relative:margin;v-text-anchor:middle" o:gfxdata="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" fillcolor="white [3201]" strokecolor="black [3200]" strokeweight="2pt">
                 <v:textbox>
                   <w:txbxContent>
                     <w:p>
@@ -2575,7 +2585,7 @@
           </mc:Choice>
           <mc:Fallback>
             <w:pict>
-              <v:shapetype id="_x0000_t111" coordsize="21600,21600" o:spt="111" path="m4321,l21600,,17204,21600,,21600xe">
+              <v:shapetype w14:anchorId="380C323D" id="_x0000_t111" coordsize="21600,21600" o:spt="111" path="m4321,l21600,,17204,21600,,21600xe">
                 <v:stroke joinstyle="miter"/>
                 <v:path gradientshapeok="t" o:connecttype="custom" o:connectlocs="12961,0;10800,0;2161,10800;8602,21600;10800,21600;19402,10800" textboxrect="4321,0,17204,21600"/>
               </v:shapetype>
@@ -3085,7 +3095,7 @@
           </mc:Choice>
           <mc:Fallback>
             <w:pict>
-              <v:shape id="Flowchart: Terminator 16" o:spid="_x0000_s1034" type="#_x0000_t116" style="position:absolute;left:0;text-align:left;margin-left:252.6pt;margin-top:7.8pt;width:132.6pt;height:27.6pt;z-index:251762688;visibility:visible;mso-wrap-style:square;mso-width-percent:0;mso-height-percent:0;mso-wrap-distance-left:9pt;mso-wrap-distance-top:0;mso-wrap-distance-right:9pt;mso-wrap-distance-bottom:0;mso-position-horizontal:absolute;mso-position-horizontal-relative:text;mso-position-vertical:absolute;mso-position-vertical-relative:text;mso-width-percent:0;mso-height-percent:0;mso-width-relative:margin;mso-height-relative:margin;v-text-anchor:middle" o:gfxdata="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" fillcolor="white [3201]" strokecolor="black [3200]" strokeweight="2pt">
+              <v:shape w14:anchorId="308631BD" id="Flowchart: Terminator 16" o:spid="_x0000_s1034" type="#_x0000_t116" style="position:absolute;left:0;text-align:left;margin-left:252.6pt;margin-top:7.8pt;width:132.6pt;height:27.6pt;z-index:251762688;visibility:visible;mso-wrap-style:square;mso-width-percent:0;mso-height-percent:0;mso-wrap-distance-left:9pt;mso-wrap-distance-top:0;mso-wrap-distance-right:9pt;mso-wrap-distance-bottom:0;mso-position-horizontal:absolute;mso-position-horizontal-relative:text;mso-position-vertical:absolute;mso-position-vertical-relative:text;mso-width-percent:0;mso-height-percent:0;mso-width-relative:margin;mso-height-relative:margin;v-text-anchor:middle" o:gfxdata="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" fillcolor="white [3201]" strokecolor="black [3200]" strokeweight="2pt">
                 <v:textbox>
                   <w:txbxContent>
                     <w:p>
@@ -3193,7 +3203,7 @@
           </mc:Choice>
           <mc:Fallback>
             <w:pict>
-              <v:shape id="Straight Arrow Connector 299" o:spid="_x0000_s1026" type="#_x0000_t32" style="position:absolute;margin-left:318pt;margin-top:7.8pt;width:0;height:13.8pt;z-index:251701248;visibility:visible;mso-wrap-style:square;mso-wrap-distance-left:9pt;mso-wrap-distance-top:0;mso-wrap-distance-right:9pt;mso-wrap-distance-bottom:0;mso-position-horizontal:absolute;mso-position-horizontal-relative:text;mso-position-vertical:absolute;mso-position-vertical-relative:text" o:gfxdata="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" strokecolor="black [3040]">
+              <v:shape w14:anchorId="7B26B77D" id="Straight Arrow Connector 299" o:spid="_x0000_s1026" type="#_x0000_t32" style="position:absolute;margin-left:318pt;margin-top:7.8pt;width:0;height:13.8pt;z-index:251701248;visibility:visible;mso-wrap-style:square;mso-wrap-distance-left:9pt;mso-wrap-distance-top:0;mso-wrap-distance-right:9pt;mso-wrap-distance-bottom:0;mso-position-horizontal:absolute;mso-position-horizontal-relative:text;mso-position-vertical:absolute;mso-position-vertical-relative:text" o:gfxdata="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" strokecolor="black [3040]">
                 <v:stroke endarrow="open"/>
               </v:shape>
             </w:pict>
@@ -3295,7 +3305,7 @@
           </mc:Choice>
           <mc:Fallback>
             <w:pict>
-              <v:shapetype id="_x0000_t110" coordsize="21600,21600" o:spt="110" path="m10800,l,10800,10800,21600,21600,10800xe">
+              <v:shapetype w14:anchorId="4B7F1B2A" id="_x0000_t110" coordsize="21600,21600" o:spt="110" path="m10800,l,10800,10800,21600,21600,10800xe">
                 <v:stroke joinstyle="miter"/>
                 <v:path gradientshapeok="t" o:connecttype="rect" textboxrect="5400,5400,16200,16200"/>
               </v:shapetype>
@@ -3431,7 +3441,7 @@
           </mc:Choice>
           <mc:Fallback>
             <w:pict>
-              <v:shape id="Straight Arrow Connector 308" o:spid="_x0000_s1026" type="#_x0000_t32" style="position:absolute;margin-left:436.8pt;margin-top:6.05pt;width:0;height:61.2pt;z-index:251709440;visibility:visible;mso-wrap-style:square;mso-wrap-distance-left:9pt;mso-wrap-distance-top:0;mso-wrap-distance-right:9pt;mso-wrap-distance-bottom:0;mso-position-horizontal:absolute;mso-position-horizontal-relative:text;mso-position-vertical:absolute;mso-position-vertical-relative:text" o:gfxdata="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" strokecolor="black [3040]">
+              <v:shape w14:anchorId="0ED3AD00" id="Straight Arrow Connector 308" o:spid="_x0000_s1026" type="#_x0000_t32" style="position:absolute;margin-left:436.8pt;margin-top:6.05pt;width:0;height:61.2pt;z-index:251709440;visibility:visible;mso-wrap-style:square;mso-wrap-distance-left:9pt;mso-wrap-distance-top:0;mso-wrap-distance-right:9pt;mso-wrap-distance-bottom:0;mso-position-horizontal:absolute;mso-position-horizontal-relative:text;mso-position-vertical:absolute;mso-position-vertical-relative:text" o:gfxdata="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" strokecolor="black [3040]">
                 <v:stroke endarrow="open"/>
               </v:shape>
             </w:pict>
@@ -3500,7 +3510,7 @@
           </mc:Choice>
           <mc:Fallback>
             <w:pict>
-              <v:shape id="Straight Arrow Connector 306" o:spid="_x0000_s1026" type="#_x0000_t32" style="position:absolute;margin-left:200.4pt;margin-top:6.05pt;width:0;height:61.2pt;z-index:251708416;visibility:visible;mso-wrap-style:square;mso-wrap-distance-left:9pt;mso-wrap-distance-top:0;mso-wrap-distance-right:9pt;mso-wrap-distance-bottom:0;mso-position-horizontal:absolute;mso-position-horizontal-relative:text;mso-position-vertical:absolute;mso-position-vertical-relative:text" o:gfxdata="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" strokecolor="black [3040]">
+              <v:shape w14:anchorId="76114432" id="Straight Arrow Connector 306" o:spid="_x0000_s1026" type="#_x0000_t32" style="position:absolute;margin-left:200.4pt;margin-top:6.05pt;width:0;height:61.2pt;z-index:251708416;visibility:visible;mso-wrap-style:square;mso-wrap-distance-left:9pt;mso-wrap-distance-top:0;mso-wrap-distance-right:9pt;mso-wrap-distance-bottom:0;mso-position-horizontal:absolute;mso-position-horizontal-relative:text;mso-position-vertical:absolute;mso-position-vertical-relative:text" o:gfxdata="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" strokecolor="black [3040]">
                 <v:stroke endarrow="open"/>
               </v:shape>
             </w:pict>
@@ -3566,7 +3576,7 @@
           </mc:Choice>
           <mc:Fallback>
             <w:pict>
-              <v:line id="Straight Connector 305" o:spid="_x0000_s1026" style="position:absolute;z-index:251707392;visibility:visible;mso-wrap-style:square;mso-wrap-distance-left:9pt;mso-wrap-distance-top:0;mso-wrap-distance-right:9pt;mso-wrap-distance-bottom:0;mso-position-horizontal:absolute;mso-position-horizontal-relative:text;mso-position-vertical:absolute;mso-position-vertical-relative:text" from="417.6pt,6.05pt" to="436.8pt,6.05pt" o:gfxdata="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" strokecolor="black [3040]"/>
+              <v:line w14:anchorId="775039F6" id="Straight Connector 305" o:spid="_x0000_s1026" style="position:absolute;z-index:251707392;visibility:visible;mso-wrap-style:square;mso-wrap-distance-left:9pt;mso-wrap-distance-top:0;mso-wrap-distance-right:9pt;mso-wrap-distance-bottom:0;mso-position-horizontal:absolute;mso-position-horizontal-relative:text;mso-position-vertical:absolute;mso-position-vertical-relative:text" from="417.6pt,6.05pt" to="436.8pt,6.05pt" o:gfxdata="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" strokecolor="black [3040]"/>
             </w:pict>
           </mc:Fallback>
         </mc:AlternateContent>
@@ -3630,7 +3640,7 @@
           </mc:Choice>
           <mc:Fallback>
             <w:pict>
-              <v:line id="Straight Connector 304" o:spid="_x0000_s1026" style="position:absolute;flip:x;z-index:251706368;visibility:visible;mso-wrap-style:square;mso-wrap-distance-left:9pt;mso-wrap-distance-top:0;mso-wrap-distance-right:9pt;mso-wrap-distance-bottom:0;mso-position-horizontal:absolute;mso-position-horizontal-relative:text;mso-position-vertical:absolute;mso-position-vertical-relative:text" from="200.4pt,6.05pt" to="217.2pt,6.05pt" o:gfxdata="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" strokecolor="black [3040]"/>
+              <v:line w14:anchorId="1D650DDD" id="Straight Connector 304" o:spid="_x0000_s1026" style="position:absolute;flip:x;z-index:251706368;visibility:visible;mso-wrap-style:square;mso-wrap-distance-left:9pt;mso-wrap-distance-top:0;mso-wrap-distance-right:9pt;mso-wrap-distance-bottom:0;mso-position-horizontal:absolute;mso-position-horizontal-relative:text;mso-position-vertical:absolute;mso-position-vertical-relative:text" from="200.4pt,6.05pt" to="217.2pt,6.05pt" o:gfxdata="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" strokecolor="black [3040]"/>
             </w:pict>
           </mc:Fallback>
         </mc:AlternateContent>
@@ -3735,7 +3745,7 @@
           </mc:Choice>
           <mc:Fallback>
             <w:pict>
-              <v:shapetype id="_x0000_t202" coordsize="21600,21600" o:spt="202" path="m,l,21600r21600,l21600,xe">
+              <v:shapetype w14:anchorId="48D19CB1" id="_x0000_t202" coordsize="21600,21600" o:spt="202" path="m,l,21600r21600,l21600,xe">
                 <v:stroke joinstyle="miter"/>
                 <v:path gradientshapeok="t" o:connecttype="rect"/>
               </v:shapetype>
@@ -4041,20 +4051,24 @@
                               <w:jc w:val="center"/>
                             </w:pPr>
                             <w:proofErr w:type="spellStart"/>
+                            <w:proofErr w:type="gramStart"/>
                             <w:r>
                               <w:t>getXVelocity</w:t>
                             </w:r>
                             <w:proofErr w:type="spellEnd"/>
+                            <w:proofErr w:type="gramEnd"/>
                           </w:p>
                           <w:p>
                             <w:pPr>
                               <w:jc w:val="center"/>
                             </w:pPr>
                             <w:proofErr w:type="spellStart"/>
+                            <w:proofErr w:type="gramStart"/>
                             <w:r>
                               <w:t>getYVelocity</w:t>
                             </w:r>
                             <w:proofErr w:type="spellEnd"/>
+                            <w:proofErr w:type="gramEnd"/>
                           </w:p>
                         </w:txbxContent>
                       </wps:txbx>
@@ -4075,7 +4089,7 @@
           </mc:Choice>
           <mc:Fallback>
             <w:pict>
-              <v:shape id="Flowchart: Predefined Process 294" o:spid="_x0000_s1039" type="#_x0000_t112" style="position:absolute;left:0;text-align:left;margin-left:339.6pt;margin-top:1.85pt;width:111pt;height:47.4pt;z-index:251696128;visibility:visible;mso-wrap-style:square;mso-height-percent:0;mso-wrap-distance-left:9pt;mso-wrap-distance-top:0;mso-wrap-distance-right:9pt;mso-wrap-distance-bottom:0;mso-position-horizontal:absolute;mso-position-horizontal-relative:text;mso-position-vertical:absolute;mso-position-vertical-relative:text;mso-height-percent:0;mso-height-relative:margin;v-text-anchor:middle" o:gfxdata="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" fillcolor="white [3201]" strokecolor="black [3200]" strokeweight="2pt">
+              <v:shape w14:anchorId="2C26A9FF" id="Flowchart: Predefined Process 294" o:spid="_x0000_s1039" type="#_x0000_t112" style="position:absolute;left:0;text-align:left;margin-left:339.6pt;margin-top:1.85pt;width:111pt;height:47.4pt;z-index:251696128;visibility:visible;mso-wrap-style:square;mso-height-percent:0;mso-wrap-distance-left:9pt;mso-wrap-distance-top:0;mso-wrap-distance-right:9pt;mso-wrap-distance-bottom:0;mso-position-horizontal:absolute;mso-position-horizontal-relative:text;mso-position-vertical:absolute;mso-position-vertical-relative:text;mso-height-percent:0;mso-height-relative:margin;v-text-anchor:middle" o:gfxdata="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" fillcolor="white [3201]" strokecolor="black [3200]" strokeweight="2pt">
                 <v:textbox>
                   <w:txbxContent>
                     <w:p>
@@ -4083,20 +4097,24 @@
                         <w:jc w:val="center"/>
                       </w:pPr>
                       <w:proofErr w:type="spellStart"/>
+                      <w:proofErr w:type="gramStart"/>
                       <w:r>
                         <w:t>getXVelocity</w:t>
                       </w:r>
                       <w:proofErr w:type="spellEnd"/>
+                      <w:proofErr w:type="gramEnd"/>
                     </w:p>
                     <w:p>
                       <w:pPr>
                         <w:jc w:val="center"/>
                       </w:pPr>
                       <w:proofErr w:type="spellStart"/>
+                      <w:proofErr w:type="gramStart"/>
                       <w:r>
                         <w:t>getYVelocity</w:t>
                       </w:r>
                       <w:proofErr w:type="spellEnd"/>
+                      <w:proofErr w:type="gramEnd"/>
                     </w:p>
                   </w:txbxContent>
                 </v:textbox>
@@ -4187,7 +4205,7 @@
           </mc:Choice>
           <mc:Fallback>
             <w:pict>
-              <v:shape id="Flowchart: Process 297" o:spid="_x0000_s1040" type="#_x0000_t109" style="position:absolute;left:0;text-align:left;margin-left:152.4pt;margin-top:1.85pt;width:111pt;height:76.2pt;z-index:251699200;visibility:visible;mso-wrap-style:square;mso-width-percent:0;mso-height-percent:0;mso-wrap-distance-left:9pt;mso-wrap-distance-top:0;mso-wrap-distance-right:9pt;mso-wrap-distance-bottom:0;mso-position-horizontal:absolute;mso-position-horizontal-relative:text;mso-position-vertical:absolute;mso-position-vertical-relative:text;mso-width-percent:0;mso-height-percent:0;mso-width-relative:margin;mso-height-relative:margin;v-text-anchor:middle" o:gfxdata="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" fillcolor="white [3201]" strokecolor="black [3200]" strokeweight="2pt">
+              <v:shape w14:anchorId="187381F1" id="Flowchart: Process 297" o:spid="_x0000_s1040" type="#_x0000_t109" style="position:absolute;left:0;text-align:left;margin-left:152.4pt;margin-top:1.85pt;width:111pt;height:76.2pt;z-index:251699200;visibility:visible;mso-wrap-style:square;mso-width-percent:0;mso-height-percent:0;mso-wrap-distance-left:9pt;mso-wrap-distance-top:0;mso-wrap-distance-right:9pt;mso-wrap-distance-bottom:0;mso-position-horizontal:absolute;mso-position-horizontal-relative:text;mso-position-vertical:absolute;mso-position-vertical-relative:text;mso-width-percent:0;mso-height-percent:0;mso-width-relative:margin;mso-height-relative:margin;v-text-anchor:middle" o:gfxdata="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" fillcolor="white [3201]" strokecolor="black [3200]" strokeweight="2pt">
                 <v:textbox>
                   <w:txbxContent>
                     <w:p>
@@ -4306,7 +4324,7 @@
           </mc:Choice>
           <mc:Fallback>
             <w:pict>
-              <v:shape id="Straight Arrow Connector 300" o:spid="_x0000_s1026" type="#_x0000_t32" style="position:absolute;margin-left:399.6pt;margin-top:7.85pt;width:0;height:24.6pt;z-index:251702272;visibility:visible;mso-wrap-style:square;mso-wrap-distance-left:9pt;mso-wrap-distance-top:0;mso-wrap-distance-right:9pt;mso-wrap-distance-bottom:0;mso-position-horizontal:absolute;mso-position-horizontal-relative:text;mso-position-vertical:absolute;mso-position-vertical-relative:text" o:gfxdata="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" strokecolor="black [3040]">
+              <v:shape w14:anchorId="41DDBD86" id="Straight Arrow Connector 300" o:spid="_x0000_s1026" type="#_x0000_t32" style="position:absolute;margin-left:399.6pt;margin-top:7.85pt;width:0;height:24.6pt;z-index:251702272;visibility:visible;mso-wrap-style:square;mso-wrap-distance-left:9pt;mso-wrap-distance-top:0;mso-wrap-distance-right:9pt;mso-wrap-distance-bottom:0;mso-position-horizontal:absolute;mso-position-horizontal-relative:text;mso-position-vertical:absolute;mso-position-vertical-relative:text" o:gfxdata="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" strokecolor="black [3040]">
                 <v:stroke endarrow="open"/>
               </v:shape>
             </w:pict>
@@ -4404,7 +4422,7 @@
           </mc:Choice>
           <mc:Fallback>
             <w:pict>
-              <v:shape id="Straight Arrow Connector 303" o:spid="_x0000_s1026" type="#_x0000_t32" style="position:absolute;margin-left:200.4pt;margin-top:9.05pt;width:0;height:100.2pt;z-index:251705344;visibility:visible;mso-wrap-style:square;mso-height-percent:0;mso-wrap-distance-left:9pt;mso-wrap-distance-top:0;mso-wrap-distance-right:9pt;mso-wrap-distance-bottom:0;mso-position-horizontal:absolute;mso-position-horizontal-relative:text;mso-position-vertical:absolute;mso-position-vertical-relative:text;mso-height-percent:0;mso-height-relative:margin" o:gfxdata="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" strokecolor="black [3040]">
+              <v:shape w14:anchorId="6CE7A991" id="Straight Arrow Connector 303" o:spid="_x0000_s1026" type="#_x0000_t32" style="position:absolute;margin-left:200.4pt;margin-top:9.05pt;width:0;height:100.2pt;z-index:251705344;visibility:visible;mso-wrap-style:square;mso-height-percent:0;mso-wrap-distance-left:9pt;mso-wrap-distance-top:0;mso-wrap-distance-right:9pt;mso-wrap-distance-bottom:0;mso-position-horizontal:absolute;mso-position-horizontal-relative:text;mso-position-vertical:absolute;mso-position-vertical-relative:text;mso-height-percent:0;mso-height-relative:margin" o:gfxdata="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" strokecolor="black [3040]">
                 <v:stroke endarrow="open"/>
               </v:shape>
             </w:pict>
@@ -4487,7 +4505,7 @@
           </mc:Choice>
           <mc:Fallback>
             <w:pict>
-              <v:shape id="Flowchart: Process 295" o:spid="_x0000_s1041" type="#_x0000_t109" style="position:absolute;left:0;text-align:left;margin-left:339.6pt;margin-top:8.45pt;width:115.2pt;height:57pt;z-index:251697152;visibility:visible;mso-wrap-style:square;mso-wrap-distance-left:9pt;mso-wrap-distance-top:0;mso-wrap-distance-right:9pt;mso-wrap-distance-bottom:0;mso-position-horizontal:absolute;mso-position-horizontal-relative:text;mso-position-vertical:absolute;mso-position-vertical-relative:text;v-text-anchor:middle" o:gfxdata="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" fillcolor="white [3201]" strokecolor="black [3200]" strokeweight="2pt">
+              <v:shape w14:anchorId="121D778C" id="Flowchart: Process 295" o:spid="_x0000_s1041" type="#_x0000_t109" style="position:absolute;left:0;text-align:left;margin-left:339.6pt;margin-top:8.45pt;width:115.2pt;height:57pt;z-index:251697152;visibility:visible;mso-wrap-style:square;mso-wrap-distance-left:9pt;mso-wrap-distance-top:0;mso-wrap-distance-right:9pt;mso-wrap-distance-bottom:0;mso-position-horizontal:absolute;mso-position-horizontal-relative:text;mso-position-vertical:absolute;mso-position-vertical-relative:text;v-text-anchor:middle" o:gfxdata="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" fillcolor="white [3201]" strokecolor="black [3200]" strokeweight="2pt">
                 <v:textbox>
                   <w:txbxContent>
                     <w:p>
@@ -4619,7 +4637,7 @@
           </mc:Choice>
           <mc:Fallback>
             <w:pict>
-              <v:shape id="Straight Arrow Connector 301" o:spid="_x0000_s1026" type="#_x0000_t32" style="position:absolute;margin-left:400.8pt;margin-top:10.25pt;width:0;height:20.4pt;z-index:251703296;visibility:visible;mso-wrap-style:square;mso-wrap-distance-left:9pt;mso-wrap-distance-top:0;mso-wrap-distance-right:9pt;mso-wrap-distance-bottom:0;mso-position-horizontal:absolute;mso-position-horizontal-relative:text;mso-position-vertical:absolute;mso-position-vertical-relative:text" o:gfxdata="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" strokecolor="black [3040]">
+              <v:shape w14:anchorId="61FA3DB8" id="Straight Arrow Connector 301" o:spid="_x0000_s1026" type="#_x0000_t32" style="position:absolute;margin-left:400.8pt;margin-top:10.25pt;width:0;height:20.4pt;z-index:251703296;visibility:visible;mso-wrap-style:square;mso-wrap-distance-left:9pt;mso-wrap-distance-top:0;mso-wrap-distance-right:9pt;mso-wrap-distance-bottom:0;mso-position-horizontal:absolute;mso-position-horizontal-relative:text;mso-position-vertical:absolute;mso-position-vertical-relative:text" o:gfxdata="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" strokecolor="black [3040]">
                 <v:stroke endarrow="open"/>
               </v:shape>
             </w:pict>
@@ -4717,6 +4735,7 @@
                               <w:jc w:val="center"/>
                             </w:pPr>
                             <w:proofErr w:type="spellStart"/>
+                            <w:proofErr w:type="gramStart"/>
                             <w:r>
                               <w:t>x_velocity</w:t>
                             </w:r>
@@ -4729,6 +4748,7 @@
                               <w:t>y_velocity</w:t>
                             </w:r>
                             <w:proofErr w:type="spellEnd"/>
+                            <w:proofErr w:type="gramEnd"/>
                           </w:p>
                         </w:txbxContent>
                       </wps:txbx>
@@ -4746,7 +4766,7 @@
           </mc:Choice>
           <mc:Fallback>
             <w:pict>
-              <v:shape id="Flowchart: Process 296" o:spid="_x0000_s1042" type="#_x0000_t109" style="position:absolute;left:0;text-align:left;margin-left:339.6pt;margin-top:9.05pt;width:115.2pt;height:59.4pt;z-index:251698176;visibility:visible;mso-wrap-style:square;mso-wrap-distance-left:9pt;mso-wrap-distance-top:0;mso-wrap-distance-right:9pt;mso-wrap-distance-bottom:0;mso-position-horizontal:absolute;mso-position-horizontal-relative:text;mso-position-vertical:absolute;mso-position-vertical-relative:text;v-text-anchor:middle" o:gfxdata="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" fillcolor="white [3201]" strokecolor="black [3200]" strokeweight="2pt">
+              <v:shape w14:anchorId="54EBF13A" id="Flowchart: Process 296" o:spid="_x0000_s1042" type="#_x0000_t109" style="position:absolute;left:0;text-align:left;margin-left:339.6pt;margin-top:9.05pt;width:115.2pt;height:59.4pt;z-index:251698176;visibility:visible;mso-wrap-style:square;mso-wrap-distance-left:9pt;mso-wrap-distance-top:0;mso-wrap-distance-right:9pt;mso-wrap-distance-bottom:0;mso-position-horizontal:absolute;mso-position-horizontal-relative:text;mso-position-vertical:absolute;mso-position-vertical-relative:text;v-text-anchor:middle" o:gfxdata="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" fillcolor="white [3201]" strokecolor="black [3200]" strokeweight="2pt">
                 <v:textbox>
                   <w:txbxContent>
                     <w:p>
@@ -4762,6 +4782,7 @@
                         <w:jc w:val="center"/>
                       </w:pPr>
                       <w:proofErr w:type="spellStart"/>
+                      <w:proofErr w:type="gramStart"/>
                       <w:r>
                         <w:t>x_velocity</w:t>
                       </w:r>
@@ -4774,6 +4795,7 @@
                         <w:t>y_velocity</w:t>
                       </w:r>
                       <w:proofErr w:type="spellEnd"/>
+                      <w:proofErr w:type="gramEnd"/>
                     </w:p>
                   </w:txbxContent>
                 </v:textbox>
@@ -4874,7 +4896,7 @@
           </mc:Choice>
           <mc:Fallback>
             <w:pict>
-              <v:shape id="Flowchart: Terminator 30" o:spid="_x0000_s1043" type="#_x0000_t116" style="position:absolute;left:0;text-align:left;margin-left:162pt;margin-top:12.65pt;width:93.6pt;height:28.8pt;z-index:251763712;visibility:visible;mso-wrap-style:square;mso-height-percent:0;mso-wrap-distance-left:9pt;mso-wrap-distance-top:0;mso-wrap-distance-right:9pt;mso-wrap-distance-bottom:0;mso-position-horizontal:absolute;mso-position-horizontal-relative:text;mso-position-vertical:absolute;mso-position-vertical-relative:text;mso-height-percent:0;mso-height-relative:margin;v-text-anchor:middle" o:gfxdata="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" fillcolor="white [3201]" strokecolor="black [3200]" strokeweight="2pt">
+              <v:shape w14:anchorId="1070D956" id="Flowchart: Terminator 30" o:spid="_x0000_s1043" type="#_x0000_t116" style="position:absolute;left:0;text-align:left;margin-left:162pt;margin-top:12.65pt;width:93.6pt;height:28.8pt;z-index:251763712;visibility:visible;mso-wrap-style:square;mso-height-percent:0;mso-wrap-distance-left:9pt;mso-wrap-distance-top:0;mso-wrap-distance-right:9pt;mso-wrap-distance-bottom:0;mso-position-horizontal:absolute;mso-position-horizontal-relative:text;mso-position-vertical:absolute;mso-position-vertical-relative:text;mso-height-percent:0;mso-height-relative:margin;v-text-anchor:middle" o:gfxdata="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" fillcolor="white [3201]" strokecolor="black [3200]" strokeweight="2pt">
                 <v:textbox>
                   <w:txbxContent>
                     <w:p>
@@ -4983,7 +5005,7 @@
           </mc:Choice>
           <mc:Fallback>
             <w:pict>
-              <v:shape id="Straight Arrow Connector 302" o:spid="_x0000_s1026" type="#_x0000_t32" style="position:absolute;margin-left:255.6pt;margin-top:1.25pt;width:84pt;height:0;flip:x;z-index:251704320;visibility:visible;mso-wrap-style:square;mso-width-percent:0;mso-wrap-distance-left:9pt;mso-wrap-distance-top:0;mso-wrap-distance-right:9pt;mso-wrap-distance-bottom:0;mso-position-horizontal:absolute;mso-position-horizontal-relative:text;mso-position-vertical:absolute;mso-position-vertical-relative:text;mso-width-percent:0;mso-width-relative:margin" o:gfxdata="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" strokecolor="black [3040]">
+              <v:shape w14:anchorId="1AE10A94" id="Straight Arrow Connector 302" o:spid="_x0000_s1026" type="#_x0000_t32" style="position:absolute;margin-left:255.6pt;margin-top:1.25pt;width:84pt;height:0;flip:x;z-index:251704320;visibility:visible;mso-wrap-style:square;mso-width-percent:0;mso-wrap-distance-left:9pt;mso-wrap-distance-top:0;mso-wrap-distance-right:9pt;mso-wrap-distance-bottom:0;mso-position-horizontal:absolute;mso-position-horizontal-relative:text;mso-position-vertical:absolute;mso-position-vertical-relative:text;mso-width-percent:0;mso-width-relative:margin" o:gfxdata="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" strokecolor="black [3040]">
                 <v:stroke endarrow="open"/>
               </v:shape>
             </w:pict>
@@ -5106,10 +5128,12 @@
                               <w:jc w:val="center"/>
                             </w:pPr>
                             <w:proofErr w:type="spellStart"/>
+                            <w:proofErr w:type="gramStart"/>
                             <w:r>
                               <w:t>onPause</w:t>
                             </w:r>
                             <w:proofErr w:type="spellEnd"/>
+                            <w:proofErr w:type="gramEnd"/>
                           </w:p>
                         </w:txbxContent>
                       </wps:txbx>
@@ -5138,10 +5162,12 @@
                         <w:jc w:val="center"/>
                       </w:pPr>
                       <w:proofErr w:type="spellStart"/>
+                      <w:proofErr w:type="gramStart"/>
                       <w:r>
                         <w:t>onPause</w:t>
                       </w:r>
                       <w:proofErr w:type="spellEnd"/>
+                      <w:proofErr w:type="gramEnd"/>
                     </w:p>
                   </w:txbxContent>
                 </v:textbox>
@@ -5530,7 +5556,7 @@
           </mc:Choice>
           <mc:Fallback>
             <w:pict>
-              <v:rect id="Rectangle 345" o:spid="_x0000_s1048" style="position:absolute;margin-left:58.8pt;margin-top:77.4pt;width:112.2pt;height:42.6pt;z-index:251752448;visibility:visible;mso-wrap-style:square;mso-height-percent:0;mso-wrap-distance-left:9pt;mso-wrap-distance-top:0;mso-wrap-distance-right:9pt;mso-wrap-distance-bottom:0;mso-position-horizontal:absolute;mso-position-horizontal-relative:text;mso-position-vertical:absolute;mso-position-vertical-relative:text;mso-height-percent:0;mso-height-relative:margin;v-text-anchor:middle" o:gfxdata="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" fillcolor="white [3201]" strokecolor="black [3200]" strokeweight="2pt">
+              <v:rect w14:anchorId="62E63701" id="Rectangle 345" o:spid="_x0000_s1048" style="position:absolute;margin-left:58.8pt;margin-top:77.4pt;width:112.2pt;height:42.6pt;z-index:251752448;visibility:visible;mso-wrap-style:square;mso-height-percent:0;mso-wrap-distance-left:9pt;mso-wrap-distance-top:0;mso-wrap-distance-right:9pt;mso-wrap-distance-bottom:0;mso-position-horizontal:absolute;mso-position-horizontal-relative:text;mso-position-vertical:absolute;mso-position-vertical-relative:text;mso-height-percent:0;mso-height-relative:margin;v-text-anchor:middle" o:gfxdata="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" fillcolor="white [3201]" strokecolor="black [3200]" strokeweight="2pt">
                 <v:textbox>
                   <w:txbxContent>
                     <w:p>
@@ -5615,7 +5641,7 @@
           </mc:Choice>
           <mc:Fallback>
             <w:pict>
-              <v:shape id="Straight Arrow Connector 348" o:spid="_x0000_s1026" type="#_x0000_t32" style="position:absolute;margin-left:110.4pt;margin-top:120pt;width:0;height:28.2pt;z-index:251755520;visibility:visible;mso-wrap-style:square;mso-height-percent:0;mso-wrap-distance-left:9pt;mso-wrap-distance-top:0;mso-wrap-distance-right:9pt;mso-wrap-distance-bottom:0;mso-position-horizontal:absolute;mso-position-horizontal-relative:text;mso-position-vertical:absolute;mso-position-vertical-relative:text;mso-height-percent:0;mso-height-relative:margin" o:gfxdata="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" strokecolor="black [3040]">
+              <v:shape w14:anchorId="64E8081A" id="Straight Arrow Connector 348" o:spid="_x0000_s1026" type="#_x0000_t32" style="position:absolute;margin-left:110.4pt;margin-top:120pt;width:0;height:28.2pt;z-index:251755520;visibility:visible;mso-wrap-style:square;mso-height-percent:0;mso-wrap-distance-left:9pt;mso-wrap-distance-top:0;mso-wrap-distance-right:9pt;mso-wrap-distance-bottom:0;mso-position-horizontal:absolute;mso-position-horizontal-relative:text;mso-position-vertical:absolute;mso-position-vertical-relative:text;mso-height-percent:0;mso-height-relative:margin" o:gfxdata="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" strokecolor="black [3040]">
                 <v:stroke endarrow="open"/>
               </v:shape>
             </w:pict>
@@ -5683,7 +5709,7 @@
           </mc:Choice>
           <mc:Fallback>
             <w:pict>
-              <v:shape id="Straight Arrow Connector 351" o:spid="_x0000_s1026" type="#_x0000_t32" style="position:absolute;margin-left:347.4pt;margin-top:197.4pt;width:0;height:26.4pt;z-index:251758592;visibility:visible;mso-wrap-style:square;mso-wrap-distance-left:9pt;mso-wrap-distance-top:0;mso-wrap-distance-right:9pt;mso-wrap-distance-bottom:0;mso-position-horizontal:absolute;mso-position-horizontal-relative:text;mso-position-vertical:absolute;mso-position-vertical-relative:text" o:gfxdata="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" strokecolor="black [3040]">
+              <v:shape w14:anchorId="3F846CA0" id="Straight Arrow Connector 351" o:spid="_x0000_s1026" type="#_x0000_t32" style="position:absolute;margin-left:347.4pt;margin-top:197.4pt;width:0;height:26.4pt;z-index:251758592;visibility:visible;mso-wrap-style:square;mso-wrap-distance-left:9pt;mso-wrap-distance-top:0;mso-wrap-distance-right:9pt;mso-wrap-distance-bottom:0;mso-position-horizontal:absolute;mso-position-horizontal-relative:text;mso-position-vertical:absolute;mso-position-vertical-relative:text" o:gfxdata="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" strokecolor="black [3040]">
                 <v:stroke endarrow="open"/>
               </v:shape>
             </w:pict>
@@ -5751,7 +5777,7 @@
           </mc:Choice>
           <mc:Fallback>
             <w:pict>
-              <v:shape id="Straight Arrow Connector 350" o:spid="_x0000_s1026" type="#_x0000_t32" style="position:absolute;margin-left:347.4pt;margin-top:108.6pt;width:0;height:19.8pt;z-index:251757568;visibility:visible;mso-wrap-style:square;mso-wrap-distance-left:9pt;mso-wrap-distance-top:0;mso-wrap-distance-right:9pt;mso-wrap-distance-bottom:0;mso-position-horizontal:absolute;mso-position-horizontal-relative:text;mso-position-vertical:absolute;mso-position-vertical-relative:text" o:gfxdata="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" strokecolor="black [3040]">
+              <v:shape w14:anchorId="7F7D424D" id="Straight Arrow Connector 350" o:spid="_x0000_s1026" type="#_x0000_t32" style="position:absolute;margin-left:347.4pt;margin-top:108.6pt;width:0;height:19.8pt;z-index:251757568;visibility:visible;mso-wrap-style:square;mso-wrap-distance-left:9pt;mso-wrap-distance-top:0;mso-wrap-distance-right:9pt;mso-wrap-distance-bottom:0;mso-position-horizontal:absolute;mso-position-horizontal-relative:text;mso-position-vertical:absolute;mso-position-vertical-relative:text" o:gfxdata="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" strokecolor="black [3040]">
                 <v:stroke endarrow="open"/>
               </v:shape>
             </w:pict>
@@ -5819,7 +5845,7 @@
           </mc:Choice>
           <mc:Fallback>
             <w:pict>
-              <v:shape id="Straight Arrow Connector 349" o:spid="_x0000_s1026" type="#_x0000_t32" style="position:absolute;margin-left:346.8pt;margin-top:41.4pt;width:0;height:21.6pt;z-index:251756544;visibility:visible;mso-wrap-style:square;mso-wrap-distance-left:9pt;mso-wrap-distance-top:0;mso-wrap-distance-right:9pt;mso-wrap-distance-bottom:0;mso-position-horizontal:absolute;mso-position-horizontal-relative:text;mso-position-vertical:absolute;mso-position-vertical-relative:text" o:gfxdata="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" strokecolor="black [3040]">
+              <v:shape w14:anchorId="40C56066" id="Straight Arrow Connector 349" o:spid="_x0000_s1026" type="#_x0000_t32" style="position:absolute;margin-left:346.8pt;margin-top:41.4pt;width:0;height:21.6pt;z-index:251756544;visibility:visible;mso-wrap-style:square;mso-wrap-distance-left:9pt;mso-wrap-distance-top:0;mso-wrap-distance-right:9pt;mso-wrap-distance-bottom:0;mso-position-horizontal:absolute;mso-position-horizontal-relative:text;mso-position-vertical:absolute;mso-position-vertical-relative:text" o:gfxdata="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" strokecolor="black [3040]">
                 <v:stroke endarrow="open"/>
               </v:shape>
             </w:pict>
@@ -5887,7 +5913,7 @@
           </mc:Choice>
           <mc:Fallback>
             <w:pict>
-              <v:shape id="Straight Arrow Connector 347" o:spid="_x0000_s1026" type="#_x0000_t32" style="position:absolute;margin-left:110.4pt;margin-top:41.4pt;width:0;height:31.2pt;z-index:251754496;visibility:visible;mso-wrap-style:square;mso-wrap-distance-left:9pt;mso-wrap-distance-top:0;mso-wrap-distance-right:9pt;mso-wrap-distance-bottom:0;mso-position-horizontal:absolute;mso-position-horizontal-relative:text;mso-position-vertical:absolute;mso-position-vertical-relative:text" o:gfxdata="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" strokecolor="black [3040]">
+              <v:shape w14:anchorId="70550A1B" id="Straight Arrow Connector 347" o:spid="_x0000_s1026" type="#_x0000_t32" style="position:absolute;margin-left:110.4pt;margin-top:41.4pt;width:0;height:31.2pt;z-index:251754496;visibility:visible;mso-wrap-style:square;mso-wrap-distance-left:9pt;mso-wrap-distance-top:0;mso-wrap-distance-right:9pt;mso-wrap-distance-bottom:0;mso-position-horizontal:absolute;mso-position-horizontal-relative:text;mso-position-vertical:absolute;mso-position-vertical-relative:text" o:gfxdata="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" strokecolor="black [3040]">
                 <v:stroke endarrow="open"/>
               </v:shape>
             </w:pict>
@@ -6301,7 +6327,7 @@
           </mc:Choice>
           <mc:Fallback>
             <w:pict>
-              <v:line id="Straight Connector 330" o:spid="_x0000_s1026" style="position:absolute;z-index:251734016;visibility:visible;mso-wrap-style:square;mso-height-percent:0;mso-wrap-distance-left:9pt;mso-wrap-distance-top:0;mso-wrap-distance-right:9pt;mso-wrap-distance-bottom:0;mso-position-horizontal:absolute;mso-position-horizontal-relative:text;mso-position-vertical:absolute;mso-position-vertical-relative:text;mso-height-percent:0;mso-height-relative:margin" from="391.2pt,525.6pt" to="391.2pt,609.6pt" o:gfxdata="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" strokecolor="black [3040]"/>
+              <v:line w14:anchorId="243ABCB7" id="Straight Connector 330" o:spid="_x0000_s1026" style="position:absolute;z-index:251734016;visibility:visible;mso-wrap-style:square;mso-height-percent:0;mso-wrap-distance-left:9pt;mso-wrap-distance-top:0;mso-wrap-distance-right:9pt;mso-wrap-distance-bottom:0;mso-position-horizontal:absolute;mso-position-horizontal-relative:text;mso-position-vertical:absolute;mso-position-vertical-relative:text;mso-height-percent:0;mso-height-relative:margin" from="391.2pt,525.6pt" to="391.2pt,609.6pt" o:gfxdata="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" strokecolor="black [3040]"/>
             </w:pict>
           </mc:Fallback>
         </mc:AlternateContent>
@@ -6370,7 +6396,7 @@
           </mc:Choice>
           <mc:Fallback>
             <w:pict>
-              <v:shape id="Straight Arrow Connector 334" o:spid="_x0000_s1026" type="#_x0000_t32" style="position:absolute;margin-left:281.4pt;margin-top:609.6pt;width:109.8pt;height:0;flip:x;z-index:251738112;visibility:visible;mso-wrap-style:square;mso-width-percent:0;mso-wrap-distance-left:9pt;mso-wrap-distance-top:0;mso-wrap-distance-right:9pt;mso-wrap-distance-bottom:0;mso-position-horizontal:absolute;mso-position-horizontal-relative:text;mso-position-vertical:absolute;mso-position-vertical-relative:text;mso-width-percent:0;mso-width-relative:margin" o:gfxdata="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" strokecolor="black [3040]">
+              <v:shape w14:anchorId="05F9227D" id="Straight Arrow Connector 334" o:spid="_x0000_s1026" type="#_x0000_t32" style="position:absolute;margin-left:281.4pt;margin-top:609.6pt;width:109.8pt;height:0;flip:x;z-index:251738112;visibility:visible;mso-wrap-style:square;mso-width-percent:0;mso-wrap-distance-left:9pt;mso-wrap-distance-top:0;mso-wrap-distance-right:9pt;mso-wrap-distance-bottom:0;mso-position-horizontal:absolute;mso-position-horizontal-relative:text;mso-position-vertical:absolute;mso-position-vertical-relative:text;mso-width-percent:0;mso-width-relative:margin" o:gfxdata="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" strokecolor="black [3040]">
                 <v:stroke endarrow="open"/>
               </v:shape>
             </w:pict>
@@ -6438,7 +6464,7 @@
           </mc:Choice>
           <mc:Fallback>
             <w:pict>
-              <v:line id="Straight Connector 331" o:spid="_x0000_s1026" style="position:absolute;flip:x;z-index:251735040;visibility:visible;mso-wrap-style:square;mso-width-percent:0;mso-wrap-distance-left:9pt;mso-wrap-distance-top:0;mso-wrap-distance-right:9pt;mso-wrap-distance-bottom:0;mso-position-horizontal:absolute;mso-position-horizontal-relative:text;mso-position-vertical:absolute;mso-position-vertical-relative:text;mso-width-percent:0;mso-width-relative:margin" from="88.8pt,605.4pt" to="153pt,605.4pt" o:gfxdata="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" strokecolor="black [3040]"/>
+              <v:line w14:anchorId="74A39EA2" id="Straight Connector 331" o:spid="_x0000_s1026" style="position:absolute;flip:x;z-index:251735040;visibility:visible;mso-wrap-style:square;mso-width-percent:0;mso-wrap-distance-left:9pt;mso-wrap-distance-top:0;mso-wrap-distance-right:9pt;mso-wrap-distance-bottom:0;mso-position-horizontal:absolute;mso-position-horizontal-relative:text;mso-position-vertical:absolute;mso-position-vertical-relative:text;mso-width-percent:0;mso-width-relative:margin" from="88.8pt,605.4pt" to="153pt,605.4pt" o:gfxdata="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" strokecolor="black [3040]"/>
             </w:pict>
           </mc:Fallback>
         </mc:AlternateContent>
@@ -6518,7 +6544,7 @@
           </mc:Choice>
           <mc:Fallback>
             <w:pict>
-              <v:shape id="Flowchart: Process 320" o:spid="_x0000_s1052" type="#_x0000_t109" style="position:absolute;left:0;text-align:left;margin-left:153pt;margin-top:571.8pt;width:127.8pt;height:57pt;z-index:251723776;visibility:visible;mso-wrap-style:square;mso-wrap-distance-left:9pt;mso-wrap-distance-top:0;mso-wrap-distance-right:9pt;mso-wrap-distance-bottom:0;mso-position-horizontal:absolute;mso-position-horizontal-relative:text;mso-position-vertical:absolute;mso-position-vertical-relative:text;v-text-anchor:middle" o:gfxdata="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" fillcolor="white [3201]" strokecolor="black [3200]" strokeweight="2pt">
+              <v:shape w14:anchorId="7D10EF74" id="Flowchart: Process 320" o:spid="_x0000_s1052" type="#_x0000_t109" style="position:absolute;left:0;text-align:left;margin-left:153pt;margin-top:571.8pt;width:127.8pt;height:57pt;z-index:251723776;visibility:visible;mso-wrap-style:square;mso-wrap-distance-left:9pt;mso-wrap-distance-top:0;mso-wrap-distance-right:9pt;mso-wrap-distance-bottom:0;mso-position-horizontal:absolute;mso-position-horizontal-relative:text;mso-position-vertical:absolute;mso-position-vertical-relative:text;v-text-anchor:middle" o:gfxdata="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" fillcolor="white [3201]" strokecolor="black [3200]" strokeweight="2pt">
                 <v:textbox>
                   <w:txbxContent>
                     <w:p>
@@ -6610,7 +6636,7 @@
           </mc:Choice>
           <mc:Fallback>
             <w:pict>
-              <v:shape id="_x0000_s1053" type="#_x0000_t202" style="position:absolute;left:0;text-align:left;margin-left:301.2pt;margin-top:507pt;width:36.6pt;height:110.55pt;z-index:251744256;visibility:visible;mso-wrap-style:square;mso-width-percent:0;mso-height-percent:200;mso-wrap-distance-left:9pt;mso-wrap-distance-top:0;mso-wrap-distance-right:9pt;mso-wrap-distance-bottom:0;mso-position-horizontal:absolute;mso-position-horizontal-relative:text;mso-position-vertical:absolute;mso-position-vertical-relative:text;mso-width-percent:0;mso-height-percent:200;mso-width-relative:margin;mso-height-relative:margin;v-text-anchor:top" o:gfxdata="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" stroked="f">
+              <v:shape w14:anchorId="60950A9C" id="_x0000_s1053" type="#_x0000_t202" style="position:absolute;left:0;text-align:left;margin-left:301.2pt;margin-top:507pt;width:36.6pt;height:110.55pt;z-index:251744256;visibility:visible;mso-wrap-style:square;mso-width-percent:0;mso-height-percent:200;mso-wrap-distance-left:9pt;mso-wrap-distance-top:0;mso-wrap-distance-right:9pt;mso-wrap-distance-bottom:0;mso-position-horizontal:absolute;mso-position-horizontal-relative:text;mso-position-vertical:absolute;mso-position-vertical-relative:text;mso-width-percent:0;mso-height-percent:200;mso-width-relative:margin;mso-height-relative:margin;v-text-anchor:top" o:gfxdata="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" stroked="f">
                 <v:textbox style="mso-fit-shape-to-text:t">
                   <w:txbxContent>
                     <w:p>
@@ -6700,7 +6726,7 @@
           </mc:Choice>
           <mc:Fallback>
             <w:pict>
-              <v:shape id="Flowchart: Process 319" o:spid="_x0000_s1054" type="#_x0000_t109" style="position:absolute;left:0;text-align:left;margin-left:339.6pt;margin-top:468.6pt;width:103.2pt;height:57pt;z-index:251722752;visibility:visible;mso-wrap-style:square;mso-wrap-distance-left:9pt;mso-wrap-distance-top:0;mso-wrap-distance-right:9pt;mso-wrap-distance-bottom:0;mso-position-horizontal:absolute;mso-position-horizontal-relative:text;mso-position-vertical:absolute;mso-position-vertical-relative:text;v-text-anchor:middle" o:gfxdata="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" fillcolor="white [3201]" strokecolor="black [3200]" strokeweight="2pt">
+              <v:shape w14:anchorId="7ABD289E" id="Flowchart: Process 319" o:spid="_x0000_s1054" type="#_x0000_t109" style="position:absolute;left:0;text-align:left;margin-left:339.6pt;margin-top:468.6pt;width:103.2pt;height:57pt;z-index:251722752;visibility:visible;mso-wrap-style:square;mso-wrap-distance-left:9pt;mso-wrap-distance-top:0;mso-wrap-distance-right:9pt;mso-wrap-distance-bottom:0;mso-position-horizontal:absolute;mso-position-horizontal-relative:text;mso-position-vertical:absolute;mso-position-vertical-relative:text;v-text-anchor:middle" o:gfxdata="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" fillcolor="white [3201]" strokecolor="black [3200]" strokeweight="2pt">
                 <v:textbox>
                   <w:txbxContent>
                     <w:p>
@@ -6779,7 +6805,7 @@
           </mc:Choice>
           <mc:Fallback>
             <w:pict>
-              <v:shape id="Straight Arrow Connector 327" o:spid="_x0000_s1026" type="#_x0000_t32" style="position:absolute;margin-left:318pt;margin-top:496.8pt;width:19.8pt;height:0;z-index:251730944;visibility:visible;mso-wrap-style:square;mso-wrap-distance-left:9pt;mso-wrap-distance-top:0;mso-wrap-distance-right:9pt;mso-wrap-distance-bottom:0;mso-position-horizontal:absolute;mso-position-horizontal-relative:text;mso-position-vertical:absolute;mso-position-vertical-relative:text" o:gfxdata="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" strokecolor="black [3040]">
+              <v:shape w14:anchorId="2ED87A66" id="Straight Arrow Connector 327" o:spid="_x0000_s1026" type="#_x0000_t32" style="position:absolute;margin-left:318pt;margin-top:496.8pt;width:19.8pt;height:0;z-index:251730944;visibility:visible;mso-wrap-style:square;mso-wrap-distance-left:9pt;mso-wrap-distance-top:0;mso-wrap-distance-right:9pt;mso-wrap-distance-bottom:0;mso-position-horizontal:absolute;mso-position-horizontal-relative:text;mso-position-vertical:absolute;mso-position-vertical-relative:text" o:gfxdata="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" strokecolor="black [3040]">
                 <v:stroke endarrow="open"/>
               </v:shape>
             </w:pict>
@@ -6860,7 +6886,7 @@
           </mc:Choice>
           <mc:Fallback>
             <w:pict>
-              <v:shape id="_x0000_s1055" type="#_x0000_t202" style="position:absolute;left:0;text-align:left;margin-left:221.4pt;margin-top:544.8pt;width:28.2pt;height:110.55pt;z-index:251746304;visibility:visible;mso-wrap-style:square;mso-width-percent:0;mso-height-percent:200;mso-wrap-distance-left:9pt;mso-wrap-distance-top:0;mso-wrap-distance-right:9pt;mso-wrap-distance-bottom:0;mso-position-horizontal:absolute;mso-position-horizontal-relative:text;mso-position-vertical:absolute;mso-position-vertical-relative:text;mso-width-percent:0;mso-height-percent:200;mso-width-relative:margin;mso-height-relative:margin;v-text-anchor:top" o:gfxdata="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" stroked="f">
+              <v:shape w14:anchorId="605EE9F5" id="_x0000_s1055" type="#_x0000_t202" style="position:absolute;left:0;text-align:left;margin-left:221.4pt;margin-top:544.8pt;width:28.2pt;height:110.55pt;z-index:251746304;visibility:visible;mso-wrap-style:square;mso-width-percent:0;mso-height-percent:200;mso-wrap-distance-left:9pt;mso-wrap-distance-top:0;mso-wrap-distance-right:9pt;mso-wrap-distance-bottom:0;mso-position-horizontal:absolute;mso-position-horizontal-relative:text;mso-position-vertical:absolute;mso-position-vertical-relative:text;mso-width-percent:0;mso-height-percent:200;mso-width-relative:margin;mso-height-relative:margin;v-text-anchor:top" o:gfxdata="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" stroked="f">
                 <v:textbox style="mso-fit-shape-to-text:t">
                   <w:txbxContent>
                     <w:p>
@@ -6936,7 +6962,7 @@
           </mc:Choice>
           <mc:Fallback>
             <w:pict>
-              <v:shape id="Straight Arrow Connector 328" o:spid="_x0000_s1026" type="#_x0000_t32" style="position:absolute;margin-left:3in;margin-top:545.4pt;width:0;height:25.8pt;z-index:251731968;visibility:visible;mso-wrap-style:square;mso-wrap-distance-left:9pt;mso-wrap-distance-top:0;mso-wrap-distance-right:9pt;mso-wrap-distance-bottom:0;mso-position-horizontal:absolute;mso-position-horizontal-relative:text;mso-position-vertical:absolute;mso-position-vertical-relative:text" o:gfxdata="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" strokecolor="black [3040]">
+              <v:shape w14:anchorId="668F2C6E" id="Straight Arrow Connector 328" o:spid="_x0000_s1026" type="#_x0000_t32" style="position:absolute;margin-left:3in;margin-top:545.4pt;width:0;height:25.8pt;z-index:251731968;visibility:visible;mso-wrap-style:square;mso-wrap-distance-left:9pt;mso-wrap-distance-top:0;mso-wrap-distance-right:9pt;mso-wrap-distance-bottom:0;mso-position-horizontal:absolute;mso-position-horizontal-relative:text;mso-position-vertical:absolute;mso-position-vertical-relative:text" o:gfxdata="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" strokecolor="black [3040]">
                 <v:stroke endarrow="open"/>
               </v:shape>
             </w:pict>
@@ -7024,7 +7050,7 @@
           </mc:Choice>
           <mc:Fallback>
             <w:pict>
-              <v:shape id="Flowchart: Decision 318" o:spid="_x0000_s1056" type="#_x0000_t110" style="position:absolute;left:0;text-align:left;margin-left:115.2pt;margin-top:448.2pt;width:202.8pt;height:96.6pt;z-index:251721728;visibility:visible;mso-wrap-style:square;mso-width-percent:0;mso-height-percent:0;mso-wrap-distance-left:9pt;mso-wrap-distance-top:0;mso-wrap-distance-right:9pt;mso-wrap-distance-bottom:0;mso-position-horizontal:absolute;mso-position-horizontal-relative:text;mso-position-vertical:absolute;mso-position-vertical-relative:text;mso-width-percent:0;mso-height-percent:0;mso-width-relative:margin;mso-height-relative:margin;v-text-anchor:middle" o:gfxdata="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" fillcolor="white [3201]" strokecolor="black [3200]" strokeweight="2pt">
+              <v:shape w14:anchorId="5582EEE0" id="Flowchart: Decision 318" o:spid="_x0000_s1056" type="#_x0000_t110" style="position:absolute;left:0;text-align:left;margin-left:115.2pt;margin-top:448.2pt;width:202.8pt;height:96.6pt;z-index:251721728;visibility:visible;mso-wrap-style:square;mso-width-percent:0;mso-height-percent:0;mso-wrap-distance-left:9pt;mso-wrap-distance-top:0;mso-wrap-distance-right:9pt;mso-wrap-distance-bottom:0;mso-position-horizontal:absolute;mso-position-horizontal-relative:text;mso-position-vertical:absolute;mso-position-vertical-relative:text;mso-width-percent:0;mso-height-percent:0;mso-width-relative:margin;mso-height-relative:margin;v-text-anchor:middle" o:gfxdata="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" fillcolor="white [3201]" strokecolor="black [3200]" strokeweight="2pt">
                 <v:textbox>
                   <w:txbxContent>
                     <w:p>
@@ -7103,7 +7129,7 @@
           </mc:Choice>
           <mc:Fallback>
             <w:pict>
-              <v:shape id="Straight Arrow Connector 326" o:spid="_x0000_s1026" type="#_x0000_t32" style="position:absolute;margin-left:3in;margin-top:426.6pt;width:0;height:21pt;z-index:251729920;visibility:visible;mso-wrap-style:square;mso-wrap-distance-left:9pt;mso-wrap-distance-top:0;mso-wrap-distance-right:9pt;mso-wrap-distance-bottom:0;mso-position-horizontal:absolute;mso-position-horizontal-relative:text;mso-position-vertical:absolute;mso-position-vertical-relative:text" o:gfxdata="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" strokecolor="black [3040]">
+              <v:shape w14:anchorId="1B9899D8" id="Straight Arrow Connector 326" o:spid="_x0000_s1026" type="#_x0000_t32" style="position:absolute;margin-left:3in;margin-top:426.6pt;width:0;height:21pt;z-index:251729920;visibility:visible;mso-wrap-style:square;mso-wrap-distance-left:9pt;mso-wrap-distance-top:0;mso-wrap-distance-right:9pt;mso-wrap-distance-bottom:0;mso-position-horizontal:absolute;mso-position-horizontal-relative:text;mso-position-vertical:absolute;mso-position-vertical-relative:text" o:gfxdata="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" strokecolor="black [3040]">
                 <v:stroke endarrow="open"/>
               </v:shape>
             </w:pict>
@@ -7171,7 +7197,7 @@
           </mc:Choice>
           <mc:Fallback>
             <w:pict>
-              <v:shape id="Straight Arrow Connector 322" o:spid="_x0000_s1026" type="#_x0000_t32" style="position:absolute;margin-left:3in;margin-top:129pt;width:0;height:21.6pt;z-index:251725824;visibility:visible;mso-wrap-style:square;mso-wrap-distance-left:9pt;mso-wrap-distance-top:0;mso-wrap-distance-right:9pt;mso-wrap-distance-bottom:0;mso-position-horizontal:absolute;mso-position-horizontal-relative:text;mso-position-vertical:absolute;mso-position-vertical-relative:text" o:gfxdata="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" strokecolor="black [3040]">
+              <v:shape w14:anchorId="61F986D2" id="Straight Arrow Connector 322" o:spid="_x0000_s1026" type="#_x0000_t32" style="position:absolute;margin-left:3in;margin-top:129pt;width:0;height:21.6pt;z-index:251725824;visibility:visible;mso-wrap-style:square;mso-wrap-distance-left:9pt;mso-wrap-distance-top:0;mso-wrap-distance-right:9pt;mso-wrap-distance-bottom:0;mso-position-horizontal:absolute;mso-position-horizontal-relative:text;mso-position-vertical:absolute;mso-position-vertical-relative:text" o:gfxdata="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" strokecolor="black [3040]">
                 <v:stroke endarrow="open"/>
               </v:shape>
             </w:pict>
@@ -7242,7 +7268,7 @@
           </mc:Choice>
           <mc:Fallback>
             <w:pict>
-              <v:shape id="Straight Arrow Connector 333" o:spid="_x0000_s1026" type="#_x0000_t32" style="position:absolute;margin-left:88.8pt;margin-top:79.8pt;width:42.6pt;height:0;z-index:251737088;visibility:visible;mso-wrap-style:square;mso-width-percent:0;mso-wrap-distance-left:9pt;mso-wrap-distance-top:0;mso-wrap-distance-right:9pt;mso-wrap-distance-bottom:0;mso-position-horizontal:absolute;mso-position-horizontal-relative:text;mso-position-vertical:absolute;mso-position-vertical-relative:text;mso-width-percent:0;mso-width-relative:margin" o:gfxdata="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" strokecolor="black [3040]">
+              <v:shape w14:anchorId="3913EFE5" id="Straight Arrow Connector 333" o:spid="_x0000_s1026" type="#_x0000_t32" style="position:absolute;margin-left:88.8pt;margin-top:79.8pt;width:42.6pt;height:0;z-index:251737088;visibility:visible;mso-wrap-style:square;mso-width-percent:0;mso-wrap-distance-left:9pt;mso-wrap-distance-top:0;mso-wrap-distance-right:9pt;mso-wrap-distance-bottom:0;mso-position-horizontal:absolute;mso-position-horizontal-relative:text;mso-position-vertical:absolute;mso-position-vertical-relative:text;mso-width-percent:0;mso-width-relative:margin" o:gfxdata="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" strokecolor="black [3040]">
                 <v:stroke endarrow="open"/>
               </v:shape>
             </w:pict>
@@ -7310,7 +7336,7 @@
           </mc:Choice>
           <mc:Fallback>
             <w:pict>
-              <v:line id="Straight Connector 332" o:spid="_x0000_s1026" style="position:absolute;flip:y;z-index:251736064;visibility:visible;mso-wrap-style:square;mso-height-percent:0;mso-wrap-distance-left:9pt;mso-wrap-distance-top:0;mso-wrap-distance-right:9pt;mso-wrap-distance-bottom:0;mso-position-horizontal:absolute;mso-position-horizontal-relative:text;mso-position-vertical:absolute;mso-position-vertical-relative:text;mso-height-percent:0;mso-height-relative:margin" from="88.8pt,79.8pt" to="88.8pt,605.4pt" o:gfxdata="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" strokecolor="black [3040]"/>
+              <v:line w14:anchorId="0592EA18" id="Straight Connector 332" o:spid="_x0000_s1026" style="position:absolute;flip:y;z-index:251736064;visibility:visible;mso-wrap-style:square;mso-height-percent:0;mso-wrap-distance-left:9pt;mso-wrap-distance-top:0;mso-wrap-distance-right:9pt;mso-wrap-distance-bottom:0;mso-position-horizontal:absolute;mso-position-horizontal-relative:text;mso-position-vertical:absolute;mso-position-vertical-relative:text;mso-height-percent:0;mso-height-relative:margin" from="88.8pt,79.8pt" to="88.8pt,605.4pt" o:gfxdata="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" strokecolor="black [3040]"/>
             </w:pict>
           </mc:Fallback>
         </mc:AlternateContent>
@@ -7376,7 +7402,7 @@
           </mc:Choice>
           <mc:Fallback>
             <w:pict>
-              <v:shape id="Straight Arrow Connector 329" o:spid="_x0000_s1026" type="#_x0000_t32" style="position:absolute;margin-left:3in;margin-top:12.6pt;width:0;height:17.4pt;z-index:251732992;visibility:visible;mso-wrap-style:square;mso-wrap-distance-left:9pt;mso-wrap-distance-top:0;mso-wrap-distance-right:9pt;mso-wrap-distance-bottom:0;mso-position-horizontal:absolute;mso-position-horizontal-relative:text;mso-position-vertical:absolute;mso-position-vertical-relative:text" o:gfxdata="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" strokecolor="black [3040]">
+              <v:shape w14:anchorId="263C872D" id="Straight Arrow Connector 329" o:spid="_x0000_s1026" type="#_x0000_t32" style="position:absolute;margin-left:3in;margin-top:12.6pt;width:0;height:17.4pt;z-index:251732992;visibility:visible;mso-wrap-style:square;mso-wrap-distance-left:9pt;mso-wrap-distance-top:0;mso-wrap-distance-right:9pt;mso-wrap-distance-bottom:0;mso-position-horizontal:absolute;mso-position-horizontal-relative:text;mso-position-vertical:absolute;mso-position-vertical-relative:text" o:gfxdata="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" strokecolor="black [3040]">
                 <v:stroke endarrow="open"/>
               </v:shape>
             </w:pict>
@@ -7458,7 +7484,7 @@
           </mc:Choice>
           <mc:Fallback>
             <w:pict>
-              <v:shape id="Flowchart: Terminator 355" o:spid="_x0000_s1057" type="#_x0000_t116" style="position:absolute;left:0;text-align:left;margin-left:334.2pt;margin-top:66pt;width:82.2pt;height:28.8pt;z-index:251769856;visibility:visible;mso-wrap-style:square;mso-wrap-distance-left:9pt;mso-wrap-distance-top:0;mso-wrap-distance-right:9pt;mso-wrap-distance-bottom:0;mso-position-horizontal:absolute;mso-position-horizontal-relative:text;mso-position-vertical:absolute;mso-position-vertical-relative:text;v-text-anchor:middle" o:gfxdata="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" fillcolor="white [3201]" strokecolor="black [3200]" strokeweight="2pt">
+              <v:shape w14:anchorId="26DA97DD" id="Flowchart: Terminator 355" o:spid="_x0000_s1057" type="#_x0000_t116" style="position:absolute;left:0;text-align:left;margin-left:334.2pt;margin-top:66pt;width:82.2pt;height:28.8pt;z-index:251769856;visibility:visible;mso-wrap-style:square;mso-wrap-distance-left:9pt;mso-wrap-distance-top:0;mso-wrap-distance-right:9pt;mso-wrap-distance-bottom:0;mso-position-horizontal:absolute;mso-position-horizontal-relative:text;mso-position-vertical:absolute;mso-position-vertical-relative:text;v-text-anchor:middle" o:gfxdata="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" fillcolor="white [3201]" strokecolor="black [3200]" strokeweight="2pt">
                 <v:textbox>
                   <w:txbxContent>
                     <w:p>
@@ -7550,7 +7576,7 @@
           </mc:Choice>
           <mc:Fallback>
             <w:pict>
-              <v:shape id="_x0000_s1058" type="#_x0000_t202" style="position:absolute;left:0;text-align:left;margin-left:301.8pt;margin-top:90pt;width:28.8pt;height:110.55pt;z-index:251742208;visibility:visible;mso-wrap-style:square;mso-width-percent:0;mso-height-percent:200;mso-wrap-distance-left:9pt;mso-wrap-distance-top:0;mso-wrap-distance-right:9pt;mso-wrap-distance-bottom:0;mso-position-horizontal:absolute;mso-position-horizontal-relative:text;mso-position-vertical:absolute;mso-position-vertical-relative:text;mso-width-percent:0;mso-height-percent:200;mso-width-relative:margin;mso-height-relative:margin;v-text-anchor:top" o:gfxdata="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" stroked="f">
+              <v:shape w14:anchorId="3836192B" id="_x0000_s1058" type="#_x0000_t202" style="position:absolute;left:0;text-align:left;margin-left:301.8pt;margin-top:90pt;width:28.8pt;height:110.55pt;z-index:251742208;visibility:visible;mso-wrap-style:square;mso-width-percent:0;mso-height-percent:200;mso-wrap-distance-left:9pt;mso-wrap-distance-top:0;mso-wrap-distance-right:9pt;mso-wrap-distance-bottom:0;mso-position-horizontal:absolute;mso-position-horizontal-relative:text;mso-position-vertical:absolute;mso-position-vertical-relative:text;mso-width-percent:0;mso-height-percent:200;mso-width-relative:margin;mso-height-relative:margin;v-text-anchor:top" o:gfxdata="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" stroked="f">
                 <v:textbox style="mso-fit-shape-to-text:t">
                   <w:txbxContent>
                     <w:p>
@@ -7639,7 +7665,7 @@
           </mc:Choice>
           <mc:Fallback>
             <w:pict>
-              <v:shape id="_x0000_s1059" type="#_x0000_t202" style="position:absolute;left:0;text-align:left;margin-left:233.1pt;margin-top:123.6pt;width:31.2pt;height:110.55pt;z-index:251740160;visibility:visible;mso-wrap-style:square;mso-width-percent:0;mso-height-percent:200;mso-wrap-distance-left:9pt;mso-wrap-distance-top:0;mso-wrap-distance-right:9pt;mso-wrap-distance-bottom:0;mso-position-horizontal:absolute;mso-position-horizontal-relative:text;mso-position-vertical:absolute;mso-position-vertical-relative:text;mso-width-percent:0;mso-height-percent:200;mso-width-relative:margin;mso-height-relative:margin;v-text-anchor:top" o:gfxdata="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" stroked="f">
+              <v:shape w14:anchorId="5B8E582D" id="_x0000_s1059" type="#_x0000_t202" style="position:absolute;left:0;text-align:left;margin-left:233.1pt;margin-top:123.6pt;width:31.2pt;height:110.55pt;z-index:251740160;visibility:visible;mso-wrap-style:square;mso-width-percent:0;mso-height-percent:200;mso-wrap-distance-left:9pt;mso-wrap-distance-top:0;mso-wrap-distance-right:9pt;mso-wrap-distance-bottom:0;mso-position-horizontal:absolute;mso-position-horizontal-relative:text;mso-position-vertical:absolute;mso-position-vertical-relative:text;mso-width-percent:0;mso-height-percent:200;mso-width-relative:margin;mso-height-relative:margin;v-text-anchor:top" o:gfxdata="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" stroked="f">
                 <v:textbox style="mso-fit-shape-to-text:t">
                   <w:txbxContent>
                     <w:p>
@@ -7715,7 +7741,7 @@
           </mc:Choice>
           <mc:Fallback>
             <w:pict>
-              <v:shape id="Straight Arrow Connector 325" o:spid="_x0000_s1026" type="#_x0000_t32" style="position:absolute;margin-left:217.2pt;margin-top:347.4pt;width:0;height:24.6pt;z-index:251728896;visibility:visible;mso-wrap-style:square;mso-wrap-distance-left:9pt;mso-wrap-distance-top:0;mso-wrap-distance-right:9pt;mso-wrap-distance-bottom:0;mso-position-horizontal:absolute;mso-position-horizontal-relative:text;mso-position-vertical:absolute;mso-position-vertical-relative:text" o:gfxdata="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" strokecolor="black [3040]">
+              <v:shape w14:anchorId="5D137A44" id="Straight Arrow Connector 325" o:spid="_x0000_s1026" type="#_x0000_t32" style="position:absolute;margin-left:217.2pt;margin-top:347.4pt;width:0;height:24.6pt;z-index:251728896;visibility:visible;mso-wrap-style:square;mso-wrap-distance-left:9pt;mso-wrap-distance-top:0;mso-wrap-distance-right:9pt;mso-wrap-distance-bottom:0;mso-position-horizontal:absolute;mso-position-horizontal-relative:text;mso-position-vertical:absolute;mso-position-vertical-relative:text" o:gfxdata="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" strokecolor="black [3040]">
                 <v:stroke endarrow="open"/>
               </v:shape>
             </w:pict>
@@ -7783,7 +7809,7 @@
           </mc:Choice>
           <mc:Fallback>
             <w:pict>
-              <v:shape id="Straight Arrow Connector 324" o:spid="_x0000_s1026" type="#_x0000_t32" style="position:absolute;margin-left:217.2pt;margin-top:279pt;width:0;height:26.4pt;z-index:251727872;visibility:visible;mso-wrap-style:square;mso-wrap-distance-left:9pt;mso-wrap-distance-top:0;mso-wrap-distance-right:9pt;mso-wrap-distance-bottom:0;mso-position-horizontal:absolute;mso-position-horizontal-relative:text;mso-position-vertical:absolute;mso-position-vertical-relative:text" o:gfxdata="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" strokecolor="black [3040]">
+              <v:shape w14:anchorId="65377243" id="Straight Arrow Connector 324" o:spid="_x0000_s1026" type="#_x0000_t32" style="position:absolute;margin-left:217.2pt;margin-top:279pt;width:0;height:26.4pt;z-index:251727872;visibility:visible;mso-wrap-style:square;mso-wrap-distance-left:9pt;mso-wrap-distance-top:0;mso-wrap-distance-right:9pt;mso-wrap-distance-bottom:0;mso-position-horizontal:absolute;mso-position-horizontal-relative:text;mso-position-vertical:absolute;mso-position-vertical-relative:text" o:gfxdata="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" strokecolor="black [3040]">
                 <v:stroke endarrow="open"/>
               </v:shape>
             </w:pict>
@@ -7851,7 +7877,7 @@
           </mc:Choice>
           <mc:Fallback>
             <w:pict>
-              <v:shape id="Straight Arrow Connector 323" o:spid="_x0000_s1026" type="#_x0000_t32" style="position:absolute;margin-left:217.2pt;margin-top:202.2pt;width:0;height:21.6pt;z-index:251726848;visibility:visible;mso-wrap-style:square;mso-wrap-distance-left:9pt;mso-wrap-distance-top:0;mso-wrap-distance-right:9pt;mso-wrap-distance-bottom:0;mso-position-horizontal:absolute;mso-position-horizontal-relative:text;mso-position-vertical:absolute;mso-position-vertical-relative:text" o:gfxdata="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" strokecolor="black [3040]">
+              <v:shape w14:anchorId="3404D19C" id="Straight Arrow Connector 323" o:spid="_x0000_s1026" type="#_x0000_t32" style="position:absolute;margin-left:217.2pt;margin-top:202.2pt;width:0;height:21.6pt;z-index:251726848;visibility:visible;mso-wrap-style:square;mso-wrap-distance-left:9pt;mso-wrap-distance-top:0;mso-wrap-distance-right:9pt;mso-wrap-distance-bottom:0;mso-position-horizontal:absolute;mso-position-horizontal-relative:text;mso-position-vertical:absolute;mso-position-vertical-relative:text" o:gfxdata="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" strokecolor="black [3040]">
                 <v:stroke endarrow="open"/>
               </v:shape>
             </w:pict>
@@ -7919,7 +7945,7 @@
           </mc:Choice>
           <mc:Fallback>
             <w:pict>
-              <v:shape id="Straight Arrow Connector 321" o:spid="_x0000_s1026" type="#_x0000_t32" style="position:absolute;margin-left:300.6pt;margin-top:79.8pt;width:33.6pt;height:0;z-index:251724800;visibility:visible;mso-wrap-style:square;mso-wrap-distance-left:9pt;mso-wrap-distance-top:0;mso-wrap-distance-right:9pt;mso-wrap-distance-bottom:0;mso-position-horizontal:absolute;mso-position-horizontal-relative:text;mso-position-vertical:absolute;mso-position-vertical-relative:text" o:gfxdata="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" strokecolor="black [3040]">
+              <v:shape w14:anchorId="28728DB4" id="Straight Arrow Connector 321" o:spid="_x0000_s1026" type="#_x0000_t32" style="position:absolute;margin-left:300.6pt;margin-top:79.8pt;width:33.6pt;height:0;z-index:251724800;visibility:visible;mso-wrap-style:square;mso-wrap-distance-left:9pt;mso-wrap-distance-top:0;mso-wrap-distance-right:9pt;mso-wrap-distance-bottom:0;mso-position-horizontal:absolute;mso-position-horizontal-relative:text;mso-position-vertical:absolute;mso-position-vertical-relative:text" o:gfxdata="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" strokecolor="black [3040]">
                 <v:stroke endarrow="open"/>
               </v:shape>
             </w:pict>
@@ -8004,7 +8030,7 @@
           </mc:Choice>
           <mc:Fallback>
             <w:pict>
-              <v:shape id="Flowchart: Process 317" o:spid="_x0000_s1060" type="#_x0000_t109" style="position:absolute;left:0;text-align:left;margin-left:159pt;margin-top:375.6pt;width:122.4pt;height:51pt;z-index:251720704;visibility:visible;mso-wrap-style:square;mso-height-percent:0;mso-wrap-distance-left:9pt;mso-wrap-distance-top:0;mso-wrap-distance-right:9pt;mso-wrap-distance-bottom:0;mso-position-horizontal:absolute;mso-position-horizontal-relative:text;mso-position-vertical:absolute;mso-position-vertical-relative:text;mso-height-percent:0;mso-height-relative:margin;v-text-anchor:middle" o:gfxdata="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" fillcolor="white [3201]" strokecolor="black [3200]" strokeweight="2pt">
+              <v:shape w14:anchorId="5A97D8B8" id="Flowchart: Process 317" o:spid="_x0000_s1060" type="#_x0000_t109" style="position:absolute;left:0;text-align:left;margin-left:159pt;margin-top:375.6pt;width:122.4pt;height:51pt;z-index:251720704;visibility:visible;mso-wrap-style:square;mso-height-percent:0;mso-wrap-distance-left:9pt;mso-wrap-distance-top:0;mso-wrap-distance-right:9pt;mso-wrap-distance-bottom:0;mso-position-horizontal:absolute;mso-position-horizontal-relative:text;mso-position-vertical:absolute;mso-position-vertical-relative:text;mso-height-percent:0;mso-height-relative:margin;v-text-anchor:middle" o:gfxdata="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" fillcolor="white [3201]" strokecolor="black [3200]" strokeweight="2pt">
                 <v:textbox>
                   <w:txbxContent>
                     <w:p>
@@ -8100,7 +8126,7 @@
           </mc:Choice>
           <mc:Fallback>
             <w:pict>
-              <v:shape id="Flowchart: Process 315" o:spid="_x0000_s1061" type="#_x0000_t109" style="position:absolute;left:0;text-align:left;margin-left:159pt;margin-top:227.4pt;width:122.4pt;height:51.6pt;z-index:251718656;visibility:visible;mso-wrap-style:square;mso-height-percent:0;mso-wrap-distance-left:9pt;mso-wrap-distance-top:0;mso-wrap-distance-right:9pt;mso-wrap-distance-bottom:0;mso-position-horizontal:absolute;mso-position-horizontal-relative:text;mso-position-vertical:absolute;mso-position-vertical-relative:text;mso-height-percent:0;mso-height-relative:margin;v-text-anchor:middle" o:gfxdata="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" fillcolor="white [3201]" strokecolor="black [3200]" strokeweight="2pt">
+              <v:shape w14:anchorId="3125C80C" id="Flowchart: Process 315" o:spid="_x0000_s1061" type="#_x0000_t109" style="position:absolute;left:0;text-align:left;margin-left:159pt;margin-top:227.4pt;width:122.4pt;height:51.6pt;z-index:251718656;visibility:visible;mso-wrap-style:square;mso-height-percent:0;mso-wrap-distance-left:9pt;mso-wrap-distance-top:0;mso-wrap-distance-right:9pt;mso-wrap-distance-bottom:0;mso-position-horizontal:absolute;mso-position-horizontal-relative:text;mso-position-vertical:absolute;mso-position-vertical-relative:text;mso-height-percent:0;mso-height-relative:margin;v-text-anchor:middle" o:gfxdata="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" fillcolor="white [3201]" strokecolor="black [3200]" strokeweight="2pt">
                 <v:textbox>
                   <w:txbxContent>
                     <w:p>
@@ -8196,7 +8222,7 @@
           </mc:Choice>
           <mc:Fallback>
             <w:pict>
-              <v:shape id="Flowchart: Process 316" o:spid="_x0000_s1062" type="#_x0000_t109" style="position:absolute;left:0;text-align:left;margin-left:159pt;margin-top:309pt;width:122.4pt;height:38.4pt;z-index:251719680;visibility:visible;mso-wrap-style:square;mso-height-percent:0;mso-wrap-distance-left:9pt;mso-wrap-distance-top:0;mso-wrap-distance-right:9pt;mso-wrap-distance-bottom:0;mso-position-horizontal:absolute;mso-position-horizontal-relative:text;mso-position-vertical:absolute;mso-position-vertical-relative:text;mso-height-percent:0;mso-height-relative:margin;v-text-anchor:middle" o:gfxdata="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" fillcolor="white [3201]" strokecolor="black [3200]" strokeweight="2pt">
+              <v:shape w14:anchorId="30E71807" id="Flowchart: Process 316" o:spid="_x0000_s1062" type="#_x0000_t109" style="position:absolute;left:0;text-align:left;margin-left:159pt;margin-top:309pt;width:122.4pt;height:38.4pt;z-index:251719680;visibility:visible;mso-wrap-style:square;mso-height-percent:0;mso-wrap-distance-left:9pt;mso-wrap-distance-top:0;mso-wrap-distance-right:9pt;mso-wrap-distance-bottom:0;mso-position-horizontal:absolute;mso-position-horizontal-relative:text;mso-position-vertical:absolute;mso-position-vertical-relative:text;mso-height-percent:0;mso-height-relative:margin;v-text-anchor:middle" o:gfxdata="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" fillcolor="white [3201]" strokecolor="black [3200]" strokeweight="2pt">
                 <v:textbox>
                   <w:txbxContent>
                     <w:p>
@@ -8295,7 +8321,7 @@
           </mc:Choice>
           <mc:Fallback>
             <w:pict>
-              <v:shape id="Flowchart: Process 314" o:spid="_x0000_s1063" type="#_x0000_t109" style="position:absolute;left:0;text-align:left;margin-left:159pt;margin-top:154.2pt;width:122.4pt;height:48pt;z-index:251717632;visibility:visible;mso-wrap-style:square;mso-width-percent:0;mso-height-percent:0;mso-wrap-distance-left:9pt;mso-wrap-distance-top:0;mso-wrap-distance-right:9pt;mso-wrap-distance-bottom:0;mso-position-horizontal:absolute;mso-position-horizontal-relative:text;mso-position-vertical:absolute;mso-position-vertical-relative:text;mso-width-percent:0;mso-height-percent:0;mso-width-relative:margin;mso-height-relative:margin;v-text-anchor:middle" o:gfxdata="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" fillcolor="white [3201]" strokecolor="black [3200]" strokeweight="2pt">
+              <v:shape w14:anchorId="72A4537E" id="Flowchart: Process 314" o:spid="_x0000_s1063" type="#_x0000_t109" style="position:absolute;left:0;text-align:left;margin-left:159pt;margin-top:154.2pt;width:122.4pt;height:48pt;z-index:251717632;visibility:visible;mso-wrap-style:square;mso-width-percent:0;mso-height-percent:0;mso-wrap-distance-left:9pt;mso-wrap-distance-top:0;mso-wrap-distance-right:9pt;mso-wrap-distance-bottom:0;mso-position-horizontal:absolute;mso-position-horizontal-relative:text;mso-position-vertical:absolute;mso-position-vertical-relative:text;mso-width-percent:0;mso-height-percent:0;mso-width-relative:margin;mso-height-relative:margin;v-text-anchor:middle" o:gfxdata="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" fillcolor="white [3201]" strokecolor="black [3200]" strokeweight="2pt">
                 <v:textbox>
                   <w:txbxContent>
                     <w:p>
@@ -8394,7 +8420,7 @@
           </mc:Choice>
           <mc:Fallback>
             <w:pict>
-              <v:shape id="Flowchart: Decision 312" o:spid="_x0000_s1064" type="#_x0000_t110" style="position:absolute;left:0;text-align:left;margin-left:132pt;margin-top:30.6pt;width:168.6pt;height:98.4pt;z-index:251715584;visibility:visible;mso-wrap-style:square;mso-width-percent:0;mso-height-percent:0;mso-wrap-distance-left:9pt;mso-wrap-distance-top:0;mso-wrap-distance-right:9pt;mso-wrap-distance-bottom:0;mso-position-horizontal:absolute;mso-position-horizontal-relative:text;mso-position-vertical:absolute;mso-position-vertical-relative:text;mso-width-percent:0;mso-height-percent:0;mso-width-relative:margin;mso-height-relative:margin;v-text-anchor:middle" o:gfxdata="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" fillcolor="white [3201]" strokecolor="black [3200]" strokeweight="2pt">
+              <v:shape w14:anchorId="3FA01F50" id="Flowchart: Decision 312" o:spid="_x0000_s1064" type="#_x0000_t110" style="position:absolute;left:0;text-align:left;margin-left:132pt;margin-top:30.6pt;width:168.6pt;height:98.4pt;z-index:251715584;visibility:visible;mso-wrap-style:square;mso-width-percent:0;mso-height-percent:0;mso-wrap-distance-left:9pt;mso-wrap-distance-top:0;mso-wrap-distance-right:9pt;mso-wrap-distance-bottom:0;mso-position-horizontal:absolute;mso-position-horizontal-relative:text;mso-position-vertical:absolute;mso-position-vertical-relative:text;mso-width-percent:0;mso-height-percent:0;mso-width-relative:margin;mso-height-relative:margin;v-text-anchor:middle" o:gfxdata="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" fillcolor="white [3201]" strokecolor="black [3200]" strokeweight="2pt">
                 <v:textbox>
                   <w:txbxContent>
                     <w:p>
@@ -9163,7 +9189,23 @@
           <w:sz w:val="24"/>
           <w:szCs w:val="24"/>
         </w:rPr>
-        <w:t xml:space="preserve"> function no longer causes crashes or strange when the user taps and holds a pizza. This was caused by referring to a </w:t>
+        <w:t xml:space="preserve"> function no longer causes crashes or strange</w:t>
+      </w:r>
+      <w:r>
+        <w:rPr>
+          <w:rFonts w:ascii="Times New Roman" w:hAnsi="Times New Roman" w:cs="Times New Roman"/>
+          <w:sz w:val="24"/>
+          <w:szCs w:val="24"/>
+        </w:rPr>
+        <w:t xml:space="preserve"> behavior</w:t>
+      </w:r>
+      <w:r>
+        <w:rPr>
+          <w:rFonts w:ascii="Times New Roman" w:hAnsi="Times New Roman" w:cs="Times New Roman"/>
+          <w:sz w:val="24"/>
+          <w:szCs w:val="24"/>
+        </w:rPr>
+        <w:t xml:space="preserve"> when the user taps and holds a pizza. This was caused by referring to a </w:t>
       </w:r>
       <w:proofErr w:type="spellStart"/>
       <w:r>
@@ -9308,7 +9350,23 @@
           <w:sz w:val="24"/>
           <w:szCs w:val="24"/>
         </w:rPr>
-        <w:t>The user liked the title text (i.e. the rainbow graphic at the top) and was impressed by the animation. I.e. he thought that the pizzas moved slowly and thought that the “physics” was impressive.</w:t>
+        <w:t>The user liked the title text (i.e. the rainbow graphic at the top) and was impressed by the animation. I.e. he thought that the pizzas moved s</w:t>
+      </w:r>
+      <w:r>
+        <w:rPr>
+          <w:rFonts w:ascii="Times New Roman" w:hAnsi="Times New Roman" w:cs="Times New Roman"/>
+          <w:sz w:val="24"/>
+          <w:szCs w:val="24"/>
+        </w:rPr>
+        <w:t>moothly</w:t>
+      </w:r>
+      <w:r>
+        <w:rPr>
+          <w:rFonts w:ascii="Times New Roman" w:hAnsi="Times New Roman" w:cs="Times New Roman"/>
+          <w:sz w:val="24"/>
+          <w:szCs w:val="24"/>
+        </w:rPr>
+        <w:t xml:space="preserve"> and thought that the “physics” was impressive.</w:t>
       </w:r>
     </w:p>
     <w:p>
@@ -9323,6 +9381,8 @@
           <w:szCs w:val="24"/>
         </w:rPr>
       </w:pPr>
+      <w:bookmarkStart w:id="0" w:name="_GoBack"/>
+      <w:bookmarkEnd w:id="0"/>
     </w:p>
     <w:p>
       <w:pPr>
@@ -10064,7 +10124,7 @@
       </w:pPr>
     </w:p>
     <w:sectPr>
-      <w:headerReference w:type="default" r:id="rId16"/>
+      <w:headerReference w:type="default" r:id="rId15"/>
       <w:pgSz w:w="12240" w:h="15840"/>
       <w:pgMar w:top="1440" w:right="1440" w:bottom="1440" w:left="1440" w:header="720" w:footer="720" w:gutter="0"/>
       <w:cols w:space="720"/>
@@ -10075,7 +10135,7 @@
 </file>
 
 <file path=word/endnotes.xml><?xml version="1.0" encoding="utf-8"?>
-<w:endnotes xmlns:wpc="http://schemas.microsoft.com/office/word/2010/wordprocessingCanvas" xmlns:mc="http://schemas.openxmlformats.org/markup-compatibility/2006" xmlns:o="urn:schemas-microsoft-com:office:office" xmlns:r="http://schemas.openxmlformats.org/officeDocument/2006/relationships" xmlns:m="http://schemas.openxmlformats.org/officeDocument/2006/math" xmlns:v="urn:schemas-microsoft-com:vml" xmlns:wp14="http://schemas.microsoft.com/office/word/2010/wordprocessingDrawing" xmlns:wp="http://schemas.openxmlformats.org/drawingml/2006/wordprocessingDrawing" xmlns:w10="urn:schemas-microsoft-com:office:word" xmlns:w="http://schemas.openxmlformats.org/wordprocessingml/2006/main" xmlns:w14="http://schemas.microsoft.com/office/word/2010/wordml" xmlns:wpg="http://schemas.microsoft.com/office/word/2010/wordprocessingGroup" xmlns:wpi="http://schemas.microsoft.com/office/word/2010/wordprocessingInk" xmlns:wne="http://schemas.microsoft.com/office/word/2006/wordml" xmlns:wps="http://schemas.microsoft.com/office/word/2010/wordprocessingShape" mc:Ignorable="w14 wp14">
+<w:endnotes xmlns:wpc="http://schemas.microsoft.com/office/word/2010/wordprocessingCanvas" xmlns:mc="http://schemas.openxmlformats.org/markup-compatibility/2006" xmlns:o="urn:schemas-microsoft-com:office:office" xmlns:r="http://schemas.openxmlformats.org/officeDocument/2006/relationships" xmlns:m="http://schemas.openxmlformats.org/officeDocument/2006/math" xmlns:v="urn:schemas-microsoft-com:vml" xmlns:wp14="http://schemas.microsoft.com/office/word/2010/wordprocessingDrawing" xmlns:wp="http://schemas.openxmlformats.org/drawingml/2006/wordprocessingDrawing" xmlns:w10="urn:schemas-microsoft-com:office:word" xmlns:w="http://schemas.openxmlformats.org/wordprocessingml/2006/main" xmlns:w14="http://schemas.microsoft.com/office/word/2010/wordml" xmlns:w15="http://schemas.microsoft.com/office/word/2012/wordml" xmlns:wpg="http://schemas.microsoft.com/office/word/2010/wordprocessingGroup" xmlns:wpi="http://schemas.microsoft.com/office/word/2010/wordprocessingInk" xmlns:wne="http://schemas.microsoft.com/office/word/2006/wordml" xmlns:wps="http://schemas.microsoft.com/office/word/2010/wordprocessingShape" mc:Ignorable="w14 w15 wp14">
   <w:endnote w:type="separator" w:id="-1">
     <w:p>
       <w:r>
@@ -10094,7 +10154,7 @@
 </file>
 
 <file path=word/footnotes.xml><?xml version="1.0" encoding="utf-8"?>
-<w:footnotes xmlns:wpc="http://schemas.microsoft.com/office/word/2010/wordprocessingCanvas" xmlns:mc="http://schemas.openxmlformats.org/markup-compatibility/2006" xmlns:o="urn:schemas-microsoft-com:office:office" xmlns:r="http://schemas.openxmlformats.org/officeDocument/2006/relationships" xmlns:m="http://schemas.openxmlformats.org/officeDocument/2006/math" xmlns:v="urn:schemas-microsoft-com:vml" xmlns:wp14="http://schemas.microsoft.com/office/word/2010/wordprocessingDrawing" xmlns:wp="http://schemas.openxmlformats.org/drawingml/2006/wordprocessingDrawing" xmlns:w10="urn:schemas-microsoft-com:office:word" xmlns:w="http://schemas.openxmlformats.org/wordprocessingml/2006/main" xmlns:w14="http://schemas.microsoft.com/office/word/2010/wordml" xmlns:wpg="http://schemas.microsoft.com/office/word/2010/wordprocessingGroup" xmlns:wpi="http://schemas.microsoft.com/office/word/2010/wordprocessingInk" xmlns:wne="http://schemas.microsoft.com/office/word/2006/wordml" xmlns:wps="http://schemas.microsoft.com/office/word/2010/wordprocessingShape" mc:Ignorable="w14 wp14">
+<w:footnotes xmlns:wpc="http://schemas.microsoft.com/office/word/2010/wordprocessingCanvas" xmlns:mc="http://schemas.openxmlformats.org/markup-compatibility/2006" xmlns:o="urn:schemas-microsoft-com:office:office" xmlns:r="http://schemas.openxmlformats.org/officeDocument/2006/relationships" xmlns:m="http://schemas.openxmlformats.org/officeDocument/2006/math" xmlns:v="urn:schemas-microsoft-com:vml" xmlns:wp14="http://schemas.microsoft.com/office/word/2010/wordprocessingDrawing" xmlns:wp="http://schemas.openxmlformats.org/drawingml/2006/wordprocessingDrawing" xmlns:w10="urn:schemas-microsoft-com:office:word" xmlns:w="http://schemas.openxmlformats.org/wordprocessingml/2006/main" xmlns:w14="http://schemas.microsoft.com/office/word/2010/wordml" xmlns:w15="http://schemas.microsoft.com/office/word/2012/wordml" xmlns:wpg="http://schemas.microsoft.com/office/word/2010/wordprocessingGroup" xmlns:wpi="http://schemas.microsoft.com/office/word/2010/wordprocessingInk" xmlns:wne="http://schemas.microsoft.com/office/word/2006/wordml" xmlns:wps="http://schemas.microsoft.com/office/word/2010/wordprocessingShape" mc:Ignorable="w14 w15 wp14">
   <w:footnote w:type="separator" w:id="-1">
     <w:p>
       <w:r>
@@ -10113,7 +10173,7 @@
 </file>
 
 <file path=word/header1.xml><?xml version="1.0" encoding="utf-8"?>
-<w:hdr xmlns:wpc="http://schemas.microsoft.com/office/word/2010/wordprocessingCanvas" xmlns:mc="http://schemas.openxmlformats.org/markup-compatibility/2006" xmlns:o="urn:schemas-microsoft-com:office:office" xmlns:r="http://schemas.openxmlformats.org/officeDocument/2006/relationships" xmlns:m="http://schemas.openxmlformats.org/officeDocument/2006/math" xmlns:v="urn:schemas-microsoft-com:vml" xmlns:wp14="http://schemas.microsoft.com/office/word/2010/wordprocessingDrawing" xmlns:wp="http://schemas.openxmlformats.org/drawingml/2006/wordprocessingDrawing" xmlns:w10="urn:schemas-microsoft-com:office:word" xmlns:w="http://schemas.openxmlformats.org/wordprocessingml/2006/main" xmlns:w14="http://schemas.microsoft.com/office/word/2010/wordml" xmlns:wpg="http://schemas.microsoft.com/office/word/2010/wordprocessingGroup" xmlns:wpi="http://schemas.microsoft.com/office/word/2010/wordprocessingInk" xmlns:wne="http://schemas.microsoft.com/office/word/2006/wordml" xmlns:wps="http://schemas.microsoft.com/office/word/2010/wordprocessingShape" mc:Ignorable="w14 wp14">
+<w:hdr xmlns:wpc="http://schemas.microsoft.com/office/word/2010/wordprocessingCanvas" xmlns:mc="http://schemas.openxmlformats.org/markup-compatibility/2006" xmlns:o="urn:schemas-microsoft-com:office:office" xmlns:r="http://schemas.openxmlformats.org/officeDocument/2006/relationships" xmlns:m="http://schemas.openxmlformats.org/officeDocument/2006/math" xmlns:v="urn:schemas-microsoft-com:vml" xmlns:wp14="http://schemas.microsoft.com/office/word/2010/wordprocessingDrawing" xmlns:wp="http://schemas.openxmlformats.org/drawingml/2006/wordprocessingDrawing" xmlns:w10="urn:schemas-microsoft-com:office:word" xmlns:w="http://schemas.openxmlformats.org/wordprocessingml/2006/main" xmlns:w14="http://schemas.microsoft.com/office/word/2010/wordml" xmlns:w15="http://schemas.microsoft.com/office/word/2012/wordml" xmlns:wpg="http://schemas.microsoft.com/office/word/2010/wordprocessingGroup" xmlns:wpi="http://schemas.microsoft.com/office/word/2010/wordprocessingInk" xmlns:wne="http://schemas.microsoft.com/office/word/2006/wordml" xmlns:wps="http://schemas.microsoft.com/office/word/2010/wordprocessingShape" mc:Ignorable="w14 w15 wp14">
   <w:p>
     <w:pPr>
       <w:pStyle w:val="Header"/>
@@ -10149,8 +10209,8 @@
 </file>
 
 <file path=word/numbering.xml><?xml version="1.0" encoding="utf-8"?>
-<w:numbering xmlns:wpc="http://schemas.microsoft.com/office/word/2010/wordprocessingCanvas" xmlns:mc="http://schemas.openxmlformats.org/markup-compatibility/2006" xmlns:o="urn:schemas-microsoft-com:office:office" xmlns:r="http://schemas.openxmlformats.org/officeDocument/2006/relationships" xmlns:m="http://schemas.openxmlformats.org/officeDocument/2006/math" xmlns:v="urn:schemas-microsoft-com:vml" xmlns:wp14="http://schemas.microsoft.com/office/word/2010/wordprocessingDrawing" xmlns:wp="http://schemas.openxmlformats.org/drawingml/2006/wordprocessingDrawing" xmlns:w10="urn:schemas-microsoft-com:office:word" xmlns:w="http://schemas.openxmlformats.org/wordprocessingml/2006/main" xmlns:w14="http://schemas.microsoft.com/office/word/2010/wordml" xmlns:wpg="http://schemas.microsoft.com/office/word/2010/wordprocessingGroup" xmlns:wpi="http://schemas.microsoft.com/office/word/2010/wordprocessingInk" xmlns:wne="http://schemas.microsoft.com/office/word/2006/wordml" xmlns:wps="http://schemas.microsoft.com/office/word/2010/wordprocessingShape" mc:Ignorable="w14 wp14">
-  <w:abstractNum w:abstractNumId="0">
+<w:numbering xmlns:wpc="http://schemas.microsoft.com/office/word/2010/wordprocessingCanvas" xmlns:mc="http://schemas.openxmlformats.org/markup-compatibility/2006" xmlns:o="urn:schemas-microsoft-com:office:office" xmlns:r="http://schemas.openxmlformats.org/officeDocument/2006/relationships" xmlns:m="http://schemas.openxmlformats.org/officeDocument/2006/math" xmlns:v="urn:schemas-microsoft-com:vml" xmlns:wp14="http://schemas.microsoft.com/office/word/2010/wordprocessingDrawing" xmlns:wp="http://schemas.openxmlformats.org/drawingml/2006/wordprocessingDrawing" xmlns:w10="urn:schemas-microsoft-com:office:word" xmlns:w="http://schemas.openxmlformats.org/wordprocessingml/2006/main" xmlns:w14="http://schemas.microsoft.com/office/word/2010/wordml" xmlns:w15="http://schemas.microsoft.com/office/word/2012/wordml" xmlns:wpg="http://schemas.microsoft.com/office/word/2010/wordprocessingGroup" xmlns:wpi="http://schemas.microsoft.com/office/word/2010/wordprocessingInk" xmlns:wne="http://schemas.microsoft.com/office/word/2006/wordml" xmlns:wps="http://schemas.microsoft.com/office/word/2010/wordprocessingShape" mc:Ignorable="w14 w15 wp14">
+  <w:abstractNum w:abstractNumId="0" w15:restartNumberingAfterBreak="0">
     <w:nsid w:val="29F712EA"/>
     <w:multiLevelType w:val="hybridMultilevel"/>
     <w:tmpl w:val="BCFE11EC"/>
@@ -10243,7 +10303,7 @@
 </file>
 
 <file path=word/styles.xml><?xml version="1.0" encoding="utf-8"?>
-<w:styles xmlns:mc="http://schemas.openxmlformats.org/markup-compatibility/2006" xmlns:r="http://schemas.openxmlformats.org/officeDocument/2006/relationships" xmlns:w="http://schemas.openxmlformats.org/wordprocessingml/2006/main" xmlns:w14="http://schemas.microsoft.com/office/word/2010/wordml" mc:Ignorable="w14">
+<w:styles xmlns:mc="http://schemas.openxmlformats.org/markup-compatibility/2006" xmlns:r="http://schemas.openxmlformats.org/officeDocument/2006/relationships" xmlns:w="http://schemas.openxmlformats.org/wordprocessingml/2006/main" xmlns:w14="http://schemas.microsoft.com/office/word/2010/wordml" xmlns:w15="http://schemas.microsoft.com/office/word/2012/wordml" mc:Ignorable="w14 w15">
   <w:docDefaults>
     <w:rPrDefault>
       <w:rPr>
@@ -10255,473 +10315,378 @@
     </w:rPrDefault>
     <w:pPrDefault/>
   </w:docDefaults>
-  <w:latentStyles w:defLockedState="0" w:defUIPriority="99" w:defSemiHidden="1" w:defUnhideWhenUsed="1" w:defQFormat="0" w:count="267">
-    <w:lsdException w:name="Normal" w:semiHidden="0" w:uiPriority="0" w:unhideWhenUsed="0" w:qFormat="1"/>
-    <w:lsdException w:name="heading 1" w:semiHidden="0" w:uiPriority="9" w:unhideWhenUsed="0" w:qFormat="1"/>
-    <w:lsdException w:name="heading 2" w:uiPriority="9" w:qFormat="1"/>
-    <w:lsdException w:name="heading 3" w:uiPriority="9" w:qFormat="1"/>
-    <w:lsdException w:name="heading 4" w:uiPriority="9" w:qFormat="1"/>
-    <w:lsdException w:name="heading 5" w:uiPriority="9" w:qFormat="1"/>
-    <w:lsdException w:name="heading 6" w:uiPriority="9" w:qFormat="1"/>
-    <w:lsdException w:name="heading 7" w:uiPriority="9" w:qFormat="1"/>
-    <w:lsdException w:name="heading 8" w:uiPriority="9" w:qFormat="1"/>
-    <w:lsdException w:name="heading 9" w:uiPriority="9" w:qFormat="1"/>
-    <w:lsdException w:name="toc 1" w:uiPriority="39"/>
-    <w:lsdException w:name="toc 2" w:uiPriority="39"/>
-    <w:lsdException w:name="toc 3" w:uiPriority="39"/>
-    <w:lsdException w:name="toc 4" w:uiPriority="39"/>
-    <w:lsdException w:name="toc 5" w:uiPriority="39"/>
-    <w:lsdException w:name="toc 6" w:uiPriority="39"/>
-    <w:lsdException w:name="toc 7" w:uiPriority="39"/>
-    <w:lsdException w:name="toc 8" w:uiPriority="39"/>
-    <w:lsdException w:name="toc 9" w:uiPriority="39"/>
-    <w:lsdException w:name="caption" w:uiPriority="35" w:qFormat="1"/>
-    <w:lsdException w:name="Title" w:semiHidden="0" w:uiPriority="10" w:unhideWhenUsed="0" w:qFormat="1"/>
-    <w:lsdException w:name="Default Paragraph Font" w:uiPriority="1"/>
-    <w:lsdException w:name="Subtitle" w:semiHidden="0" w:uiPriority="11" w:unhideWhenUsed="0" w:qFormat="1"/>
-    <w:lsdException w:name="Strong" w:semiHidden="0" w:uiPriority="22" w:unhideWhenUsed="0" w:qFormat="1"/>
-    <w:lsdException w:name="Emphasis" w:semiHidden="0" w:uiPriority="20" w:unhideWhenUsed="0" w:qFormat="1"/>
-    <w:lsdException w:name="Table Grid" w:semiHidden="0" w:uiPriority="39" w:unhideWhenUsed="0"/>
-    <w:lsdException w:name="Placeholder Text" w:unhideWhenUsed="0"/>
-    <w:lsdException w:name="No Spacing" w:semiHidden="0" w:uiPriority="1" w:unhideWhenUsed="0" w:qFormat="1"/>
-    <w:lsdException w:name="Light Shading" w:semiHidden="0" w:uiPriority="60" w:unhideWhenUsed="0"/>
-    <w:lsdException w:name="Light List" w:semiHidden="0" w:uiPriority="61" w:unhideWhenUsed="0"/>
-    <w:lsdException w:name="Light Grid" w:semiHidden="0" w:uiPriority="62" w:unhideWhenUsed="0"/>
-    <w:lsdException w:name="Medium Shading 1" w:semiHidden="0" w:uiPriority="63" w:unhideWhenUsed="0"/>
-    <w:lsdException w:name="Medium Shading 2" w:semiHidden="0" w:uiPriority="64" w:unhideWhenUsed="0"/>
-    <w:lsdException w:name="Medium List 1" w:semiHidden="0" w:uiPriority="65" w:unhideWhenUsed="0"/>
-    <w:lsdException w:name="Medium List 2" w:semiHidden="0" w:uiPriority="66" w:unhideWhenUsed="0"/>
-    <w:lsdException w:name="Medium Grid 1" w:semiHidden="0" w:uiPriority="67" w:unhideWhenUsed="0"/>
-    <w:lsdException w:name="Medium Grid 2" w:semiHidden="0" w:uiPriority="68" w:unhideWhenUsed="0"/>
-    <w:lsdException w:name="Medium Grid 3" w:semiHidden="0" w:uiPriority="69" w:unhideWhenUsed="0"/>
-    <w:lsdException w:name="Dark List" w:semiHidden="0" w:uiPriority="70" w:unhideWhenUsed="0"/>
-    <w:lsdException w:name="Colorful Shading" w:semiHidden="0" w:uiPriority="71" w:unhideWhenUsed="0"/>
-    <w:lsdException w:name="Colorful List" w:semiHidden="0" w:uiPriority="72" w:unhideWhenUsed="0"/>
-    <w:lsdException w:name="Colorful Grid" w:semiHidden="0" w:uiPriority="73" w:unhideWhenUsed="0"/>
-    <w:lsdException w:name="Light Shading Accent 1" w:semiHidden="0" w:uiPriority="60" w:unhideWhenUsed="0"/>
-    <w:lsdException w:name="Light List Accent 1" w:semiHidden="0" w:uiPriority="61" w:unhideWhenUsed="0"/>
-    <w:lsdException w:name="Light Grid Accent 1" w:semiHidden="0" w:uiPriority="62" w:unhideWhenUsed="0"/>
-    <w:lsdException w:name="Medium Shading 1 Accent 1" w:semiHidden="0" w:uiPriority="63" w:unhideWhenUsed="0"/>
-    <w:lsdException w:name="Medium Shading 2 Accent 1" w:semiHidden="0" w:uiPriority="64" w:unhideWhenUsed="0"/>
-    <w:lsdException w:name="Medium List 1 Accent 1" w:semiHidden="0" w:uiPriority="65" w:unhideWhenUsed="0"/>
-    <w:lsdException w:name="Revision" w:unhideWhenUsed="0"/>
-    <w:lsdException w:name="List Paragraph" w:semiHidden="0" w:uiPriority="34" w:unhideWhenUsed="0" w:qFormat="1"/>
-    <w:lsdException w:name="Quote" w:semiHidden="0" w:uiPriority="29" w:unhideWhenUsed="0" w:qFormat="1"/>
-    <w:lsdException w:name="Intense Quote" w:semiHidden="0" w:uiPriority="30" w:unhideWhenUsed="0" w:qFormat="1"/>
-    <w:lsdException w:name="Medium List 2 Accent 1" w:semiHidden="0" w:uiPriority="66" w:unhideWhenUsed="0"/>
-    <w:lsdException w:name="Medium Grid 1 Accent 1" w:semiHidden="0" w:uiPriority="67" w:unhideWhenUsed="0"/>
-    <w:lsdException w:name="Medium Grid 2 Accent 1" w:semiHidden="0" w:uiPriority="68" w:unhideWhenUsed="0"/>
-    <w:lsdException w:name="Medium Grid 3 Accent 1" w:semiHidden="0" w:uiPriority="69" w:unhideWhenUsed="0"/>
-    <w:lsdException w:name="Dark List Accent 1" w:semiHidden="0" w:uiPriority="70" w:unhideWhenUsed="0"/>
-    <w:lsdException w:name="Colorful Shading Accent 1" w:semiHidden="0" w:uiPriority="71" w:unhideWhenUsed="0"/>
-    <w:lsdException w:name="Colorful List Accent 1" w:semiHidden="0" w:uiPriority="72" w:unhideWhenUsed="0"/>
-    <w:lsdException w:name="Colorful Grid Accent 1" w:semiHidden="0" w:uiPriority="73" w:unhideWhenUsed="0"/>
-    <w:lsdException w:name="Light Shading Accent 2" w:semiHidden="0" w:uiPriority="60" w:unhideWhenUsed="0"/>
-    <w:lsdException w:name="Light List Accent 2" w:semiHidden="0" w:uiPriority="61" w:unhideWhenUsed="0"/>
-    <w:lsdException w:name="Light Grid Accent 2" w:semiHidden="0" w:uiPriority="62" w:unhideWhenUsed="0"/>
-    <w:lsdException w:name="Medium Shading 1 Accent 2" w:semiHidden="0" w:uiPriority="63" w:unhideWhenUsed="0"/>
-    <w:lsdException w:name="Medium Shading 2 Accent 2" w:semiHidden="0" w:uiPriority="64" w:unhideWhenUsed="0"/>
-    <w:lsdException w:name="Medium List 1 Accent 2" w:semiHidden="0" w:uiPriority="65" w:unhideWhenUsed="0"/>
-    <w:lsdException w:name="Medium List 2 Accent 2" w:semiHidden="0" w:uiPriority="66" w:unhideWhenUsed="0"/>
-    <w:lsdException w:name="Medium Grid 1 Accent 2" w:semiHidden="0" w:uiPriority="67" w:unhideWhenUsed="0"/>
-    <w:lsdException w:name="Medium Grid 2 Accent 2" w:semiHidden="0" w:uiPriority="68" w:unhideWhenUsed="0"/>
-    <w:lsdException w:name="Medium Grid 3 Accent 2" w:semiHidden="0" w:uiPriority="69" w:unhideWhenUsed="0"/>
-    <w:lsdException w:name="Dark List Accent 2" w:semiHidden="0" w:uiPriority="70" w:unhideWhenUsed="0"/>
-    <w:lsdException w:name="Colorful Shading Accent 2" w:semiHidden="0" w:uiPriority="71" w:unhideWhenUsed="0"/>
-    <w:lsdException w:name="Colorful List Accent 2" w:semiHidden="0" w:uiPriority="72" w:unhideWhenUsed="0"/>
-    <w:lsdException w:name="Colorful Grid Accent 2" w:semiHidden="0" w:uiPriority="73" w:unhideWhenUsed="0"/>
-    <w:lsdException w:name="Light Shading Accent 3" w:semiHidden="0" w:uiPriority="60" w:unhideWhenUsed="0"/>
-    <w:lsdException w:name="Light List Accent 3" w:semiHidden="0" w:uiPriority="61" w:unhideWhenUsed="0"/>
-    <w:lsdException w:name="Light Grid Accent 3" w:semiHidden="0" w:uiPriority="62" w:unhideWhenUsed="0"/>
-    <w:lsdException w:name="Medium Shading 1 Accent 3" w:semiHidden="0" w:uiPriority="63" w:unhideWhenUsed="0"/>
-    <w:lsdException w:name="Medium Shading 2 Accent 3" w:semiHidden="0" w:uiPriority="64" w:unhideWhenUsed="0"/>
-    <w:lsdException w:name="Medium List 1 Accent 3" w:semiHidden="0" w:uiPriority="65" w:unhideWhenUsed="0"/>
-    <w:lsdException w:name="Medium List 2 Accent 3" w:semiHidden="0" w:uiPriority="66" w:unhideWhenUsed="0"/>
-    <w:lsdException w:name="Medium Grid 1 Accent 3" w:semiHidden="0" w:uiPriority="67" w:unhideWhenUsed="0"/>
-    <w:lsdException w:name="Medium Grid 2 Accent 3" w:semiHidden="0" w:uiPriority="68" w:unhideWhenUsed="0"/>
-    <w:lsdException w:name="Medium Grid 3 Accent 3" w:semiHidden="0" w:uiPriority="69" w:unhideWhenUsed="0"/>
-    <w:lsdException w:name="Dark List Accent 3" w:semiHidden="0" w:uiPriority="70" w:unhideWhenUsed="0"/>
-    <w:lsdException w:name="Colorful Shading Accent 3" w:semiHidden="0" w:uiPriority="71" w:unhideWhenUsed="0"/>
-    <w:lsdException w:name="Colorful List Accent 3" w:semiHidden="0" w:uiPriority="72" w:unhideWhenUsed="0"/>
-    <w:lsdException w:name="Colorful Grid Accent 3" w:semiHidden="0" w:uiPriority="73" w:unhideWhenUsed="0"/>
-    <w:lsdException w:name="Light Shading Accent 4" w:semiHidden="0" w:uiPriority="60" w:unhideWhenUsed="0"/>
-    <w:lsdException w:name="Light List Accent 4" w:semiHidden="0" w:uiPriority="61" w:unhideWhenUsed="0"/>
-    <w:lsdException w:name="Light Grid Accent 4" w:semiHidden="0" w:uiPriority="62" w:unhideWhenUsed="0"/>
-    <w:lsdException w:name="Medium Shading 1 Accent 4" w:semiHidden="0" w:uiPriority="63" w:unhideWhenUsed="0"/>
-    <w:lsdException w:name="Medium Shading 2 Accent 4" w:semiHidden="0" w:uiPriority="64" w:unhideWhenUsed="0"/>
-    <w:lsdException w:name="Medium List 1 Accent 4" w:semiHidden="0" w:uiPriority="65" w:unhideWhenUsed="0"/>
-    <w:lsdException w:name="Medium List 2 Accent 4" w:semiHidden="0" w:uiPriority="66" w:unhideWhenUsed="0"/>
-    <w:lsdException w:name="Medium Grid 1 Accent 4" w:semiHidden="0" w:uiPriority="67" w:unhideWhenUsed="0"/>
-    <w:lsdException w:name="Medium Grid 2 Accent 4" w:semiHidden="0" w:uiPriority="68" w:unhideWhenUsed="0"/>
-    <w:lsdException w:name="Medium Grid 3 Accent 4" w:semiHidden="0" w:uiPriority="69" w:unhideWhenUsed="0"/>
-    <w:lsdException w:name="Dark List Accent 4" w:semiHidden="0" w:uiPriority="70" w:unhideWhenUsed="0"/>
-    <w:lsdException w:name="Colorful Shading Accent 4" w:semiHidden="0" w:uiPriority="71" w:unhideWhenUsed="0"/>
-    <w:lsdException w:name="Colorful List Accent 4" w:semiHidden="0" w:uiPriority="72" w:unhideWhenUsed="0"/>
-    <w:lsdException w:name="Colorful Grid Accent 4" w:semiHidden="0" w:uiPriority="73" w:unhideWhenUsed="0"/>
-    <w:lsdException w:name="Light Shading Accent 5" w:semiHidden="0" w:uiPriority="60" w:unhideWhenUsed="0"/>
-    <w:lsdException w:name="Light List Accent 5" w:semiHidden="0" w:uiPriority="61" w:unhideWhenUsed="0"/>
-    <w:lsdException w:name="Light Grid Accent 5" w:semiHidden="0" w:uiPriority="62" w:unhideWhenUsed="0"/>
-    <w:lsdException w:name="Medium Shading 1 Accent 5" w:semiHidden="0" w:uiPriority="63" w:unhideWhenUsed="0"/>
-    <w:lsdException w:name="Medium Shading 2 Accent 5" w:semiHidden="0" w:uiPriority="64" w:unhideWhenUsed="0"/>
-    <w:lsdException w:name="Medium List 1 Accent 5" w:semiHidden="0" w:uiPriority="65" w:unhideWhenUsed="0"/>
-    <w:lsdException w:name="Medium List 2 Accent 5" w:semiHidden="0" w:uiPriority="66" w:unhideWhenUsed="0"/>
-    <w:lsdException w:name="Medium Grid 1 Accent 5" w:semiHidden="0" w:uiPriority="67" w:unhideWhenUsed="0"/>
-    <w:lsdException w:name="Medium Grid 2 Accent 5" w:semiHidden="0" w:uiPriority="68" w:unhideWhenUsed="0"/>
-    <w:lsdException w:name="Medium Grid 3 Accent 5" w:semiHidden="0" w:uiPriority="69" w:unhideWhenUsed="0"/>
-    <w:lsdException w:name="Dark List Accent 5" w:semiHidden="0" w:uiPriority="70" w:unhideWhenUsed="0"/>
-    <w:lsdException w:name="Colorful Shading Accent 5" w:semiHidden="0" w:uiPriority="71" w:unhideWhenUsed="0"/>
-    <w:lsdException w:name="Colorful List Accent 5" w:semiHidden="0" w:uiPriority="72" w:unhideWhenUsed="0"/>
-    <w:lsdException w:name="Colorful Grid Accent 5" w:semiHidden="0" w:uiPriority="73" w:unhideWhenUsed="0"/>
-    <w:lsdException w:name="Light Shading Accent 6" w:semiHidden="0" w:uiPriority="60" w:unhideWhenUsed="0"/>
-    <w:lsdException w:name="Light List Accent 6" w:semiHidden="0" w:uiPriority="61" w:unhideWhenUsed="0"/>
-    <w:lsdException w:name="Light Grid Accent 6" w:semiHidden="0" w:uiPriority="62" w:unhideWhenUsed="0"/>
-    <w:lsdException w:name="Medium Shading 1 Accent 6" w:semiHidden="0" w:uiPriority="63" w:unhideWhenUsed="0"/>
-    <w:lsdException w:name="Medium Shading 2 Accent 6" w:semiHidden="0" w:uiPriority="64" w:unhideWhenUsed="0"/>
-    <w:lsdException w:name="Medium List 1 Accent 6" w:semiHidden="0" w:uiPriority="65" w:unhideWhenUsed="0"/>
-    <w:lsdException w:name="Medium List 2 Accent 6" w:semiHidden="0" w:uiPriority="66" w:unhideWhenUsed="0"/>
-    <w:lsdException w:name="Medium Grid 1 Accent 6" w:semiHidden="0" w:uiPriority="67" w:unhideWhenUsed="0"/>
-    <w:lsdException w:name="Medium Grid 2 Accent 6" w:semiHidden="0" w:uiPriority="68" w:unhideWhenUsed="0"/>
-    <w:lsdException w:name="Medium Grid 3 Accent 6" w:semiHidden="0" w:uiPriority="69" w:unhideWhenUsed="0"/>
-    <w:lsdException w:name="Dark List Accent 6" w:semiHidden="0" w:uiPriority="70" w:unhideWhenUsed="0"/>
-    <w:lsdException w:name="Colorful Shading Accent 6" w:semiHidden="0" w:uiPriority="71" w:unhideWhenUsed="0"/>
-    <w:lsdException w:name="Colorful List Accent 6" w:semiHidden="0" w:uiPriority="72" w:unhideWhenUsed="0"/>
-    <w:lsdException w:name="Colorful Grid Accent 6" w:semiHidden="0" w:uiPriority="73" w:unhideWhenUsed="0"/>
-    <w:lsdException w:name="Subtle Emphasis" w:semiHidden="0" w:uiPriority="19" w:unhideWhenUsed="0" w:qFormat="1"/>
-    <w:lsdException w:name="Intense Emphasis" w:semiHidden="0" w:uiPriority="21" w:unhideWhenUsed="0" w:qFormat="1"/>
-    <w:lsdException w:name="Subtle Reference" w:semiHidden="0" w:uiPriority="31" w:unhideWhenUsed="0" w:qFormat="1"/>
-    <w:lsdException w:name="Intense Reference" w:semiHidden="0" w:uiPriority="32" w:unhideWhenUsed="0" w:qFormat="1"/>
-    <w:lsdException w:name="Book Title" w:semiHidden="0" w:uiPriority="33" w:unhideWhenUsed="0" w:qFormat="1"/>
-    <w:lsdException w:name="Bibliography" w:uiPriority="37"/>
-    <w:lsdException w:name="TOC Heading" w:uiPriority="39" w:qFormat="1"/>
-  </w:latentStyles>
-  <w:style w:type="paragraph" w:default="1" w:styleId="Normal">
-    <w:name w:val="Normal"/>
-    <w:qFormat/>
-  </w:style>
-  <w:style w:type="character" w:default="1" w:styleId="DefaultParagraphFont">
-    <w:name w:val="Default Paragraph Font"/>
-    <w:uiPriority w:val="1"/>
-    <w:semiHidden/>
-    <w:unhideWhenUsed/>
-  </w:style>
-  <w:style w:type="table" w:default="1" w:styleId="TableNormal">
-    <w:name w:val="Normal Table"/>
-    <w:uiPriority w:val="99"/>
-    <w:semiHidden/>
-    <w:unhideWhenUsed/>
-    <w:tblPr>
-      <w:tblInd w:w="0" w:type="dxa"/>
-      <w:tblCellMar>
-        <w:top w:w="0" w:type="dxa"/>
-        <w:left w:w="108" w:type="dxa"/>
-        <w:bottom w:w="0" w:type="dxa"/>
-        <w:right w:w="108" w:type="dxa"/>
-      </w:tblCellMar>
-    </w:tblPr>
-  </w:style>
-  <w:style w:type="numbering" w:default="1" w:styleId="NoList">
-    <w:name w:val="No List"/>
-    <w:uiPriority w:val="99"/>
-    <w:semiHidden/>
-    <w:unhideWhenUsed/>
-  </w:style>
-  <w:style w:type="paragraph" w:styleId="Date">
-    <w:name w:val="Date"/>
-    <w:basedOn w:val="Normal"/>
-    <w:next w:val="Normal"/>
-    <w:link w:val="DateChar"/>
-    <w:uiPriority w:val="99"/>
-    <w:semiHidden/>
-    <w:unhideWhenUsed/>
-    <w:rsid w:val="00E419BA"/>
-  </w:style>
-  <w:style w:type="character" w:customStyle="1" w:styleId="DateChar">
-    <w:name w:val="Date Char"/>
-    <w:basedOn w:val="DefaultParagraphFont"/>
-    <w:link w:val="Date"/>
-    <w:uiPriority w:val="99"/>
-    <w:semiHidden/>
-    <w:rsid w:val="00E419BA"/>
-  </w:style>
-  <w:style w:type="paragraph" w:styleId="ListParagraph">
-    <w:name w:val="List Paragraph"/>
-    <w:basedOn w:val="Normal"/>
-    <w:uiPriority w:val="34"/>
-    <w:qFormat/>
-    <w:rsid w:val="00E419BA"/>
-    <w:pPr>
-      <w:ind w:left="720"/>
-      <w:contextualSpacing/>
-    </w:pPr>
-  </w:style>
-  <w:style w:type="character" w:styleId="Hyperlink">
-    <w:name w:val="Hyperlink"/>
-    <w:basedOn w:val="DefaultParagraphFont"/>
-    <w:uiPriority w:val="99"/>
-    <w:unhideWhenUsed/>
-    <w:rsid w:val="00F62FFB"/>
-    <w:rPr>
-      <w:color w:val="0000FF" w:themeColor="hyperlink"/>
-      <w:u w:val="single"/>
-    </w:rPr>
-  </w:style>
-  <w:style w:type="character" w:styleId="FollowedHyperlink">
-    <w:name w:val="FollowedHyperlink"/>
-    <w:basedOn w:val="DefaultParagraphFont"/>
-    <w:uiPriority w:val="99"/>
-    <w:semiHidden/>
-    <w:unhideWhenUsed/>
-    <w:rsid w:val="00F62FFB"/>
-    <w:rPr>
-      <w:color w:val="800080" w:themeColor="followedHyperlink"/>
-      <w:u w:val="single"/>
-    </w:rPr>
-  </w:style>
-  <w:style w:type="paragraph" w:styleId="BalloonText">
-    <w:name w:val="Balloon Text"/>
-    <w:basedOn w:val="Normal"/>
-    <w:link w:val="BalloonTextChar"/>
-    <w:uiPriority w:val="99"/>
-    <w:semiHidden/>
-    <w:unhideWhenUsed/>
-    <w:rsid w:val="00BE3D08"/>
-    <w:rPr>
-      <w:rFonts w:ascii="Tahoma" w:hAnsi="Tahoma" w:cs="Tahoma"/>
-      <w:sz w:val="16"/>
-      <w:szCs w:val="16"/>
-    </w:rPr>
-  </w:style>
-  <w:style w:type="character" w:customStyle="1" w:styleId="BalloonTextChar">
-    <w:name w:val="Balloon Text Char"/>
-    <w:basedOn w:val="DefaultParagraphFont"/>
-    <w:link w:val="BalloonText"/>
-    <w:uiPriority w:val="99"/>
-    <w:semiHidden/>
-    <w:rsid w:val="00BE3D08"/>
-    <w:rPr>
-      <w:rFonts w:ascii="Tahoma" w:hAnsi="Tahoma" w:cs="Tahoma"/>
-      <w:sz w:val="16"/>
-      <w:szCs w:val="16"/>
-    </w:rPr>
-  </w:style>
-  <w:style w:type="paragraph" w:styleId="Header">
-    <w:name w:val="header"/>
-    <w:basedOn w:val="Normal"/>
-    <w:link w:val="HeaderChar"/>
-    <w:uiPriority w:val="99"/>
-    <w:unhideWhenUsed/>
-    <w:rsid w:val="002554C2"/>
-    <w:pPr>
-      <w:tabs>
-        <w:tab w:val="center" w:pos="4680"/>
-        <w:tab w:val="right" w:pos="9360"/>
-      </w:tabs>
-    </w:pPr>
-  </w:style>
-  <w:style w:type="character" w:customStyle="1" w:styleId="HeaderChar">
-    <w:name w:val="Header Char"/>
-    <w:basedOn w:val="DefaultParagraphFont"/>
-    <w:link w:val="Header"/>
-    <w:uiPriority w:val="99"/>
-    <w:rsid w:val="002554C2"/>
-  </w:style>
-  <w:style w:type="paragraph" w:styleId="Footer">
-    <w:name w:val="footer"/>
-    <w:basedOn w:val="Normal"/>
-    <w:link w:val="FooterChar"/>
-    <w:uiPriority w:val="99"/>
-    <w:unhideWhenUsed/>
-    <w:rsid w:val="002554C2"/>
-    <w:pPr>
-      <w:tabs>
-        <w:tab w:val="center" w:pos="4680"/>
-        <w:tab w:val="right" w:pos="9360"/>
-      </w:tabs>
-    </w:pPr>
-  </w:style>
-  <w:style w:type="character" w:customStyle="1" w:styleId="FooterChar">
-    <w:name w:val="Footer Char"/>
-    <w:basedOn w:val="DefaultParagraphFont"/>
-    <w:link w:val="Footer"/>
-    <w:uiPriority w:val="99"/>
-    <w:rsid w:val="002554C2"/>
-  </w:style>
-  <w:style w:type="table" w:styleId="TableGrid">
-    <w:name w:val="Table Grid"/>
-    <w:basedOn w:val="TableNormal"/>
-    <w:uiPriority w:val="39"/>
-    <w:rsid w:val="00AA4EEF"/>
-    <w:pPr>
-      <w:ind w:left="547" w:hanging="547"/>
-    </w:pPr>
-    <w:rPr>
-      <w:lang w:eastAsia="zh-CN"/>
-    </w:rPr>
-    <w:tblPr>
-      <w:tblBorders>
-        <w:top w:val="single" w:sz="4" w:space="0" w:color="auto"/>
-        <w:left w:val="single" w:sz="4" w:space="0" w:color="auto"/>
-        <w:bottom w:val="single" w:sz="4" w:space="0" w:color="auto"/>
-        <w:right w:val="single" w:sz="4" w:space="0" w:color="auto"/>
-        <w:insideH w:val="single" w:sz="4" w:space="0" w:color="auto"/>
-        <w:insideV w:val="single" w:sz="4" w:space="0" w:color="auto"/>
-      </w:tblBorders>
-    </w:tblPr>
-  </w:style>
-</w:styles>
-</file>
-
-<file path=word/stylesWithEffects.xml><?xml version="1.0" encoding="utf-8"?>
-<w:styles xmlns:wpc="http://schemas.microsoft.com/office/word/2010/wordprocessingCanvas" xmlns:mc="http://schemas.openxmlformats.org/markup-compatibility/2006" xmlns:o="urn:schemas-microsoft-com:office:office" xmlns:r="http://schemas.openxmlformats.org/officeDocument/2006/relationships" xmlns:m="http://schemas.openxmlformats.org/officeDocument/2006/math" xmlns:v="urn:schemas-microsoft-com:vml" xmlns:wp14="http://schemas.microsoft.com/office/word/2010/wordprocessingDrawing" xmlns:wp="http://schemas.openxmlformats.org/drawingml/2006/wordprocessingDrawing" xmlns:w10="urn:schemas-microsoft-com:office:word" xmlns:w="http://schemas.openxmlformats.org/wordprocessingml/2006/main" xmlns:w14="http://schemas.microsoft.com/office/word/2010/wordml" xmlns:wpg="http://schemas.microsoft.com/office/word/2010/wordprocessingGroup" xmlns:wpi="http://schemas.microsoft.com/office/word/2010/wordprocessingInk" xmlns:wne="http://schemas.microsoft.com/office/word/2006/wordml" xmlns:wps="http://schemas.microsoft.com/office/word/2010/wordprocessingShape" mc:Ignorable="w14 wp14">
-  <w:docDefaults>
-    <w:rPrDefault>
-      <w:rPr>
-        <w:rFonts w:asciiTheme="minorHAnsi" w:eastAsiaTheme="minorEastAsia" w:hAnsiTheme="minorHAnsi" w:cstheme="minorBidi"/>
-        <w:sz w:val="22"/>
-        <w:szCs w:val="22"/>
-        <w:lang w:val="en-US" w:eastAsia="ja-JP" w:bidi="ar-SA"/>
-      </w:rPr>
-    </w:rPrDefault>
-    <w:pPrDefault/>
-  </w:docDefaults>
-  <w:latentStyles w:defLockedState="0" w:defUIPriority="99" w:defSemiHidden="1" w:defUnhideWhenUsed="1" w:defQFormat="0" w:count="267">
-    <w:lsdException w:name="Normal" w:semiHidden="0" w:uiPriority="0" w:unhideWhenUsed="0" w:qFormat="1"/>
-    <w:lsdException w:name="heading 1" w:semiHidden="0" w:uiPriority="9" w:unhideWhenUsed="0" w:qFormat="1"/>
-    <w:lsdException w:name="heading 2" w:uiPriority="9" w:qFormat="1"/>
-    <w:lsdException w:name="heading 3" w:uiPriority="9" w:qFormat="1"/>
-    <w:lsdException w:name="heading 4" w:uiPriority="9" w:qFormat="1"/>
-    <w:lsdException w:name="heading 5" w:uiPriority="9" w:qFormat="1"/>
-    <w:lsdException w:name="heading 6" w:uiPriority="9" w:qFormat="1"/>
-    <w:lsdException w:name="heading 7" w:uiPriority="9" w:qFormat="1"/>
-    <w:lsdException w:name="heading 8" w:uiPriority="9" w:qFormat="1"/>
-    <w:lsdException w:name="heading 9" w:uiPriority="9" w:qFormat="1"/>
-    <w:lsdException w:name="toc 1" w:uiPriority="39"/>
-    <w:lsdException w:name="toc 2" w:uiPriority="39"/>
-    <w:lsdException w:name="toc 3" w:uiPriority="39"/>
-    <w:lsdException w:name="toc 4" w:uiPriority="39"/>
-    <w:lsdException w:name="toc 5" w:uiPriority="39"/>
-    <w:lsdException w:name="toc 6" w:uiPriority="39"/>
-    <w:lsdException w:name="toc 7" w:uiPriority="39"/>
-    <w:lsdException w:name="toc 8" w:uiPriority="39"/>
-    <w:lsdException w:name="toc 9" w:uiPriority="39"/>
-    <w:lsdException w:name="caption" w:uiPriority="35" w:qFormat="1"/>
-    <w:lsdException w:name="Title" w:semiHidden="0" w:uiPriority="10" w:unhideWhenUsed="0" w:qFormat="1"/>
-    <w:lsdException w:name="Default Paragraph Font" w:uiPriority="1"/>
-    <w:lsdException w:name="Subtitle" w:semiHidden="0" w:uiPriority="11" w:unhideWhenUsed="0" w:qFormat="1"/>
-    <w:lsdException w:name="Strong" w:semiHidden="0" w:uiPriority="22" w:unhideWhenUsed="0" w:qFormat="1"/>
-    <w:lsdException w:name="Emphasis" w:semiHidden="0" w:uiPriority="20" w:unhideWhenUsed="0" w:qFormat="1"/>
-    <w:lsdException w:name="Table Grid" w:semiHidden="0" w:uiPriority="39" w:unhideWhenUsed="0"/>
-    <w:lsdException w:name="Placeholder Text" w:unhideWhenUsed="0"/>
-    <w:lsdException w:name="No Spacing" w:semiHidden="0" w:uiPriority="1" w:unhideWhenUsed="0" w:qFormat="1"/>
-    <w:lsdException w:name="Light Shading" w:semiHidden="0" w:uiPriority="60" w:unhideWhenUsed="0"/>
-    <w:lsdException w:name="Light List" w:semiHidden="0" w:uiPriority="61" w:unhideWhenUsed="0"/>
-    <w:lsdException w:name="Light Grid" w:semiHidden="0" w:uiPriority="62" w:unhideWhenUsed="0"/>
-    <w:lsdException w:name="Medium Shading 1" w:semiHidden="0" w:uiPriority="63" w:unhideWhenUsed="0"/>
-    <w:lsdException w:name="Medium Shading 2" w:semiHidden="0" w:uiPriority="64" w:unhideWhenUsed="0"/>
-    <w:lsdException w:name="Medium List 1" w:semiHidden="0" w:uiPriority="65" w:unhideWhenUsed="0"/>
-    <w:lsdException w:name="Medium List 2" w:semiHidden="0" w:uiPriority="66" w:unhideWhenUsed="0"/>
-    <w:lsdException w:name="Medium Grid 1" w:semiHidden="0" w:uiPriority="67" w:unhideWhenUsed="0"/>
-    <w:lsdException w:name="Medium Grid 2" w:semiHidden="0" w:uiPriority="68" w:unhideWhenUsed="0"/>
-    <w:lsdException w:name="Medium Grid 3" w:semiHidden="0" w:uiPriority="69" w:unhideWhenUsed="0"/>
-    <w:lsdException w:name="Dark List" w:semiHidden="0" w:uiPriority="70" w:unhideWhenUsed="0"/>
-    <w:lsdException w:name="Colorful Shading" w:semiHidden="0" w:uiPriority="71" w:unhideWhenUsed="0"/>
-    <w:lsdException w:name="Colorful List" w:semiHidden="0" w:uiPriority="72" w:unhideWhenUsed="0"/>
-    <w:lsdException w:name="Colorful Grid" w:semiHidden="0" w:uiPriority="73" w:unhideWhenUsed="0"/>
-    <w:lsdException w:name="Light Shading Accent 1" w:semiHidden="0" w:uiPriority="60" w:unhideWhenUsed="0"/>
-    <w:lsdException w:name="Light List Accent 1" w:semiHidden="0" w:uiPriority="61" w:unhideWhenUsed="0"/>
-    <w:lsdException w:name="Light Grid Accent 1" w:semiHidden="0" w:uiPriority="62" w:unhideWhenUsed="0"/>
-    <w:lsdException w:name="Medium Shading 1 Accent 1" w:semiHidden="0" w:uiPriority="63" w:unhideWhenUsed="0"/>
-    <w:lsdException w:name="Medium Shading 2 Accent 1" w:semiHidden="0" w:uiPriority="64" w:unhideWhenUsed="0"/>
-    <w:lsdException w:name="Medium List 1 Accent 1" w:semiHidden="0" w:uiPriority="65" w:unhideWhenUsed="0"/>
-    <w:lsdException w:name="Revision" w:unhideWhenUsed="0"/>
-    <w:lsdException w:name="List Paragraph" w:semiHidden="0" w:uiPriority="34" w:unhideWhenUsed="0" w:qFormat="1"/>
-    <w:lsdException w:name="Quote" w:semiHidden="0" w:uiPriority="29" w:unhideWhenUsed="0" w:qFormat="1"/>
-    <w:lsdException w:name="Intense Quote" w:semiHidden="0" w:uiPriority="30" w:unhideWhenUsed="0" w:qFormat="1"/>
-    <w:lsdException w:name="Medium List 2 Accent 1" w:semiHidden="0" w:uiPriority="66" w:unhideWhenUsed="0"/>
-    <w:lsdException w:name="Medium Grid 1 Accent 1" w:semiHidden="0" w:uiPriority="67" w:unhideWhenUsed="0"/>
-    <w:lsdException w:name="Medium Grid 2 Accent 1" w:semiHidden="0" w:uiPriority="68" w:unhideWhenUsed="0"/>
-    <w:lsdException w:name="Medium Grid 3 Accent 1" w:semiHidden="0" w:uiPriority="69" w:unhideWhenUsed="0"/>
-    <w:lsdException w:name="Dark List Accent 1" w:semiHidden="0" w:uiPriority="70" w:unhideWhenUsed="0"/>
-    <w:lsdException w:name="Colorful Shading Accent 1" w:semiHidden="0" w:uiPriority="71" w:unhideWhenUsed="0"/>
-    <w:lsdException w:name="Colorful List Accent 1" w:semiHidden="0" w:uiPriority="72" w:unhideWhenUsed="0"/>
-    <w:lsdException w:name="Colorful Grid Accent 1" w:semiHidden="0" w:uiPriority="73" w:unhideWhenUsed="0"/>
-    <w:lsdException w:name="Light Shading Accent 2" w:semiHidden="0" w:uiPriority="60" w:unhideWhenUsed="0"/>
-    <w:lsdException w:name="Light List Accent 2" w:semiHidden="0" w:uiPriority="61" w:unhideWhenUsed="0"/>
-    <w:lsdException w:name="Light Grid Accent 2" w:semiHidden="0" w:uiPriority="62" w:unhideWhenUsed="0"/>
-    <w:lsdException w:name="Medium Shading 1 Accent 2" w:semiHidden="0" w:uiPriority="63" w:unhideWhenUsed="0"/>
-    <w:lsdException w:name="Medium Shading 2 Accent 2" w:semiHidden="0" w:uiPriority="64" w:unhideWhenUsed="0"/>
-    <w:lsdException w:name="Medium List 1 Accent 2" w:semiHidden="0" w:uiPriority="65" w:unhideWhenUsed="0"/>
-    <w:lsdException w:name="Medium List 2 Accent 2" w:semiHidden="0" w:uiPriority="66" w:unhideWhenUsed="0"/>
-    <w:lsdException w:name="Medium Grid 1 Accent 2" w:semiHidden="0" w:uiPriority="67" w:unhideWhenUsed="0"/>
-    <w:lsdException w:name="Medium Grid 2 Accent 2" w:semiHidden="0" w:uiPriority="68" w:unhideWhenUsed="0"/>
-    <w:lsdException w:name="Medium Grid 3 Accent 2" w:semiHidden="0" w:uiPriority="69" w:unhideWhenUsed="0"/>
-    <w:lsdException w:name="Dark List Accent 2" w:semiHidden="0" w:uiPriority="70" w:unhideWhenUsed="0"/>
-    <w:lsdException w:name="Colorful Shading Accent 2" w:semiHidden="0" w:uiPriority="71" w:unhideWhenUsed="0"/>
-    <w:lsdException w:name="Colorful List Accent 2" w:semiHidden="0" w:uiPriority="72" w:unhideWhenUsed="0"/>
-    <w:lsdException w:name="Colorful Grid Accent 2" w:semiHidden="0" w:uiPriority="73" w:unhideWhenUsed="0"/>
-    <w:lsdException w:name="Light Shading Accent 3" w:semiHidden="0" w:uiPriority="60" w:unhideWhenUsed="0"/>
-    <w:lsdException w:name="Light List Accent 3" w:semiHidden="0" w:uiPriority="61" w:unhideWhenUsed="0"/>
-    <w:lsdException w:name="Light Grid Accent 3" w:semiHidden="0" w:uiPriority="62" w:unhideWhenUsed="0"/>
-    <w:lsdException w:name="Medium Shading 1 Accent 3" w:semiHidden="0" w:uiPriority="63" w:unhideWhenUsed="0"/>
-    <w:lsdException w:name="Medium Shading 2 Accent 3" w:semiHidden="0" w:uiPriority="64" w:unhideWhenUsed="0"/>
-    <w:lsdException w:name="Medium List 1 Accent 3" w:semiHidden="0" w:uiPriority="65" w:unhideWhenUsed="0"/>
-    <w:lsdException w:name="Medium List 2 Accent 3" w:semiHidden="0" w:uiPriority="66" w:unhideWhenUsed="0"/>
-    <w:lsdException w:name="Medium Grid 1 Accent 3" w:semiHidden="0" w:uiPriority="67" w:unhideWhenUsed="0"/>
-    <w:lsdException w:name="Medium Grid 2 Accent 3" w:semiHidden="0" w:uiPriority="68" w:unhideWhenUsed="0"/>
-    <w:lsdException w:name="Medium Grid 3 Accent 3" w:semiHidden="0" w:uiPriority="69" w:unhideWhenUsed="0"/>
-    <w:lsdException w:name="Dark List Accent 3" w:semiHidden="0" w:uiPriority="70" w:unhideWhenUsed="0"/>
-    <w:lsdException w:name="Colorful Shading Accent 3" w:semiHidden="0" w:uiPriority="71" w:unhideWhenUsed="0"/>
-    <w:lsdException w:name="Colorful List Accent 3" w:semiHidden="0" w:uiPriority="72" w:unhideWhenUsed="0"/>
-    <w:lsdException w:name="Colorful Grid Accent 3" w:semiHidden="0" w:uiPriority="73" w:unhideWhenUsed="0"/>
-    <w:lsdException w:name="Light Shading Accent 4" w:semiHidden="0" w:uiPriority="60" w:unhideWhenUsed="0"/>
-    <w:lsdException w:name="Light List Accent 4" w:semiHidden="0" w:uiPriority="61" w:unhideWhenUsed="0"/>
-    <w:lsdException w:name="Light Grid Accent 4" w:semiHidden="0" w:uiPriority="62" w:unhideWhenUsed="0"/>
-    <w:lsdException w:name="Medium Shading 1 Accent 4" w:semiHidden="0" w:uiPriority="63" w:unhideWhenUsed="0"/>
-    <w:lsdException w:name="Medium Shading 2 Accent 4" w:semiHidden="0" w:uiPriority="64" w:unhideWhenUsed="0"/>
-    <w:lsdException w:name="Medium List 1 Accent 4" w:semiHidden="0" w:uiPriority="65" w:unhideWhenUsed="0"/>
-    <w:lsdException w:name="Medium List 2 Accent 4" w:semiHidden="0" w:uiPriority="66" w:unhideWhenUsed="0"/>
-    <w:lsdException w:name="Medium Grid 1 Accent 4" w:semiHidden="0" w:uiPriority="67" w:unhideWhenUsed="0"/>
-    <w:lsdException w:name="Medium Grid 2 Accent 4" w:semiHidden="0" w:uiPriority="68" w:unhideWhenUsed="0"/>
-    <w:lsdException w:name="Medium Grid 3 Accent 4" w:semiHidden="0" w:uiPriority="69" w:unhideWhenUsed="0"/>
-    <w:lsdException w:name="Dark List Accent 4" w:semiHidden="0" w:uiPriority="70" w:unhideWhenUsed="0"/>
-    <w:lsdException w:name="Colorful Shading Accent 4" w:semiHidden="0" w:uiPriority="71" w:unhideWhenUsed="0"/>
-    <w:lsdException w:name="Colorful List Accent 4" w:semiHidden="0" w:uiPriority="72" w:unhideWhenUsed="0"/>
-    <w:lsdException w:name="Colorful Grid Accent 4" w:semiHidden="0" w:uiPriority="73" w:unhideWhenUsed="0"/>
-    <w:lsdException w:name="Light Shading Accent 5" w:semiHidden="0" w:uiPriority="60" w:unhideWhenUsed="0"/>
-    <w:lsdException w:name="Light List Accent 5" w:semiHidden="0" w:uiPriority="61" w:unhideWhenUsed="0"/>
-    <w:lsdException w:name="Light Grid Accent 5" w:semiHidden="0" w:uiPriority="62" w:unhideWhenUsed="0"/>
-    <w:lsdException w:name="Medium Shading 1 Accent 5" w:semiHidden="0" w:uiPriority="63" w:unhideWhenUsed="0"/>
-    <w:lsdException w:name="Medium Shading 2 Accent 5" w:semiHidden="0" w:uiPriority="64" w:unhideWhenUsed="0"/>
-    <w:lsdException w:name="Medium List 1 Accent 5" w:semiHidden="0" w:uiPriority="65" w:unhideWhenUsed="0"/>
-    <w:lsdException w:name="Medium List 2 Accent 5" w:semiHidden="0" w:uiPriority="66" w:unhideWhenUsed="0"/>
-    <w:lsdException w:name="Medium Grid 1 Accent 5" w:semiHidden="0" w:uiPriority="67" w:unhideWhenUsed="0"/>
-    <w:lsdException w:name="Medium Grid 2 Accent 5" w:semiHidden="0" w:uiPriority="68" w:unhideWhenUsed="0"/>
-    <w:lsdException w:name="Medium Grid 3 Accent 5" w:semiHidden="0" w:uiPriority="69" w:unhideWhenUsed="0"/>
-    <w:lsdException w:name="Dark List Accent 5" w:semiHidden="0" w:uiPriority="70" w:unhideWhenUsed="0"/>
-    <w:lsdException w:name="Colorful Shading Accent 5" w:semiHidden="0" w:uiPriority="71" w:unhideWhenUsed="0"/>
-    <w:lsdException w:name="Colorful List Accent 5" w:semiHidden="0" w:uiPriority="72" w:unhideWhenUsed="0"/>
-    <w:lsdException w:name="Colorful Grid Accent 5" w:semiHidden="0" w:uiPriority="73" w:unhideWhenUsed="0"/>
-    <w:lsdException w:name="Light Shading Accent 6" w:semiHidden="0" w:uiPriority="60" w:unhideWhenUsed="0"/>
-    <w:lsdException w:name="Light List Accent 6" w:semiHidden="0" w:uiPriority="61" w:unhideWhenUsed="0"/>
-    <w:lsdException w:name="Light Grid Accent 6" w:semiHidden="0" w:uiPriority="62" w:unhideWhenUsed="0"/>
-    <w:lsdException w:name="Medium Shading 1 Accent 6" w:semiHidden="0" w:uiPriority="63" w:unhideWhenUsed="0"/>
-    <w:lsdException w:name="Medium Shading 2 Accent 6" w:semiHidden="0" w:uiPriority="64" w:unhideWhenUsed="0"/>
-    <w:lsdException w:name="Medium List 1 Accent 6" w:semiHidden="0" w:uiPriority="65" w:unhideWhenUsed="0"/>
-    <w:lsdException w:name="Medium List 2 Accent 6" w:semiHidden="0" w:uiPriority="66" w:unhideWhenUsed="0"/>
-    <w:lsdException w:name="Medium Grid 1 Accent 6" w:semiHidden="0" w:uiPriority="67" w:unhideWhenUsed="0"/>
-    <w:lsdException w:name="Medium Grid 2 Accent 6" w:semiHidden="0" w:uiPriority="68" w:unhideWhenUsed="0"/>
-    <w:lsdException w:name="Medium Grid 3 Accent 6" w:semiHidden="0" w:uiPriority="69" w:unhideWhenUsed="0"/>
-    <w:lsdException w:name="Dark List Accent 6" w:semiHidden="0" w:uiPriority="70" w:unhideWhenUsed="0"/>
-    <w:lsdException w:name="Colorful Shading Accent 6" w:semiHidden="0" w:uiPriority="71" w:unhideWhenUsed="0"/>
-    <w:lsdException w:name="Colorful List Accent 6" w:semiHidden="0" w:uiPriority="72" w:unhideWhenUsed="0"/>
-    <w:lsdException w:name="Colorful Grid Accent 6" w:semiHidden="0" w:uiPriority="73" w:unhideWhenUsed="0"/>
-    <w:lsdException w:name="Subtle Emphasis" w:semiHidden="0" w:uiPriority="19" w:unhideWhenUsed="0" w:qFormat="1"/>
-    <w:lsdException w:name="Intense Emphasis" w:semiHidden="0" w:uiPriority="21" w:unhideWhenUsed="0" w:qFormat="1"/>
-    <w:lsdException w:name="Subtle Reference" w:semiHidden="0" w:uiPriority="31" w:unhideWhenUsed="0" w:qFormat="1"/>
-    <w:lsdException w:name="Intense Reference" w:semiHidden="0" w:uiPriority="32" w:unhideWhenUsed="0" w:qFormat="1"/>
-    <w:lsdException w:name="Book Title" w:semiHidden="0" w:uiPriority="33" w:unhideWhenUsed="0" w:qFormat="1"/>
-    <w:lsdException w:name="Bibliography" w:uiPriority="37"/>
-    <w:lsdException w:name="TOC Heading" w:uiPriority="39" w:qFormat="1"/>
+  <w:latentStyles w:defLockedState="0" w:defUIPriority="99" w:defSemiHidden="0" w:defUnhideWhenUsed="0" w:defQFormat="0" w:count="371">
+    <w:lsdException w:name="Normal" w:uiPriority="0" w:qFormat="1"/>
+    <w:lsdException w:name="heading 1" w:uiPriority="9" w:qFormat="1"/>
+    <w:lsdException w:name="heading 2" w:semiHidden="1" w:uiPriority="9" w:unhideWhenUsed="1" w:qFormat="1"/>
+    <w:lsdException w:name="heading 3" w:semiHidden="1" w:uiPriority="9" w:unhideWhenUsed="1" w:qFormat="1"/>
+    <w:lsdException w:name="heading 4" w:semiHidden="1" w:uiPriority="9" w:unhideWhenUsed="1" w:qFormat="1"/>
+    <w:lsdException w:name="heading 5" w:semiHidden="1" w:uiPriority="9" w:unhideWhenUsed="1" w:qFormat="1"/>
+    <w:lsdException w:name="heading 6" w:semiHidden="1" w:uiPriority="9" w:unhideWhenUsed="1" w:qFormat="1"/>
+    <w:lsdException w:name="heading 7" w:semiHidden="1" w:uiPriority="9" w:unhideWhenUsed="1" w:qFormat="1"/>
+    <w:lsdException w:name="heading 8" w:semiHidden="1" w:uiPriority="9" w:unhideWhenUsed="1" w:qFormat="1"/>
+    <w:lsdException w:name="heading 9" w:semiHidden="1" w:uiPriority="9" w:unhideWhenUsed="1" w:qFormat="1"/>
+    <w:lsdException w:name="index 1" w:semiHidden="1" w:unhideWhenUsed="1"/>
+    <w:lsdException w:name="index 2" w:semiHidden="1" w:unhideWhenUsed="1"/>
+    <w:lsdException w:name="index 3" w:semiHidden="1" w:unhideWhenUsed="1"/>
+    <w:lsdException w:name="index 4" w:semiHidden="1" w:unhideWhenUsed="1"/>
+    <w:lsdException w:name="index 5" w:semiHidden="1" w:unhideWhenUsed="1"/>
+    <w:lsdException w:name="index 6" w:semiHidden="1" w:unhideWhenUsed="1"/>
+    <w:lsdException w:name="index 7" w:semiHidden="1" w:unhideWhenUsed="1"/>
+    <w:lsdException w:name="index 8" w:semiHidden="1" w:unhideWhenUsed="1"/>
+    <w:lsdException w:name="index 9" w:semiHidden="1" w:unhideWhenUsed="1"/>
+    <w:lsdException w:name="toc 1" w:semiHidden="1" w:uiPriority="39" w:unhideWhenUsed="1"/>
+    <w:lsdException w:name="toc 2" w:semiHidden="1" w:uiPriority="39" w:unhideWhenUsed="1"/>
+    <w:lsdException w:name="toc 3" w:semiHidden="1" w:uiPriority="39" w:unhideWhenUsed="1"/>
+    <w:lsdException w:name="toc 4" w:semiHidden="1" w:uiPriority="39" w:unhideWhenUsed="1"/>
+    <w:lsdException w:name="toc 5" w:semiHidden="1" w:uiPriority="39" w:unhideWhenUsed="1"/>
+    <w:lsdException w:name="toc 6" w:semiHidden="1" w:uiPriority="39" w:unhideWhenUsed="1"/>
+    <w:lsdException w:name="toc 7" w:semiHidden="1" w:uiPriority="39" w:unhideWhenUsed="1"/>
+    <w:lsdException w:name="toc 8" w:semiHidden="1" w:uiPriority="39" w:unhideWhenUsed="1"/>
+    <w:lsdException w:name="toc 9" w:semiHidden="1" w:uiPriority="39" w:unhideWhenUsed="1"/>
+    <w:lsdException w:name="Normal Indent" w:semiHidden="1" w:unhideWhenUsed="1"/>
+    <w:lsdException w:name="footnote text" w:semiHidden="1" w:unhideWhenUsed="1"/>
+    <w:lsdException w:name="annotation text" w:semiHidden="1" w:unhideWhenUsed="1"/>
+    <w:lsdException w:name="header" w:semiHidden="1" w:unhideWhenUsed="1"/>
+    <w:lsdException w:name="footer" w:semiHidden="1" w:unhideWhenUsed="1"/>
+    <w:lsdException w:name="index heading" w:semiHidden="1" w:unhideWhenUsed="1"/>
+    <w:lsdException w:name="caption" w:semiHidden="1" w:uiPriority="35" w:unhideWhenUsed="1" w:qFormat="1"/>
+    <w:lsdException w:name="table of figures" w:semiHidden="1" w:unhideWhenUsed="1"/>
+    <w:lsdException w:name="envelope address" w:semiHidden="1" w:unhideWhenUsed="1"/>
+    <w:lsdException w:name="envelope return" w:semiHidden="1" w:unhideWhenUsed="1"/>
+    <w:lsdException w:name="footnote reference" w:semiHidden="1" w:unhideWhenUsed="1"/>
+    <w:lsdException w:name="annotation reference" w:semiHidden="1" w:unhideWhenUsed="1"/>
+    <w:lsdException w:name="line number" w:semiHidden="1" w:unhideWhenUsed="1"/>
+    <w:lsdException w:name="page number" w:semiHidden="1" w:unhideWhenUsed="1"/>
+    <w:lsdException w:name="endnote reference" w:semiHidden="1" w:unhideWhenUsed="1"/>
+    <w:lsdException w:name="endnote text" w:semiHidden="1" w:unhideWhenUsed="1"/>
+    <w:lsdException w:name="table of authorities" w:semiHidden="1" w:unhideWhenUsed="1"/>
+    <w:lsdException w:name="macro" w:semiHidden="1" w:unhideWhenUsed="1"/>
+    <w:lsdException w:name="toa heading" w:semiHidden="1" w:unhideWhenUsed="1"/>
+    <w:lsdException w:name="List" w:semiHidden="1" w:unhideWhenUsed="1"/>
+    <w:lsdException w:name="List Bullet" w:semiHidden="1" w:unhideWhenUsed="1"/>
+    <w:lsdException w:name="List Number" w:semiHidden="1" w:unhideWhenUsed="1"/>
+    <w:lsdException w:name="List 2" w:semiHidden="1" w:unhideWhenUsed="1"/>
+    <w:lsdException w:name="List 3" w:semiHidden="1" w:unhideWhenUsed="1"/>
+    <w:lsdException w:name="List 4" w:semiHidden="1" w:unhideWhenUsed="1"/>
+    <w:lsdException w:name="List 5" w:semiHidden="1" w:unhideWhenUsed="1"/>
+    <w:lsdException w:name="List Bullet 2" w:semiHidden="1" w:unhideWhenUsed="1"/>
+    <w:lsdException w:name="List Bullet 3" w:semiHidden="1" w:unhideWhenUsed="1"/>
+    <w:lsdException w:name="List Bullet 4" w:semiHidden="1" w:unhideWhenUsed="1"/>
+    <w:lsdException w:name="List Bullet 5" w:semiHidden="1" w:unhideWhenUsed="1"/>
+    <w:lsdException w:name="List Number 2" w:semiHidden="1" w:unhideWhenUsed="1"/>
+    <w:lsdException w:name="List Number 3" w:semiHidden="1" w:unhideWhenUsed="1"/>
+    <w:lsdException w:name="List Number 4" w:semiHidden="1" w:unhideWhenUsed="1"/>
+    <w:lsdException w:name="List Number 5" w:semiHidden="1" w:unhideWhenUsed="1"/>
+    <w:lsdException w:name="Title" w:uiPriority="10" w:qFormat="1"/>
+    <w:lsdException w:name="Closing" w:semiHidden="1" w:unhideWhenUsed="1"/>
+    <w:lsdException w:name="Signature" w:semiHidden="1" w:unhideWhenUsed="1"/>
+    <w:lsdException w:name="Default Paragraph Font" w:semiHidden="1" w:uiPriority="1" w:unhideWhenUsed="1"/>
+    <w:lsdException w:name="Body Text" w:semiHidden="1" w:unhideWhenUsed="1"/>
+    <w:lsdException w:name="Body Text Indent" w:semiHidden="1" w:unhideWhenUsed="1"/>
+    <w:lsdException w:name="List Continue" w:semiHidden="1" w:unhideWhenUsed="1"/>
+    <w:lsdException w:name="List Continue 2" w:semiHidden="1" w:unhideWhenUsed="1"/>
+    <w:lsdException w:name="List Continue 3" w:semiHidden="1" w:unhideWhenUsed="1"/>
+    <w:lsdException w:name="List Continue 4" w:semiHidden="1" w:unhideWhenUsed="1"/>
+    <w:lsdException w:name="List Continue 5" w:semiHidden="1" w:unhideWhenUsed="1"/>
+    <w:lsdException w:name="Message Header" w:semiHidden="1" w:unhideWhenUsed="1"/>
+    <w:lsdException w:name="Subtitle" w:uiPriority="11" w:qFormat="1"/>
+    <w:lsdException w:name="Salutation" w:semiHidden="1" w:unhideWhenUsed="1"/>
+    <w:lsdException w:name="Date" w:semiHidden="1" w:unhideWhenUsed="1"/>
+    <w:lsdException w:name="Body Text First Indent" w:semiHidden="1" w:unhideWhenUsed="1"/>
+    <w:lsdException w:name="Body Text First Indent 2" w:semiHidden="1" w:unhideWhenUsed="1"/>
+    <w:lsdException w:name="Note Heading" w:semiHidden="1" w:unhideWhenUsed="1"/>
+    <w:lsdException w:name="Body Text 2" w:semiHidden="1" w:unhideWhenUsed="1"/>
+    <w:lsdException w:name="Body Text 3" w:semiHidden="1" w:unhideWhenUsed="1"/>
+    <w:lsdException w:name="Body Text Indent 2" w:semiHidden="1" w:unhideWhenUsed="1"/>
+    <w:lsdException w:name="Body Text Indent 3" w:semiHidden="1" w:unhideWhenUsed="1"/>
+    <w:lsdException w:name="Block Text" w:semiHidden="1" w:unhideWhenUsed="1"/>
+    <w:lsdException w:name="Hyperlink" w:semiHidden="1" w:unhideWhenUsed="1"/>
+    <w:lsdException w:name="FollowedHyperlink" w:semiHidden="1" w:unhideWhenUsed="1"/>
+    <w:lsdException w:name="Strong" w:uiPriority="22" w:qFormat="1"/>
+    <w:lsdException w:name="Emphasis" w:uiPriority="20" w:qFormat="1"/>
+    <w:lsdException w:name="Document Map" w:semiHidden="1" w:unhideWhenUsed="1"/>
+    <w:lsdException w:name="Plain Text" w:semiHidden="1" w:unhideWhenUsed="1"/>
+    <w:lsdException w:name="E-mail Signature" w:semiHidden="1" w:unhideWhenUsed="1"/>
+    <w:lsdException w:name="HTML Top of Form" w:semiHidden="1" w:unhideWhenUsed="1"/>
+    <w:lsdException w:name="HTML Bottom of Form" w:semiHidden="1" w:unhideWhenUsed="1"/>
+    <w:lsdException w:name="Normal (Web)" w:semiHidden="1" w:unhideWhenUsed="1"/>
+    <w:lsdException w:name="HTML Acronym" w:semiHidden="1" w:unhideWhenUsed="1"/>
+    <w:lsdException w:name="HTML Address" w:semiHidden="1" w:unhideWhenUsed="1"/>
+    <w:lsdException w:name="HTML Cite" w:semiHidden="1" w:unhideWhenUsed="1"/>
+    <w:lsdException w:name="HTML Code" w:semiHidden="1" w:unhideWhenUsed="1"/>
+    <w:lsdException w:name="HTML Definition" w:semiHidden="1" w:unhideWhenUsed="1"/>
+    <w:lsdException w:name="HTML Keyboard" w:semiHidden="1" w:unhideWhenUsed="1"/>
+    <w:lsdException w:name="HTML Preformatted" w:semiHidden="1" w:unhideWhenUsed="1"/>
+    <w:lsdException w:name="HTML Sample" w:semiHidden="1" w:unhideWhenUsed="1"/>
+    <w:lsdException w:name="HTML Typewriter" w:semiHidden="1" w:unhideWhenUsed="1"/>
+    <w:lsdException w:name="HTML Variable" w:semiHidden="1" w:unhideWhenUsed="1"/>
+    <w:lsdException w:name="Normal Table" w:semiHidden="1" w:unhideWhenUsed="1"/>
+    <w:lsdException w:name="annotation subject" w:semiHidden="1" w:unhideWhenUsed="1"/>
+    <w:lsdException w:name="No List" w:semiHidden="1" w:unhideWhenUsed="1"/>
+    <w:lsdException w:name="Outline List 1" w:semiHidden="1" w:unhideWhenUsed="1"/>
+    <w:lsdException w:name="Outline List 2" w:semiHidden="1" w:unhideWhenUsed="1"/>
+    <w:lsdException w:name="Outline List 3" w:semiHidden="1" w:unhideWhenUsed="1"/>
+    <w:lsdException w:name="Table Simple 1" w:semiHidden="1" w:unhideWhenUsed="1"/>
+    <w:lsdException w:name="Table Simple 2" w:semiHidden="1" w:unhideWhenUsed="1"/>
+    <w:lsdException w:name="Table Simple 3" w:semiHidden="1" w:unhideWhenUsed="1"/>
+    <w:lsdException w:name="Table Classic 1" w:semiHidden="1" w:unhideWhenUsed="1"/>
+    <w:lsdException w:name="Table Classic 2" w:semiHidden="1" w:unhideWhenUsed="1"/>
+    <w:lsdException w:name="Table Classic 3" w:semiHidden="1" w:unhideWhenUsed="1"/>
+    <w:lsdException w:name="Table Classic 4" w:semiHidden="1" w:unhideWhenUsed="1"/>
+    <w:lsdException w:name="Table Colorful 1" w:semiHidden="1" w:unhideWhenUsed="1"/>
+    <w:lsdException w:name="Table Colorful 2" w:semiHidden="1" w:unhideWhenUsed="1"/>
+    <w:lsdException w:name="Table Colorful 3" w:semiHidden="1" w:unhideWhenUsed="1"/>
+    <w:lsdException w:name="Table Columns 1" w:semiHidden="1" w:unhideWhenUsed="1"/>
+    <w:lsdException w:name="Table Columns 2" w:semiHidden="1" w:unhideWhenUsed="1"/>
+    <w:lsdException w:name="Table Columns 3" w:semiHidden="1" w:unhideWhenUsed="1"/>
+    <w:lsdException w:name="Table Columns 4" w:semiHidden="1" w:unhideWhenUsed="1"/>
+    <w:lsdException w:name="Table Columns 5" w:semiHidden="1" w:unhideWhenUsed="1"/>
+    <w:lsdException w:name="Table Grid 1" w:semiHidden="1" w:unhideWhenUsed="1"/>
+    <w:lsdException w:name="Table Grid 2" w:semiHidden="1" w:unhideWhenUsed="1"/>
+    <w:lsdException w:name="Table Grid 3" w:semiHidden="1" w:unhideWhenUsed="1"/>
+    <w:lsdException w:name="Table Grid 4" w:semiHidden="1" w:unhideWhenUsed="1"/>
+    <w:lsdException w:name="Table Grid 5" w:semiHidden="1" w:unhideWhenUsed="1"/>
+    <w:lsdException w:name="Table Grid 6" w:semiHidden="1" w:unhideWhenUsed="1"/>
+    <w:lsdException w:name="Table Grid 7" w:semiHidden="1" w:unhideWhenUsed="1"/>
+    <w:lsdException w:name="Table Grid 8" w:semiHidden="1" w:unhideWhenUsed="1"/>
+    <w:lsdException w:name="Table List 1" w:semiHidden="1" w:unhideWhenUsed="1"/>
+    <w:lsdException w:name="Table List 2" w:semiHidden="1" w:unhideWhenUsed="1"/>
+    <w:lsdException w:name="Table List 3" w:semiHidden="1" w:unhideWhenUsed="1"/>
+    <w:lsdException w:name="Table List 4" w:semiHidden="1" w:unhideWhenUsed="1"/>
+    <w:lsdException w:name="Table List 5" w:semiHidden="1" w:unhideWhenUsed="1"/>
+    <w:lsdException w:name="Table List 6" w:semiHidden="1" w:unhideWhenUsed="1"/>
+    <w:lsdException w:name="Table List 7" w:semiHidden="1" w:unhideWhenUsed="1"/>
+    <w:lsdException w:name="Table List 8" w:semiHidden="1" w:unhideWhenUsed="1"/>
+    <w:lsdException w:name="Table 3D effects 1" w:semiHidden="1" w:unhideWhenUsed="1"/>
+    <w:lsdException w:name="Table 3D effects 2" w:semiHidden="1" w:unhideWhenUsed="1"/>
+    <w:lsdException w:name="Table 3D effects 3" w:semiHidden="1" w:unhideWhenUsed="1"/>
+    <w:lsdException w:name="Table Contemporary" w:semiHidden="1" w:unhideWhenUsed="1"/>
+    <w:lsdException w:name="Table Elegant" w:semiHidden="1" w:unhideWhenUsed="1"/>
+    <w:lsdException w:name="Table Professional" w:semiHidden="1" w:unhideWhenUsed="1"/>
+    <w:lsdException w:name="Table Subtle 1" w:semiHidden="1" w:unhideWhenUsed="1"/>
+    <w:lsdException w:name="Table Subtle 2" w:semiHidden="1" w:unhideWhenUsed="1"/>
+    <w:lsdException w:name="Table Web 1" w:semiHidden="1" w:unhideWhenUsed="1"/>
+    <w:lsdException w:name="Table Web 2" w:semiHidden="1" w:unhideWhenUsed="1"/>
+    <w:lsdException w:name="Table Web 3" w:semiHidden="1" w:unhideWhenUsed="1"/>
+    <w:lsdException w:name="Balloon Text" w:semiHidden="1" w:unhideWhenUsed="1"/>
+    <w:lsdException w:name="Table Grid" w:uiPriority="39"/>
+    <w:lsdException w:name="Table Theme" w:semiHidden="1" w:unhideWhenUsed="1"/>
+    <w:lsdException w:name="Placeholder Text" w:semiHidden="1"/>
+    <w:lsdException w:name="No Spacing" w:uiPriority="1" w:qFormat="1"/>
+    <w:lsdException w:name="Light Shading" w:uiPriority="60"/>
+    <w:lsdException w:name="Light List" w:uiPriority="61"/>
+    <w:lsdException w:name="Light Grid" w:uiPriority="62"/>
+    <w:lsdException w:name="Medium Shading 1" w:uiPriority="63"/>
+    <w:lsdException w:name="Medium Shading 2" w:uiPriority="64"/>
+    <w:lsdException w:name="Medium List 1" w:uiPriority="65"/>
+    <w:lsdException w:name="Medium List 2" w:uiPriority="66"/>
+    <w:lsdException w:name="Medium Grid 1" w:uiPriority="67"/>
+    <w:lsdException w:name="Medium Grid 2" w:uiPriority="68"/>
+    <w:lsdException w:name="Medium Grid 3" w:uiPriority="69"/>
+    <w:lsdException w:name="Dark List" w:uiPriority="70"/>
+    <w:lsdException w:name="Colorful Shading" w:uiPriority="71"/>
+    <w:lsdException w:name="Colorful List" w:uiPriority="72"/>
+    <w:lsdException w:name="Colorful Grid" w:uiPriority="73"/>
+    <w:lsdException w:name="Light Shading Accent 1" w:uiPriority="60"/>
+    <w:lsdException w:name="Light List Accent 1" w:uiPriority="61"/>
+    <w:lsdException w:name="Light Grid Accent 1" w:uiPriority="62"/>
+    <w:lsdException w:name="Medium Shading 1 Accent 1" w:uiPriority="63"/>
+    <w:lsdException w:name="Medium Shading 2 Accent 1" w:uiPriority="64"/>
+    <w:lsdException w:name="Medium List 1 Accent 1" w:uiPriority="65"/>
+    <w:lsdException w:name="Revision" w:semiHidden="1"/>
+    <w:lsdException w:name="List Paragraph" w:uiPriority="34" w:qFormat="1"/>
+    <w:lsdException w:name="Quote" w:uiPriority="29" w:qFormat="1"/>
+    <w:lsdException w:name="Intense Quote" w:uiPriority="30" w:qFormat="1"/>
+    <w:lsdException w:name="Medium List 2 Accent 1" w:uiPriority="66"/>
+    <w:lsdException w:name="Medium Grid 1 Accent 1" w:uiPriority="67"/>
+    <w:lsdException w:name="Medium Grid 2 Accent 1" w:uiPriority="68"/>
+    <w:lsdException w:name="Medium Grid 3 Accent 1" w:uiPriority="69"/>
+    <w:lsdException w:name="Dark List Accent 1" w:uiPriority="70"/>
+    <w:lsdException w:name="Colorful Shading Accent 1" w:uiPriority="71"/>
+    <w:lsdException w:name="Colorful List Accent 1" w:uiPriority="72"/>
+    <w:lsdException w:name="Colorful Grid Accent 1" w:uiPriority="73"/>
+    <w:lsdException w:name="Light Shading Accent 2" w:uiPriority="60"/>
+    <w:lsdException w:name="Light List Accent 2" w:uiPriority="61"/>
+    <w:lsdException w:name="Light Grid Accent 2" w:uiPriority="62"/>
+    <w:lsdException w:name="Medium Shading 1 Accent 2" w:uiPriority="63"/>
+    <w:lsdException w:name="Medium Shading 2 Accent 2" w:uiPriority="64"/>
+    <w:lsdException w:name="Medium List 1 Accent 2" w:uiPriority="65"/>
+    <w:lsdException w:name="Medium List 2 Accent 2" w:uiPriority="66"/>
+    <w:lsdException w:name="Medium Grid 1 Accent 2" w:uiPriority="67"/>
+    <w:lsdException w:name="Medium Grid 2 Accent 2" w:uiPriority="68"/>
+    <w:lsdException w:name="Medium Grid 3 Accent 2" w:uiPriority="69"/>
+    <w:lsdException w:name="Dark List Accent 2" w:uiPriority="70"/>
+    <w:lsdException w:name="Colorful Shading Accent 2" w:uiPriority="71"/>
+    <w:lsdException w:name="Colorful List Accent 2" w:uiPriority="72"/>
+    <w:lsdException w:name="Colorful Grid Accent 2" w:uiPriority="73"/>
+    <w:lsdException w:name="Light Shading Accent 3" w:uiPriority="60"/>
+    <w:lsdException w:name="Light List Accent 3" w:uiPriority="61"/>
+    <w:lsdException w:name="Light Grid Accent 3" w:uiPriority="62"/>
+    <w:lsdException w:name="Medium Shading 1 Accent 3" w:uiPriority="63"/>
+    <w:lsdException w:name="Medium Shading 2 Accent 3" w:uiPriority="64"/>
+    <w:lsdException w:name="Medium List 1 Accent 3" w:uiPriority="65"/>
+    <w:lsdException w:name="Medium List 2 Accent 3" w:uiPriority="66"/>
+    <w:lsdException w:name="Medium Grid 1 Accent 3" w:uiPriority="67"/>
+    <w:lsdException w:name="Medium Grid 2 Accent 3" w:uiPriority="68"/>
+    <w:lsdException w:name="Medium Grid 3 Accent 3" w:uiPriority="69"/>
+    <w:lsdException w:name="Dark List Accent 3" w:uiPriority="70"/>
+    <w:lsdException w:name="Colorful Shading Accent 3" w:uiPriority="71"/>
+    <w:lsdException w:name="Colorful List Accent 3" w:uiPriority="72"/>
+    <w:lsdException w:name="Colorful Grid Accent 3" w:uiPriority="73"/>
+    <w:lsdException w:name="Light Shading Accent 4" w:uiPriority="60"/>
+    <w:lsdException w:name="Light List Accent 4" w:uiPriority="61"/>
+    <w:lsdException w:name="Light Grid Accent 4" w:uiPriority="62"/>
+    <w:lsdException w:name="Medium Shading 1 Accent 4" w:uiPriority="63"/>
+    <w:lsdException w:name="Medium Shading 2 Accent 4" w:uiPriority="64"/>
+    <w:lsdException w:name="Medium List 1 Accent 4" w:uiPriority="65"/>
+    <w:lsdException w:name="Medium List 2 Accent 4" w:uiPriority="66"/>
+    <w:lsdException w:name="Medium Grid 1 Accent 4" w:uiPriority="67"/>
+    <w:lsdException w:name="Medium Grid 2 Accent 4" w:uiPriority="68"/>
+    <w:lsdException w:name="Medium Grid 3 Accent 4" w:uiPriority="69"/>
+    <w:lsdException w:name="Dark List Accent 4" w:uiPriority="70"/>
+    <w:lsdException w:name="Colorful Shading Accent 4" w:uiPriority="71"/>
+    <w:lsdException w:name="Colorful List Accent 4" w:uiPriority="72"/>
+    <w:lsdException w:name="Colorful Grid Accent 4" w:uiPriority="73"/>
+    <w:lsdException w:name="Light Shading Accent 5" w:uiPriority="60"/>
+    <w:lsdException w:name="Light List Accent 5" w:uiPriority="61"/>
+    <w:lsdException w:name="Light Grid Accent 5" w:uiPriority="62"/>
+    <w:lsdException w:name="Medium Shading 1 Accent 5" w:uiPriority="63"/>
+    <w:lsdException w:name="Medium Shading 2 Accent 5" w:uiPriority="64"/>
+    <w:lsdException w:name="Medium List 1 Accent 5" w:uiPriority="65"/>
+    <w:lsdException w:name="Medium List 2 Accent 5" w:uiPriority="66"/>
+    <w:lsdException w:name="Medium Grid 1 Accent 5" w:uiPriority="67"/>
+    <w:lsdException w:name="Medium Grid 2 Accent 5" w:uiPriority="68"/>
+    <w:lsdException w:name="Medium Grid 3 Accent 5" w:uiPriority="69"/>
+    <w:lsdException w:name="Dark List Accent 5" w:uiPriority="70"/>
+    <w:lsdException w:name="Colorful Shading Accent 5" w:uiPriority="71"/>
+    <w:lsdException w:name="Colorful List Accent 5" w:uiPriority="72"/>
+    <w:lsdException w:name="Colorful Grid Accent 5" w:uiPriority="73"/>
+    <w:lsdException w:name="Light Shading Accent 6" w:uiPriority="60"/>
+    <w:lsdException w:name="Light List Accent 6" w:uiPriority="61"/>
+    <w:lsdException w:name="Light Grid Accent 6" w:uiPriority="62"/>
+    <w:lsdException w:name="Medium Shading 1 Accent 6" w:uiPriority="63"/>
+    <w:lsdException w:name="Medium Shading 2 Accent 6" w:uiPriority="64"/>
+    <w:lsdException w:name="Medium List 1 Accent 6" w:uiPriority="65"/>
+    <w:lsdException w:name="Medium List 2 Accent 6" w:uiPriority="66"/>
+    <w:lsdException w:name="Medium Grid 1 Accent 6" w:uiPriority="67"/>
+    <w:lsdException w:name="Medium Grid 2 Accent 6" w:uiPriority="68"/>
+    <w:lsdException w:name="Medium Grid 3 Accent 6" w:uiPriority="69"/>
+    <w:lsdException w:name="Dark List Accent 6" w:uiPriority="70"/>
+    <w:lsdException w:name="Colorful Shading Accent 6" w:uiPriority="71"/>
+    <w:lsdException w:name="Colorful List Accent 6" w:uiPriority="72"/>
+    <w:lsdException w:name="Colorful Grid Accent 6" w:uiPriority="73"/>
+    <w:lsdException w:name="Subtle Emphasis" w:uiPriority="19" w:qFormat="1"/>
+    <w:lsdException w:name="Intense Emphasis" w:uiPriority="21" w:qFormat="1"/>
+    <w:lsdException w:name="Subtle Reference" w:uiPriority="31" w:qFormat="1"/>
+    <w:lsdException w:name="Intense Reference" w:uiPriority="32" w:qFormat="1"/>
+    <w:lsdException w:name="Book Title" w:uiPriority="33" w:qFormat="1"/>
+    <w:lsdException w:name="Bibliography" w:semiHidden="1" w:uiPriority="37" w:unhideWhenUsed="1"/>
+    <w:lsdException w:name="TOC Heading" w:semiHidden="1" w:uiPriority="39" w:unhideWhenUsed="1" w:qFormat="1"/>
+    <w:lsdException w:name="Plain Table 1" w:uiPriority="41"/>
+    <w:lsdException w:name="Plain Table 2" w:uiPriority="42"/>
+    <w:lsdException w:name="Plain Table 3" w:uiPriority="43"/>
+    <w:lsdException w:name="Plain Table 4" w:uiPriority="44"/>
+    <w:lsdException w:name="Plain Table 5" w:uiPriority="45"/>
+    <w:lsdException w:name="Grid Table Light" w:uiPriority="40"/>
+    <w:lsdException w:name="Grid Table 1 Light" w:uiPriority="46"/>
+    <w:lsdException w:name="Grid Table 2" w:uiPriority="47"/>
+    <w:lsdException w:name="Grid Table 3" w:uiPriority="48"/>
+    <w:lsdException w:name="Grid Table 4" w:uiPriority="49"/>
+    <w:lsdException w:name="Grid Table 5 Dark" w:uiPriority="50"/>
+    <w:lsdException w:name="Grid Table 6 Colorful" w:uiPriority="51"/>
+    <w:lsdException w:name="Grid Table 7 Colorful" w:uiPriority="52"/>
+    <w:lsdException w:name="Grid Table 1 Light Accent 1" w:uiPriority="46"/>
+    <w:lsdException w:name="Grid Table 2 Accent 1" w:uiPriority="47"/>
+    <w:lsdException w:name="Grid Table 3 Accent 1" w:uiPriority="48"/>
+    <w:lsdException w:name="Grid Table 4 Accent 1" w:uiPriority="49"/>
+    <w:lsdException w:name="Grid Table 5 Dark Accent 1" w:uiPriority="50"/>
+    <w:lsdException w:name="Grid Table 6 Colorful Accent 1" w:uiPriority="51"/>
+    <w:lsdException w:name="Grid Table 7 Colorful Accent 1" w:uiPriority="52"/>
+    <w:lsdException w:name="Grid Table 1 Light Accent 2" w:uiPriority="46"/>
+    <w:lsdException w:name="Grid Table 2 Accent 2" w:uiPriority="47"/>
+    <w:lsdException w:name="Grid Table 3 Accent 2" w:uiPriority="48"/>
+    <w:lsdException w:name="Grid Table 4 Accent 2" w:uiPriority="49"/>
+    <w:lsdException w:name="Grid Table 5 Dark Accent 2" w:uiPriority="50"/>
+    <w:lsdException w:name="Grid Table 6 Colorful Accent 2" w:uiPriority="51"/>
+    <w:lsdException w:name="Grid Table 7 Colorful Accent 2" w:uiPriority="52"/>
+    <w:lsdException w:name="Grid Table 1 Light Accent 3" w:uiPriority="46"/>
+    <w:lsdException w:name="Grid Table 2 Accent 3" w:uiPriority="47"/>
+    <w:lsdException w:name="Grid Table 3 Accent 3" w:uiPriority="48"/>
+    <w:lsdException w:name="Grid Table 4 Accent 3" w:uiPriority="49"/>
+    <w:lsdException w:name="Grid Table 5 Dark Accent 3" w:uiPriority="50"/>
+    <w:lsdException w:name="Grid Table 6 Colorful Accent 3" w:uiPriority="51"/>
+    <w:lsdException w:name="Grid Table 7 Colorful Accent 3" w:uiPriority="52"/>
+    <w:lsdException w:name="Grid Table 1 Light Accent 4" w:uiPriority="46"/>
+    <w:lsdException w:name="Grid Table 2 Accent 4" w:uiPriority="47"/>
+    <w:lsdException w:name="Grid Table 3 Accent 4" w:uiPriority="48"/>
+    <w:lsdException w:name="Grid Table 4 Accent 4" w:uiPriority="49"/>
+    <w:lsdException w:name="Grid Table 5 Dark Accent 4" w:uiPriority="50"/>
+    <w:lsdException w:name="Grid Table 6 Colorful Accent 4" w:uiPriority="51"/>
+    <w:lsdException w:name="Grid Table 7 Colorful Accent 4" w:uiPriority="52"/>
+    <w:lsdException w:name="Grid Table 1 Light Accent 5" w:uiPriority="46"/>
+    <w:lsdException w:name="Grid Table 2 Accent 5" w:uiPriority="47"/>
+    <w:lsdException w:name="Grid Table 3 Accent 5" w:uiPriority="48"/>
+    <w:lsdException w:name="Grid Table 4 Accent 5" w:uiPriority="49"/>
+    <w:lsdException w:name="Grid Table 5 Dark Accent 5" w:uiPriority="50"/>
+    <w:lsdException w:name="Grid Table 6 Colorful Accent 5" w:uiPriority="51"/>
+    <w:lsdException w:name="Grid Table 7 Colorful Accent 5" w:uiPriority="52"/>
+    <w:lsdException w:name="Grid Table 1 Light Accent 6" w:uiPriority="46"/>
+    <w:lsdException w:name="Grid Table 2 Accent 6" w:uiPriority="47"/>
+    <w:lsdException w:name="Grid Table 3 Accent 6" w:uiPriority="48"/>
+    <w:lsdException w:name="Grid Table 4 Accent 6" w:uiPriority="49"/>
+    <w:lsdException w:name="Grid Table 5 Dark Accent 6" w:uiPriority="50"/>
+    <w:lsdException w:name="Grid Table 6 Colorful Accent 6" w:uiPriority="51"/>
+    <w:lsdException w:name="Grid Table 7 Colorful Accent 6" w:uiPriority="52"/>
+    <w:lsdException w:name="List Table 1 Light" w:uiPriority="46"/>
+    <w:lsdException w:name="List Table 2" w:uiPriority="47"/>
+    <w:lsdException w:name="List Table 3" w:uiPriority="48"/>
+    <w:lsdException w:name="List Table 4" w:uiPriority="49"/>
+    <w:lsdException w:name="List Table 5 Dark" w:uiPriority="50"/>
+    <w:lsdException w:name="List Table 6 Colorful" w:uiPriority="51"/>
+    <w:lsdException w:name="List Table 7 Colorful" w:uiPriority="52"/>
+    <w:lsdException w:name="List Table 1 Light Accent 1" w:uiPriority="46"/>
+    <w:lsdException w:name="List Table 2 Accent 1" w:uiPriority="47"/>
+    <w:lsdException w:name="List Table 3 Accent 1" w:uiPriority="48"/>
+    <w:lsdException w:name="List Table 4 Accent 1" w:uiPriority="49"/>
+    <w:lsdException w:name="List Table 5 Dark Accent 1" w:uiPriority="50"/>
+    <w:lsdException w:name="List Table 6 Colorful Accent 1" w:uiPriority="51"/>
+    <w:lsdException w:name="List Table 7 Colorful Accent 1" w:uiPriority="52"/>
+    <w:lsdException w:name="List Table 1 Light Accent 2" w:uiPriority="46"/>
+    <w:lsdException w:name="List Table 2 Accent 2" w:uiPriority="47"/>
+    <w:lsdException w:name="List Table 3 Accent 2" w:uiPriority="48"/>
+    <w:lsdException w:name="List Table 4 Accent 2" w:uiPriority="49"/>
+    <w:lsdException w:name="List Table 5 Dark Accent 2" w:uiPriority="50"/>
+    <w:lsdException w:name="List Table 6 Colorful Accent 2" w:uiPriority="51"/>
+    <w:lsdException w:name="List Table 7 Colorful Accent 2" w:uiPriority="52"/>
+    <w:lsdException w:name="List Table 1 Light Accent 3" w:uiPriority="46"/>
+    <w:lsdException w:name="List Table 2 Accent 3" w:uiPriority="47"/>
+    <w:lsdException w:name="List Table 3 Accent 3" w:uiPriority="48"/>
+    <w:lsdException w:name="List Table 4 Accent 3" w:uiPriority="49"/>
+    <w:lsdException w:name="List Table 5 Dark Accent 3" w:uiPriority="50"/>
+    <w:lsdException w:name="List Table 6 Colorful Accent 3" w:uiPriority="51"/>
+    <w:lsdException w:name="List Table 7 Colorful Accent 3" w:uiPriority="52"/>
+    <w:lsdException w:name="List Table 1 Light Accent 4" w:uiPriority="46"/>
+    <w:lsdException w:name="List Table 2 Accent 4" w:uiPriority="47"/>
+    <w:lsdException w:name="List Table 3 Accent 4" w:uiPriority="48"/>
+    <w:lsdException w:name="List Table 4 Accent 4" w:uiPriority="49"/>
+    <w:lsdException w:name="List Table 5 Dark Accent 4" w:uiPriority="50"/>
+    <w:lsdException w:name="List Table 6 Colorful Accent 4" w:uiPriority="51"/>
+    <w:lsdException w:name="List Table 7 Colorful Accent 4" w:uiPriority="52"/>
+    <w:lsdException w:name="List Table 1 Light Accent 5" w:uiPriority="46"/>
+    <w:lsdException w:name="List Table 2 Accent 5" w:uiPriority="47"/>
+    <w:lsdException w:name="List Table 3 Accent 5" w:uiPriority="48"/>
+    <w:lsdException w:name="List Table 4 Accent 5" w:uiPriority="49"/>
+    <w:lsdException w:name="List Table 5 Dark Accent 5" w:uiPriority="50"/>
+    <w:lsdException w:name="List Table 6 Colorful Accent 5" w:uiPriority="51"/>
+    <w:lsdException w:name="List Table 7 Colorful Accent 5" w:uiPriority="52"/>
+    <w:lsdException w:name="List Table 1 Light Accent 6" w:uiPriority="46"/>
+    <w:lsdException w:name="List Table 2 Accent 6" w:uiPriority="47"/>
+    <w:lsdException w:name="List Table 3 Accent 6" w:uiPriority="48"/>
+    <w:lsdException w:name="List Table 4 Accent 6" w:uiPriority="49"/>
+    <w:lsdException w:name="List Table 5 Dark Accent 6" w:uiPriority="50"/>
+    <w:lsdException w:name="List Table 6 Colorful Accent 6" w:uiPriority="51"/>
+    <w:lsdException w:name="List Table 7 Colorful Accent 6" w:uiPriority="52"/>
   </w:latentStyles>
   <w:style w:type="paragraph" w:default="1" w:styleId="Normal">
     <w:name w:val="Normal"/>
@@ -11190,7 +11155,7 @@
 </file>
 
 <file path=customXml/itemProps1.xml><?xml version="1.0" encoding="utf-8"?>
-<ds:datastoreItem xmlns:ds="http://schemas.openxmlformats.org/officeDocument/2006/customXml" ds:itemID="{700EF2B2-433D-463A-B8B8-58069F185C98}">
+<ds:datastoreItem xmlns:ds="http://schemas.openxmlformats.org/officeDocument/2006/customXml" ds:itemID="{CEE3EE1E-D8DD-44D6-89EA-C704F56FF4E7}">
   <ds:schemaRefs>
     <ds:schemaRef ds:uri="http://schemas.openxmlformats.org/officeDocument/2006/bibliography"/>
   </ds:schemaRefs>

</xml_diff>